<commit_message>
Agregado respuesta a los comentarios en la carta al revisor
</commit_message>
<xml_diff>
--- a/Doc tesis/letterResponseArticle.docx
+++ b/Doc tesis/letterResponseArticle.docx
@@ -392,22 +392,131 @@
         <w:jc w:val="both"/>
         <w:rPr>
           <w:rFonts w:asciiTheme="majorHAnsi" w:hAnsiTheme="majorHAnsi" w:cs="Times New Roman"/>
-          <w:sz w:val="24"/>
-          <w:szCs w:val="24"/>
-        </w:rPr>
-      </w:pPr>
-      <w:r>
-        <w:rPr>
-          <w:rFonts w:asciiTheme="majorHAnsi" w:hAnsiTheme="majorHAnsi" w:cs="Times New Roman"/>
-          <w:sz w:val="24"/>
-          <w:szCs w:val="24"/>
-        </w:rPr>
-        <w:t xml:space="preserve">Se tomo en cuenta la recomendación y se agregaron </w:t>
+          <w:b/>
+          <w:sz w:val="24"/>
+          <w:szCs w:val="24"/>
+          <w:lang w:val="es-MX"/>
+        </w:rPr>
+      </w:pPr>
+      <w:r>
+        <w:rPr>
+          <w:rFonts w:asciiTheme="majorHAnsi" w:hAnsiTheme="majorHAnsi" w:cs="Times New Roman"/>
+          <w:b/>
+          <w:sz w:val="24"/>
+          <w:szCs w:val="24"/>
+          <w:lang w:val="es-MX"/>
+        </w:rPr>
+        <w:t>Response:</w:t>
+      </w:r>
+    </w:p>
+    <w:p>
+      <w:pPr>
+        <w:autoSpaceDE w:val="0"/>
+        <w:autoSpaceDN w:val="0"/>
+        <w:adjustRightInd w:val="0"/>
+        <w:spacing w:before="240" w:after="0"/>
+        <w:jc w:val="both"/>
+        <w:rPr>
+          <w:rFonts w:asciiTheme="majorHAnsi" w:hAnsiTheme="majorHAnsi" w:cs="Times New Roman"/>
+          <w:b/>
+          <w:sz w:val="24"/>
+          <w:szCs w:val="24"/>
+        </w:rPr>
+      </w:pPr>
+      <w:r>
+        <w:rPr>
+          <w:rFonts w:asciiTheme="majorHAnsi" w:hAnsiTheme="majorHAnsi" w:cs="Times New Roman"/>
+          <w:b/>
+          <w:sz w:val="24"/>
+          <w:szCs w:val="24"/>
+        </w:rPr>
+        <w:t xml:space="preserve">Se </w:t>
+      </w:r>
+      <w:proofErr w:type="spellStart"/>
+      <w:r>
+        <w:rPr>
+          <w:rFonts w:asciiTheme="majorHAnsi" w:hAnsiTheme="majorHAnsi" w:cs="Times New Roman"/>
+          <w:b/>
+          <w:sz w:val="24"/>
+          <w:szCs w:val="24"/>
+        </w:rPr>
+        <w:t>tomo</w:t>
+      </w:r>
+      <w:proofErr w:type="spellEnd"/>
+      <w:r>
+        <w:rPr>
+          <w:rFonts w:asciiTheme="majorHAnsi" w:hAnsiTheme="majorHAnsi" w:cs="Times New Roman"/>
+          <w:b/>
+          <w:sz w:val="24"/>
+          <w:szCs w:val="24"/>
+        </w:rPr>
+        <w:t xml:space="preserve"> en </w:t>
+      </w:r>
+      <w:proofErr w:type="spellStart"/>
+      <w:r>
+        <w:rPr>
+          <w:rFonts w:asciiTheme="majorHAnsi" w:hAnsiTheme="majorHAnsi" w:cs="Times New Roman"/>
+          <w:b/>
+          <w:sz w:val="24"/>
+          <w:szCs w:val="24"/>
+        </w:rPr>
+        <w:t>cuenta</w:t>
+      </w:r>
+      <w:proofErr w:type="spellEnd"/>
+      <w:r>
+        <w:rPr>
+          <w:rFonts w:asciiTheme="majorHAnsi" w:hAnsiTheme="majorHAnsi" w:cs="Times New Roman"/>
+          <w:b/>
+          <w:sz w:val="24"/>
+          <w:szCs w:val="24"/>
+        </w:rPr>
+        <w:t xml:space="preserve"> la </w:t>
+      </w:r>
+      <w:proofErr w:type="spellStart"/>
+      <w:r>
+        <w:rPr>
+          <w:rFonts w:asciiTheme="majorHAnsi" w:hAnsiTheme="majorHAnsi" w:cs="Times New Roman"/>
+          <w:b/>
+          <w:sz w:val="24"/>
+          <w:szCs w:val="24"/>
+        </w:rPr>
+        <w:t>recomendación</w:t>
+      </w:r>
+      <w:proofErr w:type="spellEnd"/>
+      <w:r>
+        <w:rPr>
+          <w:rFonts w:asciiTheme="majorHAnsi" w:hAnsiTheme="majorHAnsi" w:cs="Times New Roman"/>
+          <w:b/>
+          <w:sz w:val="24"/>
+          <w:szCs w:val="24"/>
+        </w:rPr>
+        <w:t xml:space="preserve"> y se </w:t>
+      </w:r>
+      <w:proofErr w:type="spellStart"/>
+      <w:r>
+        <w:rPr>
+          <w:rFonts w:asciiTheme="majorHAnsi" w:hAnsiTheme="majorHAnsi" w:cs="Times New Roman"/>
+          <w:b/>
+          <w:sz w:val="24"/>
+          <w:szCs w:val="24"/>
+        </w:rPr>
+        <w:t>agregaron</w:t>
+      </w:r>
+      <w:proofErr w:type="spellEnd"/>
+      <w:r>
+        <w:rPr>
+          <w:rFonts w:asciiTheme="majorHAnsi" w:hAnsiTheme="majorHAnsi" w:cs="Times New Roman"/>
+          <w:b/>
+          <w:sz w:val="24"/>
+          <w:szCs w:val="24"/>
+        </w:rPr>
+        <w:t xml:space="preserve"> </w:t>
       </w:r>
       <w:proofErr w:type="gramStart"/>
       <w:r>
         <w:rPr>
           <w:rFonts w:asciiTheme="majorHAnsi" w:hAnsiTheme="majorHAnsi" w:cs="Times New Roman"/>
+          <w:b/>
           <w:sz w:val="24"/>
           <w:szCs w:val="24"/>
         </w:rPr>
@@ -417,15 +526,57 @@
       <w:r>
         <w:rPr>
           <w:rFonts w:asciiTheme="majorHAnsi" w:hAnsiTheme="majorHAnsi" w:cs="Times New Roman"/>
-          <w:sz w:val="24"/>
-          <w:szCs w:val="24"/>
-        </w:rPr>
-        <w:t xml:space="preserve"> referencias para </w:t>
+          <w:b/>
+          <w:sz w:val="24"/>
+          <w:szCs w:val="24"/>
+        </w:rPr>
+        <w:t xml:space="preserve"> </w:t>
       </w:r>
       <w:proofErr w:type="spellStart"/>
       <w:r>
         <w:rPr>
           <w:rFonts w:asciiTheme="majorHAnsi" w:hAnsiTheme="majorHAnsi" w:cs="Times New Roman"/>
+          <w:b/>
+          <w:sz w:val="24"/>
+          <w:szCs w:val="24"/>
+        </w:rPr>
+        <w:t>referencias</w:t>
+      </w:r>
+      <w:proofErr w:type="spellEnd"/>
+      <w:r>
+        <w:rPr>
+          <w:rFonts w:asciiTheme="majorHAnsi" w:hAnsiTheme="majorHAnsi" w:cs="Times New Roman"/>
+          <w:b/>
+          <w:sz w:val="24"/>
+          <w:szCs w:val="24"/>
+        </w:rPr>
+        <w:t xml:space="preserve"> </w:t>
+      </w:r>
+      <w:proofErr w:type="spellStart"/>
+      <w:r>
+        <w:rPr>
+          <w:rFonts w:asciiTheme="majorHAnsi" w:hAnsiTheme="majorHAnsi" w:cs="Times New Roman"/>
+          <w:b/>
+          <w:sz w:val="24"/>
+          <w:szCs w:val="24"/>
+        </w:rPr>
+        <w:t>para</w:t>
+      </w:r>
+      <w:proofErr w:type="spellEnd"/>
+      <w:r>
+        <w:rPr>
+          <w:rFonts w:asciiTheme="majorHAnsi" w:hAnsiTheme="majorHAnsi" w:cs="Times New Roman"/>
+          <w:b/>
+          <w:sz w:val="24"/>
+          <w:szCs w:val="24"/>
+        </w:rPr>
+        <w:t xml:space="preserve"> </w:t>
+      </w:r>
+      <w:proofErr w:type="spellStart"/>
+      <w:r>
+        <w:rPr>
+          <w:rFonts w:asciiTheme="majorHAnsi" w:hAnsiTheme="majorHAnsi" w:cs="Times New Roman"/>
+          <w:b/>
           <w:sz w:val="24"/>
           <w:szCs w:val="24"/>
         </w:rPr>
@@ -435,15 +586,77 @@
       <w:r>
         <w:rPr>
           <w:rFonts w:asciiTheme="majorHAnsi" w:hAnsiTheme="majorHAnsi" w:cs="Times New Roman"/>
-          <w:sz w:val="24"/>
-          <w:szCs w:val="24"/>
-        </w:rPr>
-        <w:t xml:space="preserve"> soporte a los resultados presentados en el </w:t>
+          <w:b/>
+          <w:sz w:val="24"/>
+          <w:szCs w:val="24"/>
+        </w:rPr>
+        <w:t xml:space="preserve"> </w:t>
       </w:r>
       <w:proofErr w:type="spellStart"/>
       <w:r>
         <w:rPr>
           <w:rFonts w:asciiTheme="majorHAnsi" w:hAnsiTheme="majorHAnsi" w:cs="Times New Roman"/>
+          <w:b/>
+          <w:sz w:val="24"/>
+          <w:szCs w:val="24"/>
+        </w:rPr>
+        <w:t>soporte</w:t>
+      </w:r>
+      <w:proofErr w:type="spellEnd"/>
+      <w:r>
+        <w:rPr>
+          <w:rFonts w:asciiTheme="majorHAnsi" w:hAnsiTheme="majorHAnsi" w:cs="Times New Roman"/>
+          <w:b/>
+          <w:sz w:val="24"/>
+          <w:szCs w:val="24"/>
+        </w:rPr>
+        <w:t xml:space="preserve"> a los </w:t>
+      </w:r>
+      <w:proofErr w:type="spellStart"/>
+      <w:r>
+        <w:rPr>
+          <w:rFonts w:asciiTheme="majorHAnsi" w:hAnsiTheme="majorHAnsi" w:cs="Times New Roman"/>
+          <w:b/>
+          <w:sz w:val="24"/>
+          <w:szCs w:val="24"/>
+        </w:rPr>
+        <w:t>resultados</w:t>
+      </w:r>
+      <w:proofErr w:type="spellEnd"/>
+      <w:r>
+        <w:rPr>
+          <w:rFonts w:asciiTheme="majorHAnsi" w:hAnsiTheme="majorHAnsi" w:cs="Times New Roman"/>
+          <w:b/>
+          <w:sz w:val="24"/>
+          <w:szCs w:val="24"/>
+        </w:rPr>
+        <w:t xml:space="preserve"> </w:t>
+      </w:r>
+      <w:proofErr w:type="spellStart"/>
+      <w:r>
+        <w:rPr>
+          <w:rFonts w:asciiTheme="majorHAnsi" w:hAnsiTheme="majorHAnsi" w:cs="Times New Roman"/>
+          <w:b/>
+          <w:sz w:val="24"/>
+          <w:szCs w:val="24"/>
+        </w:rPr>
+        <w:t>presentados</w:t>
+      </w:r>
+      <w:proofErr w:type="spellEnd"/>
+      <w:r>
+        <w:rPr>
+          <w:rFonts w:asciiTheme="majorHAnsi" w:hAnsiTheme="majorHAnsi" w:cs="Times New Roman"/>
+          <w:b/>
+          <w:sz w:val="24"/>
+          <w:szCs w:val="24"/>
+        </w:rPr>
+        <w:t xml:space="preserve"> en el </w:t>
+      </w:r>
+      <w:proofErr w:type="spellStart"/>
+      <w:r>
+        <w:rPr>
+          <w:rFonts w:asciiTheme="majorHAnsi" w:hAnsiTheme="majorHAnsi" w:cs="Times New Roman"/>
+          <w:b/>
           <w:sz w:val="24"/>
           <w:szCs w:val="24"/>
         </w:rPr>
@@ -453,36 +666,11 @@
       <w:r>
         <w:rPr>
           <w:rFonts w:asciiTheme="majorHAnsi" w:hAnsiTheme="majorHAnsi" w:cs="Times New Roman"/>
+          <w:b/>
           <w:sz w:val="24"/>
           <w:szCs w:val="24"/>
         </w:rPr>
         <w:t>.</w:t>
-      </w:r>
-    </w:p>
-    <w:p>
-      <w:pPr>
-        <w:autoSpaceDE w:val="0"/>
-        <w:autoSpaceDN w:val="0"/>
-        <w:adjustRightInd w:val="0"/>
-        <w:spacing w:before="240" w:after="0"/>
-        <w:jc w:val="both"/>
-        <w:rPr>
-          <w:rFonts w:asciiTheme="majorHAnsi" w:hAnsiTheme="majorHAnsi" w:cs="Times New Roman"/>
-          <w:b/>
-          <w:sz w:val="24"/>
-          <w:szCs w:val="24"/>
-          <w:lang w:val="es-MX"/>
-        </w:rPr>
-      </w:pPr>
-      <w:r>
-        <w:rPr>
-          <w:rFonts w:asciiTheme="majorHAnsi" w:hAnsiTheme="majorHAnsi" w:cs="Times New Roman"/>
-          <w:b/>
-          <w:sz w:val="24"/>
-          <w:szCs w:val="24"/>
-          <w:lang w:val="es-MX"/>
-        </w:rPr>
-        <w:t>Response:</w:t>
       </w:r>
     </w:p>
     <w:p>
@@ -541,27 +729,7 @@
           <w:sz w:val="24"/>
           <w:szCs w:val="24"/>
         </w:rPr>
-        <w:t xml:space="preserve"> as a software tool to build and visualize </w:t>
-      </w:r>
-      <w:proofErr w:type="spellStart"/>
-      <w:r>
-        <w:rPr>
-          <w:rFonts w:asciiTheme="majorHAnsi" w:hAnsiTheme="majorHAnsi" w:cs="Times New Roman"/>
-          <w:i/>
-          <w:sz w:val="24"/>
-          <w:szCs w:val="24"/>
-        </w:rPr>
-        <w:t>bibliometric</w:t>
-      </w:r>
-      <w:proofErr w:type="spellEnd"/>
-      <w:r>
-        <w:rPr>
-          <w:rFonts w:asciiTheme="majorHAnsi" w:hAnsiTheme="majorHAnsi" w:cs="Times New Roman"/>
-          <w:i/>
-          <w:sz w:val="24"/>
-          <w:szCs w:val="24"/>
-        </w:rPr>
-        <w:t xml:space="preserve"> networks.” Provide a reference for this line.</w:t>
+        <w:t xml:space="preserve"> as a software tool to build and visualize bibliometric networks.” Provide a reference for this line.</w:t>
       </w:r>
     </w:p>
     <w:p>
@@ -613,7 +781,95 @@
           <w:szCs w:val="24"/>
           <w:lang w:val="es-MX"/>
         </w:rPr>
-        <w:t xml:space="preserve">Las técnicas de minería de datos han sido utilizadas para adaptar, filtrar y ajustar los resultados de búsqueda, estudiando los resúmenes de bases de datos científicas. Las revisiones de literatura, la búsqueda y selección de artículos relevantes  </w:t>
+        <w:t>Se incluyeron hallazgos de otros documentos para respaldar los hallazgos.</w:t>
+      </w:r>
+    </w:p>
+    <w:p>
+      <w:pPr>
+        <w:autoSpaceDE w:val="0"/>
+        <w:autoSpaceDN w:val="0"/>
+        <w:adjustRightInd w:val="0"/>
+        <w:spacing w:before="240" w:after="0"/>
+        <w:jc w:val="both"/>
+        <w:rPr>
+          <w:rFonts w:asciiTheme="majorHAnsi" w:hAnsiTheme="majorHAnsi" w:cs="Times New Roman"/>
+          <w:b/>
+          <w:sz w:val="24"/>
+          <w:szCs w:val="24"/>
+          <w:lang w:val="es-MX"/>
+        </w:rPr>
+      </w:pPr>
+      <w:r>
+        <w:rPr>
+          <w:rFonts w:asciiTheme="majorHAnsi" w:hAnsiTheme="majorHAnsi" w:cs="Times New Roman"/>
+          <w:b/>
+          <w:sz w:val="24"/>
+          <w:szCs w:val="24"/>
+          <w:lang w:val="es-MX"/>
+        </w:rPr>
+        <w:t>Example: “</w:t>
+      </w:r>
+      <w:r>
+        <w:rPr>
+          <w:rFonts w:asciiTheme="majorHAnsi" w:hAnsiTheme="majorHAnsi" w:cs="Times New Roman"/>
+          <w:b/>
+          <w:sz w:val="24"/>
+          <w:szCs w:val="24"/>
+          <w:lang w:val="es-MX"/>
+        </w:rPr>
+        <w:t>Data mining techniques are usually used to find hidden information in big amounts of data [41]. It can be applied to different areas, for example, Torres Berrú et al. presents a study whose purpose is to find alg</w:t>
+      </w:r>
+      <w:r>
+        <w:rPr>
+          <w:rFonts w:asciiTheme="majorHAnsi" w:hAnsiTheme="majorHAnsi" w:cs="Times New Roman"/>
+          <w:b/>
+          <w:sz w:val="24"/>
+          <w:szCs w:val="24"/>
+          <w:lang w:val="es-MX"/>
+        </w:rPr>
+        <w:t>o</w:t>
+      </w:r>
+      <w:r>
+        <w:rPr>
+          <w:rFonts w:asciiTheme="majorHAnsi" w:hAnsiTheme="majorHAnsi" w:cs="Times New Roman"/>
+          <w:b/>
+          <w:sz w:val="24"/>
+          <w:szCs w:val="24"/>
+          <w:lang w:val="es-MX"/>
+        </w:rPr>
+        <w:t xml:space="preserve">rithms that identify specific characteristics of fraud or corruption with the analysis of a set of documents with related topics [42]. On the other hand, Marcos-Pablos et al. describes a methodology with the objective of helping to adapt, filter and synchronize the search and selection of articles for bibliographic reviews, taking as a study set the abstracts of scientific databases. In </w:t>
+      </w:r>
+      <w:proofErr w:type="gramStart"/>
+      <w:r>
+        <w:rPr>
+          <w:rFonts w:asciiTheme="majorHAnsi" w:hAnsiTheme="majorHAnsi" w:cs="Times New Roman"/>
+          <w:b/>
+          <w:sz w:val="24"/>
+          <w:szCs w:val="24"/>
+          <w:lang w:val="es-MX"/>
+        </w:rPr>
+        <w:t>both</w:t>
+      </w:r>
+      <w:proofErr w:type="gramEnd"/>
+      <w:r>
+        <w:rPr>
+          <w:rFonts w:asciiTheme="majorHAnsi" w:hAnsiTheme="majorHAnsi" w:cs="Times New Roman"/>
+          <w:b/>
+          <w:sz w:val="24"/>
+          <w:szCs w:val="24"/>
+          <w:lang w:val="es-MX"/>
+        </w:rPr>
+        <w:t xml:space="preserve"> cases the main tool is data mining techniques [43]</w:t>
+      </w:r>
+      <w:r>
+        <w:rPr>
+          <w:rFonts w:asciiTheme="majorHAnsi" w:hAnsiTheme="majorHAnsi" w:cs="Times New Roman"/>
+          <w:b/>
+          <w:sz w:val="24"/>
+          <w:szCs w:val="24"/>
+          <w:lang w:val="es-MX"/>
+        </w:rPr>
+        <w:t>”.</w:t>
       </w:r>
     </w:p>
     <w:p>
@@ -670,6 +926,42 @@
         </w:rPr>
         <w:t>Response:</w:t>
       </w:r>
+      <w:r>
+        <w:rPr>
+          <w:rFonts w:asciiTheme="majorHAnsi" w:hAnsiTheme="majorHAnsi" w:cs="Times New Roman"/>
+          <w:b/>
+          <w:sz w:val="24"/>
+          <w:szCs w:val="24"/>
+          <w:lang w:val="es-MX"/>
+        </w:rPr>
+        <w:t xml:space="preserve"> </w:t>
+      </w:r>
+    </w:p>
+    <w:p>
+      <w:pPr>
+        <w:autoSpaceDE w:val="0"/>
+        <w:autoSpaceDN w:val="0"/>
+        <w:adjustRightInd w:val="0"/>
+        <w:spacing w:before="240" w:after="0"/>
+        <w:jc w:val="both"/>
+        <w:rPr>
+          <w:rFonts w:asciiTheme="majorHAnsi" w:hAnsiTheme="majorHAnsi" w:cs="Times New Roman"/>
+          <w:b/>
+          <w:sz w:val="24"/>
+          <w:szCs w:val="24"/>
+          <w:lang w:val="es-MX"/>
+        </w:rPr>
+      </w:pPr>
+      <w:r>
+        <w:rPr>
+          <w:rFonts w:asciiTheme="majorHAnsi" w:hAnsiTheme="majorHAnsi" w:cs="Times New Roman"/>
+          <w:b/>
+          <w:sz w:val="24"/>
+          <w:szCs w:val="24"/>
+          <w:lang w:val="es-MX"/>
+        </w:rPr>
+        <w:t>Se revisó todo el documento y se corrigieron las oraciones que no transmiten una idea clara, adicionalmente se chequeo la gramática.</w:t>
+      </w:r>
     </w:p>
     <w:p>
       <w:pPr>
@@ -697,50 +989,1040 @@
           <w:sz w:val="24"/>
           <w:szCs w:val="24"/>
         </w:rPr>
-        <w:t xml:space="preserve">The paper was written in an easy-to-follow format. Some parts need justification for easy understanding on the part of the reader. Example; </w:t>
+        <w:t>The paper was written in an easy-to-follow format. Some parts need justification for easy understanding on the part of the reader. Example; Metadata Analysis and Content Analysis were considered. Authors should cite references that used this type of analysis and identify the benefit/s that will be drawn to the readers</w:t>
+      </w:r>
+      <w:r>
+        <w:rPr>
+          <w:rFonts w:asciiTheme="majorHAnsi" w:hAnsiTheme="majorHAnsi" w:cs="Times New Roman"/>
+          <w:i/>
+          <w:sz w:val="24"/>
+          <w:szCs w:val="24"/>
+        </w:rPr>
+        <w:t>.</w:t>
+      </w:r>
+    </w:p>
+    <w:p>
+      <w:pPr>
+        <w:autoSpaceDE w:val="0"/>
+        <w:autoSpaceDN w:val="0"/>
+        <w:adjustRightInd w:val="0"/>
+        <w:spacing w:before="240" w:after="0"/>
+        <w:jc w:val="both"/>
+        <w:rPr>
+          <w:rFonts w:asciiTheme="majorHAnsi" w:hAnsiTheme="majorHAnsi" w:cs="Times New Roman"/>
+          <w:b/>
+          <w:sz w:val="24"/>
+          <w:szCs w:val="24"/>
+          <w:lang w:val="es-MX"/>
+        </w:rPr>
+      </w:pPr>
+      <w:r>
+        <w:rPr>
+          <w:rFonts w:asciiTheme="majorHAnsi" w:hAnsiTheme="majorHAnsi" w:cs="Times New Roman"/>
+          <w:b/>
+          <w:sz w:val="24"/>
+          <w:szCs w:val="24"/>
+          <w:lang w:val="es-MX"/>
+        </w:rPr>
+        <w:t>Response:</w:t>
+      </w:r>
+    </w:p>
+    <w:p>
+      <w:pPr>
+        <w:autoSpaceDE w:val="0"/>
+        <w:autoSpaceDN w:val="0"/>
+        <w:adjustRightInd w:val="0"/>
+        <w:spacing w:before="240" w:after="0"/>
+        <w:jc w:val="both"/>
+        <w:rPr>
+          <w:rFonts w:asciiTheme="majorHAnsi" w:hAnsiTheme="majorHAnsi" w:cs="Times New Roman"/>
+          <w:b/>
+          <w:sz w:val="24"/>
+          <w:szCs w:val="24"/>
+          <w:lang w:val="es-MX"/>
+        </w:rPr>
+      </w:pPr>
+      <w:r>
+        <w:rPr>
+          <w:rFonts w:asciiTheme="majorHAnsi" w:hAnsiTheme="majorHAnsi" w:cs="Times New Roman"/>
+          <w:b/>
+          <w:sz w:val="24"/>
+          <w:szCs w:val="24"/>
+          <w:lang w:val="es-MX"/>
+        </w:rPr>
+        <w:t xml:space="preserve">Se agregaron </w:t>
+      </w:r>
+      <w:r>
+        <w:rPr>
+          <w:rFonts w:asciiTheme="majorHAnsi" w:hAnsiTheme="majorHAnsi" w:cs="Times New Roman"/>
+          <w:b/>
+          <w:sz w:val="24"/>
+          <w:szCs w:val="24"/>
+          <w:lang w:val="es-MX"/>
+        </w:rPr>
+        <w:t>algunas justificaciones para un me</w:t>
+      </w:r>
+      <w:r>
+        <w:rPr>
+          <w:rFonts w:asciiTheme="majorHAnsi" w:hAnsiTheme="majorHAnsi" w:cs="Times New Roman"/>
+          <w:b/>
+          <w:sz w:val="24"/>
+          <w:szCs w:val="24"/>
+          <w:lang w:val="es-MX"/>
+        </w:rPr>
+        <w:t>jor entendimiento del lector</w:t>
+      </w:r>
+      <w:r>
+        <w:rPr>
+          <w:rFonts w:asciiTheme="majorHAnsi" w:hAnsiTheme="majorHAnsi" w:cs="Times New Roman"/>
+          <w:b/>
+          <w:sz w:val="24"/>
+          <w:szCs w:val="24"/>
+          <w:lang w:val="es-MX"/>
+        </w:rPr>
+        <w:t>, por ejemplo en el tema análisis de metadatos y análisis de contenido se justificó por qué se utilizan en la revisión de literatura.</w:t>
+      </w:r>
+      <w:r>
+        <w:rPr>
+          <w:rFonts w:asciiTheme="majorHAnsi" w:hAnsiTheme="majorHAnsi" w:cs="Times New Roman"/>
+          <w:b/>
+          <w:sz w:val="24"/>
+          <w:szCs w:val="24"/>
+          <w:lang w:val="es-MX"/>
+        </w:rPr>
+        <w:t xml:space="preserve"> Así como el uso de la estructura PICO. </w:t>
+      </w:r>
+    </w:p>
+    <w:p>
+      <w:pPr>
+        <w:autoSpaceDE w:val="0"/>
+        <w:autoSpaceDN w:val="0"/>
+        <w:adjustRightInd w:val="0"/>
+        <w:spacing w:before="240" w:after="0"/>
+        <w:jc w:val="both"/>
+        <w:rPr>
+          <w:rFonts w:asciiTheme="majorHAnsi" w:hAnsiTheme="majorHAnsi" w:cs="Times New Roman"/>
+          <w:b/>
+          <w:sz w:val="24"/>
+          <w:szCs w:val="24"/>
+          <w:lang w:val="es-MX"/>
+        </w:rPr>
+      </w:pPr>
+    </w:p>
+    <w:p>
+      <w:r>
+        <w:rPr>
+          <w:rFonts w:asciiTheme="majorHAnsi" w:hAnsiTheme="majorHAnsi" w:cs="Times New Roman"/>
+          <w:b/>
+          <w:sz w:val="24"/>
+          <w:szCs w:val="24"/>
+          <w:lang w:val="es-MX"/>
+        </w:rPr>
+        <w:lastRenderedPageBreak/>
+        <w:t>Example: “</w:t>
+      </w:r>
+      <w:proofErr w:type="spellStart"/>
+      <w:r>
+        <w:rPr>
+          <w:rFonts w:asciiTheme="majorHAnsi" w:hAnsiTheme="majorHAnsi" w:cs="Times New Roman"/>
+          <w:b/>
+          <w:sz w:val="24"/>
+          <w:szCs w:val="24"/>
+          <w:lang w:val="es-MX"/>
+        </w:rPr>
+        <w:t>Metadata</w:t>
+      </w:r>
+      <w:proofErr w:type="spellEnd"/>
+      <w:r>
+        <w:rPr>
+          <w:rFonts w:asciiTheme="majorHAnsi" w:hAnsiTheme="majorHAnsi" w:cs="Times New Roman"/>
+          <w:b/>
+          <w:sz w:val="24"/>
+          <w:szCs w:val="24"/>
+          <w:lang w:val="es-MX"/>
+        </w:rPr>
+        <w:t xml:space="preserve"> analysis and content analysis will be used. Because metadata analysis is an approach to improve the accuracy of resource discovery, it allows information to be organized in a structured way [39], a range of criteria and procedures may be ne</w:t>
+      </w:r>
+      <w:r>
+        <w:rPr>
+          <w:rFonts w:asciiTheme="majorHAnsi" w:hAnsiTheme="majorHAnsi" w:cs="Times New Roman"/>
+          <w:b/>
+          <w:sz w:val="24"/>
+          <w:szCs w:val="24"/>
+          <w:lang w:val="es-MX"/>
+        </w:rPr>
+        <w:t>c</w:t>
+      </w:r>
+      <w:r>
+        <w:rPr>
+          <w:rFonts w:asciiTheme="majorHAnsi" w:hAnsiTheme="majorHAnsi" w:cs="Times New Roman"/>
+          <w:b/>
+          <w:sz w:val="24"/>
+          <w:szCs w:val="24"/>
+          <w:lang w:val="es-MX"/>
+        </w:rPr>
+        <w:t>essary for different types of metadata. It supports content analysis that will contribute to developing a dialogue about assessing the quality of the metadata [40] and whether it meets the purpose and objectives of the selected study.</w:t>
+      </w:r>
+      <w:r>
+        <w:rPr>
+          <w:rFonts w:asciiTheme="majorHAnsi" w:hAnsiTheme="majorHAnsi" w:cs="Times New Roman"/>
+          <w:b/>
+          <w:sz w:val="24"/>
+          <w:szCs w:val="24"/>
+          <w:lang w:val="es-MX"/>
+        </w:rPr>
+        <w:t>”</w:t>
+      </w:r>
+    </w:p>
+    <w:p>
+      <w:pPr>
+        <w:pStyle w:val="Prrafodelista"/>
+        <w:numPr>
+          <w:ilvl w:val="0"/>
+          <w:numId w:val="1"/>
+        </w:numPr>
+        <w:autoSpaceDE w:val="0"/>
+        <w:autoSpaceDN w:val="0"/>
+        <w:adjustRightInd w:val="0"/>
+        <w:spacing w:before="240" w:after="0"/>
+        <w:jc w:val="both"/>
+        <w:rPr>
+          <w:rFonts w:asciiTheme="majorHAnsi" w:hAnsiTheme="majorHAnsi" w:cs="Times New Roman"/>
+          <w:i/>
+          <w:sz w:val="24"/>
+          <w:szCs w:val="24"/>
+        </w:rPr>
+      </w:pPr>
+      <w:r>
+        <w:rPr>
+          <w:rFonts w:asciiTheme="majorHAnsi" w:hAnsiTheme="majorHAnsi" w:cs="Times New Roman"/>
+          <w:i/>
+          <w:sz w:val="24"/>
+          <w:szCs w:val="24"/>
+        </w:rPr>
+        <w:t xml:space="preserve">The idea of the paper is relevant to any area of research. However, the Abstract does not give a clear background of the paper. Thus, the following [parameters] must be established in the Abstract: WHAT – Clearly present the research, HOW – methods how you execute your research that will lead to the Results and Discussion then to Conclusion, and WHY – reason behind the research, impact of research to where it will be applied. In the last line of the Abstract, “Among the study's primary results, … add the article “the” to number of citations, and the </w:t>
+      </w:r>
+      <w:proofErr w:type="spellStart"/>
+      <w:r>
+        <w:rPr>
+          <w:rFonts w:asciiTheme="majorHAnsi" w:hAnsiTheme="majorHAnsi" w:cs="Times New Roman"/>
+          <w:i/>
+          <w:sz w:val="24"/>
+          <w:szCs w:val="24"/>
+        </w:rPr>
+        <w:t>VOSviewer</w:t>
+      </w:r>
+      <w:proofErr w:type="spellEnd"/>
+      <w:r>
+        <w:rPr>
+          <w:rFonts w:asciiTheme="majorHAnsi" w:hAnsiTheme="majorHAnsi" w:cs="Times New Roman"/>
+          <w:i/>
+          <w:sz w:val="24"/>
+          <w:szCs w:val="24"/>
+        </w:rPr>
+        <w:t xml:space="preserve"> collection and visualization tool have been the most outstanding for the literature study.”</w:t>
+      </w:r>
+    </w:p>
+    <w:p>
+      <w:pPr>
+        <w:autoSpaceDE w:val="0"/>
+        <w:autoSpaceDN w:val="0"/>
+        <w:adjustRightInd w:val="0"/>
+        <w:spacing w:before="240" w:after="0"/>
+        <w:jc w:val="both"/>
+        <w:rPr>
+          <w:rFonts w:asciiTheme="majorHAnsi" w:hAnsiTheme="majorHAnsi" w:cs="Times New Roman"/>
+          <w:b/>
+          <w:sz w:val="24"/>
+          <w:szCs w:val="24"/>
+          <w:lang w:val="es-MX"/>
+        </w:rPr>
+      </w:pPr>
+      <w:r>
+        <w:rPr>
+          <w:rFonts w:asciiTheme="majorHAnsi" w:hAnsiTheme="majorHAnsi" w:cs="Times New Roman"/>
+          <w:b/>
+          <w:sz w:val="24"/>
+          <w:szCs w:val="24"/>
+          <w:lang w:val="es-MX"/>
+        </w:rPr>
+        <w:t>Response:</w:t>
+      </w:r>
+    </w:p>
+    <w:p>
+      <w:pPr>
+        <w:autoSpaceDE w:val="0"/>
+        <w:autoSpaceDN w:val="0"/>
+        <w:adjustRightInd w:val="0"/>
+        <w:spacing w:before="240" w:after="0"/>
+        <w:jc w:val="both"/>
+        <w:rPr>
+          <w:rFonts w:asciiTheme="majorHAnsi" w:hAnsiTheme="majorHAnsi" w:cs="Times New Roman"/>
+          <w:b/>
+          <w:sz w:val="24"/>
+          <w:szCs w:val="24"/>
+          <w:lang w:val="es-MX"/>
+        </w:rPr>
+      </w:pPr>
+      <w:r>
+        <w:rPr>
+          <w:rFonts w:asciiTheme="majorHAnsi" w:hAnsiTheme="majorHAnsi" w:cs="Times New Roman"/>
+          <w:b/>
+          <w:sz w:val="24"/>
+          <w:szCs w:val="24"/>
+          <w:lang w:val="es-MX"/>
+        </w:rPr>
+        <w:t>Se reescribió el resumen considerando los elementos mencionados en el comentario</w:t>
+      </w:r>
+      <w:r>
+        <w:rPr>
+          <w:rFonts w:asciiTheme="majorHAnsi" w:hAnsiTheme="majorHAnsi" w:cs="Times New Roman"/>
+          <w:b/>
+          <w:sz w:val="24"/>
+          <w:szCs w:val="24"/>
+          <w:lang w:val="es-MX"/>
+        </w:rPr>
+        <w:t xml:space="preserve"> (QUE, COMO, PORQUE) </w:t>
+      </w:r>
+      <w:r>
+        <w:rPr>
+          <w:rFonts w:asciiTheme="majorHAnsi" w:hAnsiTheme="majorHAnsi" w:cs="Times New Roman"/>
+          <w:b/>
+          <w:sz w:val="24"/>
+          <w:szCs w:val="24"/>
+          <w:lang w:val="es-MX"/>
+        </w:rPr>
+        <w:t>para presentar un fondo claro del artículo.</w:t>
+      </w:r>
+    </w:p>
+    <w:p>
+      <w:pPr>
+        <w:pStyle w:val="Prrafodelista"/>
+        <w:numPr>
+          <w:ilvl w:val="0"/>
+          <w:numId w:val="1"/>
+        </w:numPr>
+        <w:autoSpaceDE w:val="0"/>
+        <w:autoSpaceDN w:val="0"/>
+        <w:adjustRightInd w:val="0"/>
+        <w:spacing w:before="240" w:after="0"/>
+        <w:jc w:val="both"/>
+        <w:rPr>
+          <w:rFonts w:asciiTheme="majorHAnsi" w:hAnsiTheme="majorHAnsi" w:cs="Times New Roman"/>
+          <w:b/>
+          <w:sz w:val="24"/>
+          <w:szCs w:val="24"/>
+          <w:lang w:val="es-MX"/>
+        </w:rPr>
+      </w:pPr>
+      <w:r>
+        <w:rPr>
+          <w:rFonts w:ascii="Arial" w:hAnsi="Arial" w:cs="Arial"/>
+          <w:color w:val="222222"/>
+          <w:shd w:val="clear" w:color="auto" w:fill="FFFFFF"/>
+        </w:rPr>
+        <w:t> </w:t>
+      </w:r>
+      <w:r>
+        <w:rPr>
+          <w:rFonts w:asciiTheme="majorHAnsi" w:hAnsiTheme="majorHAnsi" w:cs="Times New Roman"/>
+          <w:i/>
+          <w:sz w:val="24"/>
+          <w:szCs w:val="24"/>
+        </w:rPr>
+        <w:t>The direction of the contents of the paper to the title is unlikely to be seen. There were differing objectives mentioned in the different parts of the paper</w:t>
+      </w:r>
+      <w:r>
+        <w:rPr>
+          <w:rFonts w:asciiTheme="majorHAnsi" w:hAnsiTheme="majorHAnsi" w:cs="Times New Roman"/>
+          <w:i/>
+          <w:sz w:val="24"/>
+          <w:szCs w:val="24"/>
+        </w:rPr>
+        <w:t>.</w:t>
+      </w:r>
+    </w:p>
+    <w:p>
+      <w:pPr>
+        <w:autoSpaceDE w:val="0"/>
+        <w:autoSpaceDN w:val="0"/>
+        <w:adjustRightInd w:val="0"/>
+        <w:spacing w:before="240" w:after="0"/>
+        <w:jc w:val="both"/>
+        <w:rPr>
+          <w:rFonts w:asciiTheme="majorHAnsi" w:hAnsiTheme="majorHAnsi" w:cs="Times New Roman"/>
+          <w:b/>
+          <w:sz w:val="24"/>
+          <w:szCs w:val="24"/>
+          <w:lang w:val="es-MX"/>
+        </w:rPr>
+      </w:pPr>
+      <w:r>
+        <w:rPr>
+          <w:rFonts w:asciiTheme="majorHAnsi" w:hAnsiTheme="majorHAnsi" w:cs="Times New Roman"/>
+          <w:b/>
+          <w:sz w:val="24"/>
+          <w:szCs w:val="24"/>
+          <w:lang w:val="es-MX"/>
+        </w:rPr>
+        <w:t>Response:</w:t>
+      </w:r>
+    </w:p>
+    <w:p>
+      <w:pPr>
+        <w:autoSpaceDE w:val="0"/>
+        <w:autoSpaceDN w:val="0"/>
+        <w:adjustRightInd w:val="0"/>
+        <w:spacing w:before="240" w:after="0"/>
+        <w:jc w:val="both"/>
+        <w:rPr>
+          <w:rFonts w:asciiTheme="majorHAnsi" w:hAnsiTheme="majorHAnsi" w:cs="Times New Roman"/>
+          <w:b/>
+          <w:sz w:val="24"/>
+          <w:szCs w:val="24"/>
+          <w:lang w:val="es-MX"/>
+        </w:rPr>
+      </w:pPr>
+      <w:r>
+        <w:rPr>
+          <w:rFonts w:asciiTheme="majorHAnsi" w:hAnsiTheme="majorHAnsi" w:cs="Times New Roman"/>
+          <w:b/>
+          <w:sz w:val="24"/>
+          <w:szCs w:val="24"/>
+          <w:lang w:val="es-MX"/>
+        </w:rPr>
+        <w:t>Se revisó todo el documento y se hicieron las respectivas correcciones para aclarar el objetivo principal del artículo, dando al mismo una sola dirección.</w:t>
+      </w:r>
+    </w:p>
+    <w:p>
+      <w:pPr>
+        <w:pStyle w:val="Prrafodelista"/>
+        <w:numPr>
+          <w:ilvl w:val="0"/>
+          <w:numId w:val="1"/>
+        </w:numPr>
+        <w:autoSpaceDE w:val="0"/>
+        <w:autoSpaceDN w:val="0"/>
+        <w:adjustRightInd w:val="0"/>
+        <w:spacing w:before="240" w:after="0"/>
+        <w:jc w:val="both"/>
+        <w:rPr>
+          <w:rFonts w:asciiTheme="majorHAnsi" w:hAnsiTheme="majorHAnsi" w:cs="Times New Roman"/>
+          <w:i/>
+          <w:sz w:val="24"/>
+          <w:szCs w:val="24"/>
+        </w:rPr>
+      </w:pPr>
+      <w:r>
+        <w:rPr>
+          <w:rFonts w:asciiTheme="majorHAnsi" w:hAnsiTheme="majorHAnsi" w:cs="Times New Roman"/>
+          <w:i/>
+          <w:sz w:val="24"/>
+          <w:szCs w:val="24"/>
+        </w:rPr>
+        <w:t>In the Methodology, a tab should be applied in the beginning of the first paragraph. Also, it stated “In this literature review...” but it was observed that there were only 3 references mentioned. It was expected that more references are to be cited and elaborate since your title is on methods, indicators, and tools.</w:t>
+      </w:r>
+    </w:p>
+    <w:p>
+      <w:pPr>
+        <w:autoSpaceDE w:val="0"/>
+        <w:autoSpaceDN w:val="0"/>
+        <w:adjustRightInd w:val="0"/>
+        <w:spacing w:before="240" w:after="0"/>
+        <w:jc w:val="both"/>
+        <w:rPr>
+          <w:rFonts w:asciiTheme="majorHAnsi" w:hAnsiTheme="majorHAnsi" w:cs="Times New Roman"/>
+          <w:b/>
+          <w:sz w:val="24"/>
+          <w:szCs w:val="24"/>
+          <w:lang w:val="es-MX"/>
+        </w:rPr>
+      </w:pPr>
+      <w:r>
+        <w:rPr>
+          <w:rFonts w:asciiTheme="majorHAnsi" w:hAnsiTheme="majorHAnsi" w:cs="Times New Roman"/>
+          <w:b/>
+          <w:sz w:val="24"/>
+          <w:szCs w:val="24"/>
+          <w:lang w:val="es-MX"/>
+        </w:rPr>
+        <w:t>Response:</w:t>
+      </w:r>
+    </w:p>
+    <w:p>
+      <w:pPr>
+        <w:autoSpaceDE w:val="0"/>
+        <w:autoSpaceDN w:val="0"/>
+        <w:adjustRightInd w:val="0"/>
+        <w:spacing w:before="240" w:after="0"/>
+        <w:jc w:val="both"/>
+        <w:rPr>
+          <w:rFonts w:asciiTheme="majorHAnsi" w:hAnsiTheme="majorHAnsi" w:cs="Times New Roman"/>
+          <w:b/>
+          <w:sz w:val="24"/>
+          <w:szCs w:val="24"/>
+          <w:lang w:val="es-MX"/>
+        </w:rPr>
+      </w:pPr>
+      <w:r>
+        <w:rPr>
+          <w:rFonts w:asciiTheme="majorHAnsi" w:hAnsiTheme="majorHAnsi" w:cs="Times New Roman"/>
+          <w:b/>
+          <w:sz w:val="24"/>
+          <w:szCs w:val="24"/>
+          <w:lang w:val="es-MX"/>
+        </w:rPr>
+        <w:t xml:space="preserve">Agregada más referencias que tratan acerca de los métodos y herramientas utilizados para la revisión de literatura. </w:t>
+      </w:r>
+    </w:p>
+    <w:p>
+      <w:pPr>
+        <w:pStyle w:val="Prrafodelista"/>
+        <w:numPr>
+          <w:ilvl w:val="0"/>
+          <w:numId w:val="1"/>
+        </w:numPr>
+        <w:autoSpaceDE w:val="0"/>
+        <w:autoSpaceDN w:val="0"/>
+        <w:adjustRightInd w:val="0"/>
+        <w:spacing w:before="240" w:after="0"/>
+        <w:jc w:val="both"/>
+        <w:rPr>
+          <w:rFonts w:asciiTheme="majorHAnsi" w:hAnsiTheme="majorHAnsi" w:cs="Times New Roman"/>
+          <w:i/>
+          <w:sz w:val="24"/>
+          <w:szCs w:val="24"/>
+        </w:rPr>
+      </w:pPr>
+      <w:r>
+        <w:rPr>
+          <w:rFonts w:asciiTheme="majorHAnsi" w:hAnsiTheme="majorHAnsi" w:cs="Times New Roman"/>
+          <w:i/>
+          <w:sz w:val="24"/>
+          <w:szCs w:val="24"/>
+        </w:rPr>
+        <w:t>Also, “PICO” was mentioned in the paper. Mention the advantage/s this structure can give, why was it chosen just like in Arlene Fink’s.</w:t>
+      </w:r>
+    </w:p>
+    <w:p>
+      <w:pPr>
+        <w:autoSpaceDE w:val="0"/>
+        <w:autoSpaceDN w:val="0"/>
+        <w:adjustRightInd w:val="0"/>
+        <w:spacing w:before="240" w:after="0"/>
+        <w:jc w:val="both"/>
+        <w:rPr>
+          <w:rFonts w:asciiTheme="majorHAnsi" w:hAnsiTheme="majorHAnsi" w:cs="Times New Roman"/>
+          <w:b/>
+          <w:sz w:val="24"/>
+          <w:szCs w:val="24"/>
+          <w:lang w:val="es-MX"/>
+        </w:rPr>
+      </w:pPr>
+      <w:r>
+        <w:rPr>
+          <w:rFonts w:asciiTheme="majorHAnsi" w:hAnsiTheme="majorHAnsi" w:cs="Times New Roman"/>
+          <w:b/>
+          <w:sz w:val="24"/>
+          <w:szCs w:val="24"/>
+          <w:lang w:val="es-MX"/>
+        </w:rPr>
+        <w:lastRenderedPageBreak/>
+        <w:t>Response:</w:t>
+      </w:r>
+    </w:p>
+    <w:p>
+      <w:pPr>
+        <w:autoSpaceDE w:val="0"/>
+        <w:autoSpaceDN w:val="0"/>
+        <w:adjustRightInd w:val="0"/>
+        <w:spacing w:before="240" w:after="0"/>
+        <w:jc w:val="both"/>
+        <w:rPr>
+          <w:rFonts w:asciiTheme="majorHAnsi" w:hAnsiTheme="majorHAnsi" w:cs="Times New Roman"/>
+          <w:b/>
+          <w:sz w:val="24"/>
+          <w:szCs w:val="24"/>
+          <w:lang w:val="es-MX"/>
+        </w:rPr>
+      </w:pPr>
+      <w:r>
+        <w:rPr>
+          <w:rFonts w:asciiTheme="majorHAnsi" w:hAnsiTheme="majorHAnsi" w:cs="Times New Roman"/>
+          <w:b/>
+          <w:sz w:val="24"/>
+          <w:szCs w:val="24"/>
+          <w:lang w:val="es-MX"/>
+        </w:rPr>
+        <w:t>Justificado porque se usó la estructura PICO para la selección de preguntas de investigación.</w:t>
+      </w:r>
+    </w:p>
+    <w:p>
+      <w:pPr>
+        <w:autoSpaceDE w:val="0"/>
+        <w:autoSpaceDN w:val="0"/>
+        <w:adjustRightInd w:val="0"/>
+        <w:spacing w:before="240" w:after="0"/>
+        <w:jc w:val="both"/>
+        <w:rPr>
+          <w:rFonts w:asciiTheme="majorHAnsi" w:hAnsiTheme="majorHAnsi" w:cs="Times New Roman"/>
+          <w:b/>
+          <w:sz w:val="24"/>
+          <w:szCs w:val="24"/>
+          <w:lang w:val="es-MX"/>
+        </w:rPr>
+      </w:pPr>
+      <w:r>
+        <w:rPr>
+          <w:rFonts w:asciiTheme="majorHAnsi" w:hAnsiTheme="majorHAnsi" w:cs="Times New Roman"/>
+          <w:b/>
+          <w:sz w:val="24"/>
+          <w:szCs w:val="24"/>
+          <w:lang w:val="es-MX"/>
+        </w:rPr>
+        <w:t>“</w:t>
+      </w:r>
+      <w:r>
+        <w:rPr>
+          <w:rFonts w:asciiTheme="majorHAnsi" w:hAnsiTheme="majorHAnsi" w:cs="Times New Roman"/>
+          <w:b/>
+          <w:sz w:val="24"/>
+          <w:szCs w:val="24"/>
+          <w:lang w:val="es-MX"/>
+        </w:rPr>
+        <w:t>the PICO structure was used to design study questions and, at the level of systematic reviews, to develop search strategies that allow delim</w:t>
+      </w:r>
+      <w:r>
+        <w:rPr>
+          <w:rFonts w:asciiTheme="majorHAnsi" w:hAnsiTheme="majorHAnsi" w:cs="Times New Roman"/>
+          <w:b/>
+          <w:sz w:val="24"/>
+          <w:szCs w:val="24"/>
+          <w:lang w:val="es-MX"/>
+        </w:rPr>
+        <w:t>i</w:t>
+      </w:r>
+      <w:r>
+        <w:rPr>
+          <w:rFonts w:asciiTheme="majorHAnsi" w:hAnsiTheme="majorHAnsi" w:cs="Times New Roman"/>
+          <w:b/>
+          <w:sz w:val="24"/>
+          <w:szCs w:val="24"/>
+          <w:lang w:val="es-MX"/>
+        </w:rPr>
+        <w:t>ting the objective of the study [14, 38]</w:t>
+      </w:r>
+      <w:r>
+        <w:rPr>
+          <w:rFonts w:asciiTheme="majorHAnsi" w:hAnsiTheme="majorHAnsi" w:cs="Times New Roman"/>
+          <w:b/>
+          <w:sz w:val="24"/>
+          <w:szCs w:val="24"/>
+          <w:lang w:val="es-MX"/>
+        </w:rPr>
+        <w:t>”</w:t>
       </w:r>
       <w:bookmarkStart w:id="0" w:name="_GoBack"/>
-      <w:r>
-        <w:rPr>
-          <w:rFonts w:asciiTheme="majorHAnsi" w:hAnsiTheme="majorHAnsi" w:cs="Times New Roman"/>
-          <w:i/>
-          <w:sz w:val="24"/>
-          <w:szCs w:val="24"/>
-        </w:rPr>
-        <w:t xml:space="preserve">Metadata Analysis and Content Analysis </w:t>
-      </w:r>
       <w:bookmarkEnd w:id="0"/>
-      <w:r>
-        <w:rPr>
-          <w:rFonts w:asciiTheme="majorHAnsi" w:hAnsiTheme="majorHAnsi" w:cs="Times New Roman"/>
-          <w:i/>
-          <w:sz w:val="24"/>
-          <w:szCs w:val="24"/>
-        </w:rPr>
-        <w:t>were considered. Authors should cite references that used this type of analysis and identify the benefit/s that will be drawn to the readers</w:t>
-      </w:r>
-      <w:r>
-        <w:rPr>
-          <w:rFonts w:asciiTheme="majorHAnsi" w:hAnsiTheme="majorHAnsi" w:cs="Times New Roman"/>
-          <w:i/>
-          <w:sz w:val="24"/>
-          <w:szCs w:val="24"/>
+    </w:p>
+    <w:p>
+      <w:pPr>
+        <w:pStyle w:val="Prrafodelista"/>
+        <w:numPr>
+          <w:ilvl w:val="0"/>
+          <w:numId w:val="1"/>
+        </w:numPr>
+        <w:autoSpaceDE w:val="0"/>
+        <w:autoSpaceDN w:val="0"/>
+        <w:adjustRightInd w:val="0"/>
+        <w:spacing w:before="240" w:after="0"/>
+        <w:jc w:val="both"/>
+        <w:rPr>
+          <w:rFonts w:asciiTheme="majorHAnsi" w:hAnsiTheme="majorHAnsi" w:cs="Times New Roman"/>
+          <w:i/>
+          <w:sz w:val="24"/>
+          <w:szCs w:val="24"/>
+        </w:rPr>
+      </w:pPr>
+      <w:r>
+        <w:rPr>
+          <w:rFonts w:asciiTheme="majorHAnsi" w:hAnsiTheme="majorHAnsi" w:cs="Times New Roman"/>
+          <w:i/>
+          <w:sz w:val="24"/>
+          <w:szCs w:val="24"/>
+        </w:rPr>
+        <w:t>The first step in Arlene Fink’s methodology is “selection of research questions”.  The authors used formulation. It is recommended that authors should stick with the right term which is selection.</w:t>
+      </w:r>
+    </w:p>
+    <w:p>
+      <w:pPr>
+        <w:autoSpaceDE w:val="0"/>
+        <w:autoSpaceDN w:val="0"/>
+        <w:adjustRightInd w:val="0"/>
+        <w:spacing w:before="240" w:after="0"/>
+        <w:jc w:val="both"/>
+        <w:rPr>
+          <w:rFonts w:asciiTheme="majorHAnsi" w:hAnsiTheme="majorHAnsi" w:cs="Times New Roman"/>
+          <w:b/>
+          <w:sz w:val="24"/>
+          <w:szCs w:val="24"/>
+          <w:lang w:val="es-MX"/>
+        </w:rPr>
+      </w:pPr>
+      <w:r>
+        <w:rPr>
+          <w:rFonts w:asciiTheme="majorHAnsi" w:hAnsiTheme="majorHAnsi" w:cs="Times New Roman"/>
+          <w:b/>
+          <w:sz w:val="24"/>
+          <w:szCs w:val="24"/>
+          <w:lang w:val="es-MX"/>
+        </w:rPr>
+        <w:t>Response:</w:t>
+      </w:r>
+    </w:p>
+    <w:p>
+      <w:pPr>
+        <w:pStyle w:val="Prrafodelista"/>
+        <w:autoSpaceDE w:val="0"/>
+        <w:autoSpaceDN w:val="0"/>
+        <w:adjustRightInd w:val="0"/>
+        <w:spacing w:before="240" w:after="0"/>
+        <w:jc w:val="both"/>
+        <w:rPr>
+          <w:rFonts w:asciiTheme="majorHAnsi" w:hAnsiTheme="majorHAnsi" w:cs="Times New Roman"/>
+          <w:b/>
+          <w:sz w:val="24"/>
+          <w:szCs w:val="24"/>
+          <w:lang w:val="es-MX"/>
+        </w:rPr>
+      </w:pPr>
+      <w:r>
+        <w:rPr>
+          <w:rFonts w:asciiTheme="majorHAnsi" w:hAnsiTheme="majorHAnsi" w:cs="Times New Roman"/>
+          <w:b/>
+          <w:sz w:val="24"/>
+          <w:szCs w:val="24"/>
+          <w:lang w:val="es-MX"/>
+        </w:rPr>
+        <w:t xml:space="preserve">Colocado </w:t>
+      </w:r>
+      <w:r>
+        <w:rPr>
+          <w:rFonts w:asciiTheme="majorHAnsi" w:hAnsiTheme="majorHAnsi" w:cs="Times New Roman"/>
+          <w:b/>
+          <w:sz w:val="24"/>
+          <w:szCs w:val="24"/>
+          <w:lang w:val="es-MX"/>
+        </w:rPr>
+        <w:t>Selección</w:t>
+      </w:r>
+    </w:p>
+    <w:p>
+      <w:pPr>
+        <w:pStyle w:val="Prrafodelista"/>
+        <w:autoSpaceDE w:val="0"/>
+        <w:autoSpaceDN w:val="0"/>
+        <w:adjustRightInd w:val="0"/>
+        <w:spacing w:before="240" w:after="0"/>
+        <w:jc w:val="both"/>
+        <w:rPr>
+          <w:rFonts w:asciiTheme="majorHAnsi" w:hAnsiTheme="majorHAnsi" w:cs="Times New Roman"/>
+          <w:i/>
+          <w:sz w:val="24"/>
+          <w:szCs w:val="24"/>
+        </w:rPr>
+      </w:pPr>
+    </w:p>
+    <w:p>
+      <w:pPr>
+        <w:pStyle w:val="Prrafodelista"/>
+        <w:numPr>
+          <w:ilvl w:val="0"/>
+          <w:numId w:val="1"/>
+        </w:numPr>
+        <w:autoSpaceDE w:val="0"/>
+        <w:autoSpaceDN w:val="0"/>
+        <w:adjustRightInd w:val="0"/>
+        <w:spacing w:before="240" w:after="0"/>
+        <w:jc w:val="both"/>
+        <w:rPr>
+          <w:rFonts w:asciiTheme="majorHAnsi" w:hAnsiTheme="majorHAnsi" w:cs="Times New Roman"/>
+          <w:i/>
+          <w:sz w:val="24"/>
+          <w:szCs w:val="24"/>
+        </w:rPr>
+      </w:pPr>
+      <w:r>
+        <w:rPr>
+          <w:rFonts w:ascii="Arial" w:hAnsi="Arial" w:cs="Arial"/>
+          <w:color w:val="222222"/>
+          <w:shd w:val="clear" w:color="auto" w:fill="FFFFFF"/>
+        </w:rPr>
+        <w:t> </w:t>
+      </w:r>
+      <w:r>
+        <w:rPr>
+          <w:rFonts w:asciiTheme="majorHAnsi" w:hAnsiTheme="majorHAnsi" w:cs="Times New Roman"/>
+          <w:i/>
+          <w:sz w:val="24"/>
+          <w:szCs w:val="24"/>
+        </w:rPr>
+        <w:t>In the second paragraph of the Methodology, line 4, “The current case study analyzes…</w:t>
+      </w:r>
+      <w:proofErr w:type="gramStart"/>
+      <w:r>
+        <w:rPr>
+          <w:rFonts w:asciiTheme="majorHAnsi" w:hAnsiTheme="majorHAnsi" w:cs="Times New Roman"/>
+          <w:i/>
+          <w:sz w:val="24"/>
+          <w:szCs w:val="24"/>
+        </w:rPr>
+        <w:t>”.</w:t>
+      </w:r>
+      <w:proofErr w:type="gramEnd"/>
+      <w:r>
+        <w:rPr>
+          <w:rFonts w:asciiTheme="majorHAnsi" w:hAnsiTheme="majorHAnsi" w:cs="Times New Roman"/>
+          <w:i/>
+          <w:sz w:val="24"/>
+          <w:szCs w:val="24"/>
+        </w:rPr>
+        <w:t xml:space="preserve"> It again mentioned a type of paper. The authors should identify be consistent with their paper.</w:t>
+      </w:r>
+    </w:p>
+    <w:p>
+      <w:pPr>
+        <w:autoSpaceDE w:val="0"/>
+        <w:autoSpaceDN w:val="0"/>
+        <w:adjustRightInd w:val="0"/>
+        <w:spacing w:before="240" w:after="0"/>
+        <w:jc w:val="both"/>
+        <w:rPr>
+          <w:rFonts w:asciiTheme="majorHAnsi" w:hAnsiTheme="majorHAnsi" w:cs="Times New Roman"/>
+          <w:b/>
+          <w:sz w:val="24"/>
+          <w:szCs w:val="24"/>
+          <w:lang w:val="es-MX"/>
+        </w:rPr>
+      </w:pPr>
+      <w:r>
+        <w:rPr>
+          <w:rFonts w:asciiTheme="majorHAnsi" w:hAnsiTheme="majorHAnsi" w:cs="Times New Roman"/>
+          <w:b/>
+          <w:sz w:val="24"/>
+          <w:szCs w:val="24"/>
+          <w:lang w:val="es-MX"/>
+        </w:rPr>
+        <w:t>Response:</w:t>
+      </w:r>
+    </w:p>
+    <w:p>
+      <w:pPr>
+        <w:autoSpaceDE w:val="0"/>
+        <w:autoSpaceDN w:val="0"/>
+        <w:adjustRightInd w:val="0"/>
+        <w:spacing w:before="240" w:after="0"/>
+        <w:jc w:val="both"/>
+        <w:rPr>
+          <w:rFonts w:asciiTheme="majorHAnsi" w:hAnsiTheme="majorHAnsi" w:cs="Times New Roman"/>
+          <w:b/>
+          <w:sz w:val="24"/>
+          <w:szCs w:val="24"/>
+          <w:lang w:val="es-MX"/>
+        </w:rPr>
+      </w:pPr>
+      <w:r>
+        <w:rPr>
+          <w:rFonts w:asciiTheme="majorHAnsi" w:hAnsiTheme="majorHAnsi" w:cs="Times New Roman"/>
+          <w:b/>
+          <w:sz w:val="24"/>
+          <w:szCs w:val="24"/>
+          <w:lang w:val="es-MX"/>
+        </w:rPr>
+        <w:t xml:space="preserve">Aclarado en todo el documento el tipo de paper que se desarrolló. </w:t>
+      </w:r>
+    </w:p>
+    <w:p>
+      <w:pPr>
+        <w:pStyle w:val="Prrafodelista"/>
+        <w:numPr>
+          <w:ilvl w:val="0"/>
+          <w:numId w:val="1"/>
+        </w:numPr>
+        <w:autoSpaceDE w:val="0"/>
+        <w:autoSpaceDN w:val="0"/>
+        <w:adjustRightInd w:val="0"/>
+        <w:spacing w:before="240" w:after="0"/>
+        <w:jc w:val="both"/>
+        <w:rPr>
+          <w:rFonts w:ascii="Arial" w:hAnsi="Arial" w:cs="Arial"/>
+          <w:color w:val="222222"/>
+          <w:shd w:val="clear" w:color="auto" w:fill="FFFFFF"/>
+        </w:rPr>
+      </w:pPr>
+      <w:r>
+        <w:rPr>
+          <w:rFonts w:ascii="Arial" w:hAnsi="Arial" w:cs="Arial"/>
+          <w:color w:val="222222"/>
+          <w:shd w:val="clear" w:color="auto" w:fill="FFFFFF"/>
+        </w:rPr>
+        <w:t>Still on Methodology, start of line 7. The pronoun “They” was mentioned. It must be replaced with specific nouns.</w:t>
+      </w:r>
+    </w:p>
+    <w:p>
+      <w:pPr>
+        <w:autoSpaceDE w:val="0"/>
+        <w:autoSpaceDN w:val="0"/>
+        <w:adjustRightInd w:val="0"/>
+        <w:spacing w:before="240" w:after="0"/>
+        <w:jc w:val="both"/>
+        <w:rPr>
+          <w:rFonts w:asciiTheme="majorHAnsi" w:hAnsiTheme="majorHAnsi" w:cs="Times New Roman"/>
+          <w:b/>
+          <w:sz w:val="24"/>
+          <w:szCs w:val="24"/>
+          <w:lang w:val="es-MX"/>
+        </w:rPr>
+      </w:pPr>
+      <w:r>
+        <w:rPr>
+          <w:rFonts w:asciiTheme="majorHAnsi" w:hAnsiTheme="majorHAnsi" w:cs="Times New Roman"/>
+          <w:b/>
+          <w:sz w:val="24"/>
+          <w:szCs w:val="24"/>
+          <w:lang w:val="es-MX"/>
+        </w:rPr>
+        <w:t>Response:</w:t>
+      </w:r>
+    </w:p>
+    <w:p>
+      <w:pPr>
+        <w:autoSpaceDE w:val="0"/>
+        <w:autoSpaceDN w:val="0"/>
+        <w:adjustRightInd w:val="0"/>
+        <w:spacing w:before="240" w:after="0"/>
+        <w:jc w:val="both"/>
+        <w:rPr>
+          <w:rFonts w:asciiTheme="majorHAnsi" w:hAnsiTheme="majorHAnsi" w:cs="Times New Roman"/>
+          <w:b/>
+          <w:sz w:val="24"/>
+          <w:szCs w:val="24"/>
+          <w:lang w:val="es-MX"/>
+        </w:rPr>
+      </w:pPr>
+      <w:r>
+        <w:rPr>
+          <w:rFonts w:asciiTheme="majorHAnsi" w:hAnsiTheme="majorHAnsi" w:cs="Times New Roman"/>
+          <w:b/>
+          <w:sz w:val="24"/>
+          <w:szCs w:val="24"/>
+          <w:lang w:val="es-MX"/>
+        </w:rPr>
+        <w:t>Se reemplazó por un pronombre específico</w:t>
+      </w:r>
+      <w:r>
+        <w:rPr>
+          <w:rFonts w:asciiTheme="majorHAnsi" w:hAnsiTheme="majorHAnsi" w:cs="Times New Roman"/>
+          <w:b/>
+          <w:sz w:val="24"/>
+          <w:szCs w:val="24"/>
+          <w:lang w:val="es-MX"/>
+        </w:rPr>
+        <w:t xml:space="preserve"> “</w:t>
+      </w:r>
+      <w:r>
+        <w:rPr>
+          <w:rFonts w:asciiTheme="majorHAnsi" w:hAnsiTheme="majorHAnsi" w:cs="Times New Roman"/>
+          <w:b/>
+          <w:sz w:val="24"/>
+          <w:szCs w:val="24"/>
+          <w:lang w:val="es-MX"/>
+        </w:rPr>
+        <w:t>patterns</w:t>
+      </w:r>
+      <w:r>
+        <w:rPr>
+          <w:rFonts w:asciiTheme="majorHAnsi" w:hAnsiTheme="majorHAnsi" w:cs="Times New Roman"/>
+          <w:b/>
+          <w:sz w:val="24"/>
+          <w:szCs w:val="24"/>
+          <w:lang w:val="es-MX"/>
+        </w:rPr>
+        <w:t>”</w:t>
+      </w:r>
+      <w:r>
+        <w:rPr>
+          <w:rFonts w:asciiTheme="majorHAnsi" w:hAnsiTheme="majorHAnsi" w:cs="Times New Roman"/>
+          <w:b/>
+          <w:sz w:val="24"/>
+          <w:szCs w:val="24"/>
+          <w:lang w:val="es-MX"/>
         </w:rPr>
         <w:t>.</w:t>
       </w:r>
     </w:p>
     <w:p>
       <w:pPr>
-        <w:autoSpaceDE w:val="0"/>
-        <w:autoSpaceDN w:val="0"/>
-        <w:adjustRightInd w:val="0"/>
-        <w:spacing w:before="240" w:after="0"/>
-        <w:jc w:val="both"/>
-        <w:rPr>
-          <w:rFonts w:asciiTheme="majorHAnsi" w:hAnsiTheme="majorHAnsi" w:cs="Times New Roman"/>
-          <w:i/>
-          <w:sz w:val="24"/>
-          <w:szCs w:val="24"/>
+        <w:pStyle w:val="Prrafodelista"/>
+        <w:numPr>
+          <w:ilvl w:val="0"/>
+          <w:numId w:val="1"/>
+        </w:numPr>
+        <w:autoSpaceDE w:val="0"/>
+        <w:autoSpaceDN w:val="0"/>
+        <w:adjustRightInd w:val="0"/>
+        <w:spacing w:before="240" w:after="0"/>
+        <w:jc w:val="both"/>
+        <w:rPr>
+          <w:rFonts w:asciiTheme="majorHAnsi" w:hAnsiTheme="majorHAnsi" w:cs="Times New Roman"/>
+          <w:i/>
+          <w:sz w:val="24"/>
+          <w:szCs w:val="24"/>
+        </w:rPr>
+      </w:pPr>
+      <w:r>
+        <w:rPr>
+          <w:rFonts w:asciiTheme="majorHAnsi" w:hAnsiTheme="majorHAnsi" w:cs="Times New Roman"/>
+          <w:i/>
+          <w:sz w:val="24"/>
+          <w:szCs w:val="24"/>
+        </w:rPr>
+        <w:t>Line 8 of the Methodology – “Consequently, the following questions were considered</w:t>
+      </w:r>
+      <w:proofErr w:type="gramStart"/>
+      <w:r>
+        <w:rPr>
+          <w:rFonts w:asciiTheme="majorHAnsi" w:hAnsiTheme="majorHAnsi" w:cs="Times New Roman"/>
+          <w:i/>
+          <w:sz w:val="24"/>
+          <w:szCs w:val="24"/>
+        </w:rPr>
+        <w:t>:…</w:t>
+      </w:r>
+      <w:proofErr w:type="gramEnd"/>
+      <w:r>
+        <w:rPr>
+          <w:rFonts w:asciiTheme="majorHAnsi" w:hAnsiTheme="majorHAnsi" w:cs="Times New Roman"/>
+          <w:i/>
+          <w:sz w:val="24"/>
+          <w:szCs w:val="24"/>
+        </w:rPr>
+        <w:t>” What brought the authors to consider these questions? Any reference for this?</w:t>
+      </w:r>
+    </w:p>
+    <w:p>
+      <w:pPr>
+        <w:autoSpaceDE w:val="0"/>
+        <w:autoSpaceDN w:val="0"/>
+        <w:adjustRightInd w:val="0"/>
+        <w:spacing w:before="240" w:after="0"/>
+        <w:jc w:val="both"/>
+        <w:rPr>
+          <w:rFonts w:asciiTheme="majorHAnsi" w:hAnsiTheme="majorHAnsi" w:cs="Times New Roman"/>
+          <w:b/>
+          <w:sz w:val="24"/>
+          <w:szCs w:val="24"/>
+          <w:lang w:val="es-MX"/>
         </w:rPr>
       </w:pPr>
       <w:r>
@@ -754,7 +2036,199 @@
         <w:t>Response:</w:t>
       </w:r>
     </w:p>
-    <w:p/>
+    <w:p>
+      <w:pPr>
+        <w:autoSpaceDE w:val="0"/>
+        <w:autoSpaceDN w:val="0"/>
+        <w:adjustRightInd w:val="0"/>
+        <w:spacing w:before="240" w:after="0"/>
+        <w:jc w:val="both"/>
+        <w:rPr>
+          <w:rFonts w:asciiTheme="majorHAnsi" w:hAnsiTheme="majorHAnsi" w:cs="Times New Roman"/>
+          <w:i/>
+          <w:sz w:val="24"/>
+          <w:szCs w:val="24"/>
+        </w:rPr>
+      </w:pPr>
+      <w:r>
+        <w:rPr>
+          <w:rFonts w:asciiTheme="majorHAnsi" w:hAnsiTheme="majorHAnsi" w:cs="Times New Roman"/>
+          <w:b/>
+          <w:sz w:val="24"/>
+          <w:szCs w:val="24"/>
+          <w:lang w:val="es-MX"/>
+        </w:rPr>
+        <w:t>Se consideraron las preguntas en base a la estructura PICO, que permite diseñar las preguntas y determinar estrategias de búsqueda en las revisiones de literatura</w:t>
+      </w:r>
+      <w:r>
+        <w:rPr>
+          <w:rFonts w:asciiTheme="majorHAnsi" w:hAnsiTheme="majorHAnsi" w:cs="Times New Roman"/>
+          <w:b/>
+          <w:sz w:val="24"/>
+          <w:szCs w:val="24"/>
+          <w:lang w:val="es-MX"/>
+        </w:rPr>
+        <w:t>, permitiendo tener una idea clara del objetivo del estudio.</w:t>
+      </w:r>
+      <w:r>
+        <w:rPr>
+          <w:rFonts w:asciiTheme="majorHAnsi" w:hAnsiTheme="majorHAnsi" w:cs="Times New Roman"/>
+          <w:b/>
+          <w:sz w:val="24"/>
+          <w:szCs w:val="24"/>
+          <w:lang w:val="es-MX"/>
+        </w:rPr>
+        <w:t xml:space="preserve"> </w:t>
+      </w:r>
+    </w:p>
+    <w:p>
+      <w:pPr>
+        <w:pStyle w:val="Prrafodelista"/>
+        <w:numPr>
+          <w:ilvl w:val="0"/>
+          <w:numId w:val="1"/>
+        </w:numPr>
+        <w:autoSpaceDE w:val="0"/>
+        <w:autoSpaceDN w:val="0"/>
+        <w:adjustRightInd w:val="0"/>
+        <w:spacing w:before="240" w:after="0"/>
+        <w:jc w:val="both"/>
+        <w:rPr>
+          <w:rFonts w:asciiTheme="majorHAnsi" w:hAnsiTheme="majorHAnsi" w:cs="Times New Roman"/>
+          <w:i/>
+          <w:sz w:val="24"/>
+          <w:szCs w:val="24"/>
+        </w:rPr>
+      </w:pPr>
+      <w:r>
+        <w:rPr>
+          <w:rFonts w:asciiTheme="majorHAnsi" w:hAnsiTheme="majorHAnsi" w:cs="Times New Roman"/>
+          <w:i/>
+          <w:sz w:val="24"/>
+          <w:szCs w:val="24"/>
+        </w:rPr>
+        <w:t>3rd paragraph, line 1 of Methodology – “The second step corresponded to the selection of digital databases</w:t>
+      </w:r>
+      <w:proofErr w:type="gramStart"/>
+      <w:r>
+        <w:rPr>
+          <w:rFonts w:asciiTheme="majorHAnsi" w:hAnsiTheme="majorHAnsi" w:cs="Times New Roman"/>
+          <w:i/>
+          <w:sz w:val="24"/>
+          <w:szCs w:val="24"/>
+        </w:rPr>
+        <w:t>.“</w:t>
+      </w:r>
+      <w:proofErr w:type="gramEnd"/>
+      <w:r>
+        <w:rPr>
+          <w:rFonts w:asciiTheme="majorHAnsi" w:hAnsiTheme="majorHAnsi" w:cs="Times New Roman"/>
+          <w:i/>
+          <w:sz w:val="24"/>
+          <w:szCs w:val="24"/>
+        </w:rPr>
+        <w:t xml:space="preserve"> The authors used digital instead of bibliographic. Again, be consistent.</w:t>
+      </w:r>
+    </w:p>
+    <w:p>
+      <w:pPr>
+        <w:autoSpaceDE w:val="0"/>
+        <w:autoSpaceDN w:val="0"/>
+        <w:adjustRightInd w:val="0"/>
+        <w:spacing w:before="240" w:after="0"/>
+        <w:jc w:val="both"/>
+        <w:rPr>
+          <w:rFonts w:asciiTheme="majorHAnsi" w:hAnsiTheme="majorHAnsi" w:cs="Times New Roman"/>
+          <w:b/>
+          <w:sz w:val="24"/>
+          <w:szCs w:val="24"/>
+          <w:lang w:val="es-MX"/>
+        </w:rPr>
+      </w:pPr>
+      <w:r>
+        <w:rPr>
+          <w:rFonts w:asciiTheme="majorHAnsi" w:hAnsiTheme="majorHAnsi" w:cs="Times New Roman"/>
+          <w:b/>
+          <w:sz w:val="24"/>
+          <w:szCs w:val="24"/>
+          <w:lang w:val="es-MX"/>
+        </w:rPr>
+        <w:t>Response:</w:t>
+      </w:r>
+    </w:p>
+    <w:p>
+      <w:pPr>
+        <w:autoSpaceDE w:val="0"/>
+        <w:autoSpaceDN w:val="0"/>
+        <w:adjustRightInd w:val="0"/>
+        <w:spacing w:before="240" w:after="0"/>
+        <w:jc w:val="both"/>
+        <w:rPr>
+          <w:rFonts w:asciiTheme="majorHAnsi" w:hAnsiTheme="majorHAnsi" w:cs="Times New Roman"/>
+          <w:i/>
+          <w:sz w:val="24"/>
+          <w:szCs w:val="24"/>
+        </w:rPr>
+      </w:pPr>
+      <w:r>
+        <w:rPr>
+          <w:rFonts w:asciiTheme="majorHAnsi" w:hAnsiTheme="majorHAnsi" w:cs="Times New Roman"/>
+          <w:b/>
+          <w:sz w:val="24"/>
+          <w:szCs w:val="24"/>
+          <w:lang w:val="es-MX"/>
+        </w:rPr>
+        <w:lastRenderedPageBreak/>
+        <w:t>Cambiado el término de base de datos digital a base de datos bibliográfico.</w:t>
+      </w:r>
+    </w:p>
+    <w:p>
+      <w:pPr>
+        <w:autoSpaceDE w:val="0"/>
+        <w:autoSpaceDN w:val="0"/>
+        <w:adjustRightInd w:val="0"/>
+        <w:spacing w:before="240" w:after="0"/>
+        <w:jc w:val="both"/>
+        <w:rPr>
+          <w:rFonts w:asciiTheme="majorHAnsi" w:hAnsiTheme="majorHAnsi" w:cs="Times New Roman"/>
+          <w:i/>
+          <w:sz w:val="24"/>
+          <w:szCs w:val="24"/>
+        </w:rPr>
+      </w:pPr>
+    </w:p>
+    <w:p>
+      <w:pPr>
+        <w:pStyle w:val="Prrafodelista"/>
+        <w:autoSpaceDE w:val="0"/>
+        <w:autoSpaceDN w:val="0"/>
+        <w:adjustRightInd w:val="0"/>
+        <w:spacing w:before="240" w:after="0"/>
+        <w:jc w:val="both"/>
+        <w:rPr>
+          <w:rFonts w:asciiTheme="majorHAnsi" w:hAnsiTheme="majorHAnsi" w:cs="Times New Roman"/>
+          <w:i/>
+          <w:sz w:val="24"/>
+          <w:szCs w:val="24"/>
+        </w:rPr>
+      </w:pPr>
+    </w:p>
+    <w:p>
+      <w:pPr>
+        <w:autoSpaceDE w:val="0"/>
+        <w:autoSpaceDN w:val="0"/>
+        <w:adjustRightInd w:val="0"/>
+        <w:spacing w:before="240" w:after="0"/>
+        <w:ind w:left="360"/>
+        <w:jc w:val="both"/>
+        <w:rPr>
+          <w:rFonts w:asciiTheme="majorHAnsi" w:hAnsiTheme="majorHAnsi" w:cs="Times New Roman"/>
+          <w:i/>
+          <w:sz w:val="24"/>
+          <w:szCs w:val="24"/>
+        </w:rPr>
+      </w:pPr>
+    </w:p>
     <w:sectPr>
       <w:pgSz w:w="11906" w:h="16838"/>
       <w:pgMar w:top="1417" w:right="1701" w:bottom="1417" w:left="1701" w:header="708" w:footer="708" w:gutter="0"/>
@@ -922,7 +2396,9 @@
     <w:lsdException w:name="toc 7" w:uiPriority="39"/>
     <w:lsdException w:name="toc 8" w:uiPriority="39"/>
     <w:lsdException w:name="toc 9" w:uiPriority="39"/>
+    <w:lsdException w:name="annotation text" w:uiPriority="0"/>
     <w:lsdException w:name="caption" w:uiPriority="35" w:qFormat="1"/>
+    <w:lsdException w:name="annotation reference" w:uiPriority="0"/>
     <w:lsdException w:name="Title" w:semiHidden="0" w:uiPriority="10" w:unhideWhenUsed="0" w:qFormat="1"/>
     <w:lsdException w:name="Default Paragraph Font" w:uiPriority="1"/>
     <w:lsdException w:name="Subtitle" w:semiHidden="0" w:uiPriority="11" w:unhideWhenUsed="0" w:qFormat="1"/>
@@ -1088,6 +2564,84 @@
       <w:contextualSpacing/>
     </w:pPr>
   </w:style>
+  <w:style w:type="character" w:styleId="Refdecomentario">
+    <w:name w:val="annotation reference"/>
+    <w:basedOn w:val="Fuentedeprrafopredeter"/>
+    <w:semiHidden/>
+    <w:unhideWhenUsed/>
+    <w:rsid w:val="00FD31B2"/>
+    <w:rPr>
+      <w:sz w:val="16"/>
+      <w:szCs w:val="16"/>
+    </w:rPr>
+  </w:style>
+  <w:style w:type="paragraph" w:styleId="Textocomentario">
+    <w:name w:val="annotation text"/>
+    <w:basedOn w:val="Normal"/>
+    <w:link w:val="TextocomentarioCar"/>
+    <w:semiHidden/>
+    <w:unhideWhenUsed/>
+    <w:rsid w:val="00FD31B2"/>
+    <w:pPr>
+      <w:overflowPunct w:val="0"/>
+      <w:autoSpaceDE w:val="0"/>
+      <w:autoSpaceDN w:val="0"/>
+      <w:adjustRightInd w:val="0"/>
+      <w:spacing w:after="0" w:line="240" w:lineRule="auto"/>
+      <w:ind w:firstLine="227"/>
+      <w:jc w:val="both"/>
+      <w:textAlignment w:val="baseline"/>
+    </w:pPr>
+    <w:rPr>
+      <w:rFonts w:ascii="Times New Roman" w:eastAsia="Times New Roman" w:hAnsi="Times New Roman" w:cs="Times New Roman"/>
+      <w:sz w:val="20"/>
+      <w:szCs w:val="20"/>
+    </w:rPr>
+  </w:style>
+  <w:style w:type="character" w:customStyle="1" w:styleId="TextocomentarioCar">
+    <w:name w:val="Texto comentario Car"/>
+    <w:basedOn w:val="Fuentedeprrafopredeter"/>
+    <w:link w:val="Textocomentario"/>
+    <w:semiHidden/>
+    <w:rsid w:val="00FD31B2"/>
+    <w:rPr>
+      <w:rFonts w:ascii="Times New Roman" w:eastAsia="Times New Roman" w:hAnsi="Times New Roman" w:cs="Times New Roman"/>
+      <w:sz w:val="20"/>
+      <w:szCs w:val="20"/>
+      <w:lang w:val="en-US"/>
+    </w:rPr>
+  </w:style>
+  <w:style w:type="paragraph" w:styleId="Textodeglobo">
+    <w:name w:val="Balloon Text"/>
+    <w:basedOn w:val="Normal"/>
+    <w:link w:val="TextodegloboCar"/>
+    <w:uiPriority w:val="99"/>
+    <w:semiHidden/>
+    <w:unhideWhenUsed/>
+    <w:rsid w:val="00FD31B2"/>
+    <w:pPr>
+      <w:spacing w:after="0" w:line="240" w:lineRule="auto"/>
+    </w:pPr>
+    <w:rPr>
+      <w:rFonts w:ascii="Tahoma" w:hAnsi="Tahoma" w:cs="Tahoma"/>
+      <w:sz w:val="16"/>
+      <w:szCs w:val="16"/>
+    </w:rPr>
+  </w:style>
+  <w:style w:type="character" w:customStyle="1" w:styleId="TextodegloboCar">
+    <w:name w:val="Texto de globo Car"/>
+    <w:basedOn w:val="Fuentedeprrafopredeter"/>
+    <w:link w:val="Textodeglobo"/>
+    <w:uiPriority w:val="99"/>
+    <w:semiHidden/>
+    <w:rsid w:val="00FD31B2"/>
+    <w:rPr>
+      <w:rFonts w:ascii="Tahoma" w:eastAsiaTheme="minorEastAsia" w:hAnsi="Tahoma" w:cs="Tahoma"/>
+      <w:sz w:val="16"/>
+      <w:szCs w:val="16"/>
+      <w:lang w:val="en-US"/>
+    </w:rPr>
+  </w:style>
 </w:styles>
 </file>
 
@@ -1128,7 +2682,9 @@
     <w:lsdException w:name="toc 7" w:uiPriority="39"/>
     <w:lsdException w:name="toc 8" w:uiPriority="39"/>
     <w:lsdException w:name="toc 9" w:uiPriority="39"/>
+    <w:lsdException w:name="annotation text" w:uiPriority="0"/>
     <w:lsdException w:name="caption" w:uiPriority="35" w:qFormat="1"/>
+    <w:lsdException w:name="annotation reference" w:uiPriority="0"/>
     <w:lsdException w:name="Title" w:semiHidden="0" w:uiPriority="10" w:unhideWhenUsed="0" w:qFormat="1"/>
     <w:lsdException w:name="Default Paragraph Font" w:uiPriority="1"/>
     <w:lsdException w:name="Subtitle" w:semiHidden="0" w:uiPriority="11" w:unhideWhenUsed="0" w:qFormat="1"/>
@@ -1293,6 +2849,84 @@
       <w:ind w:left="720"/>
       <w:contextualSpacing/>
     </w:pPr>
+  </w:style>
+  <w:style w:type="character" w:styleId="Refdecomentario">
+    <w:name w:val="annotation reference"/>
+    <w:basedOn w:val="Fuentedeprrafopredeter"/>
+    <w:semiHidden/>
+    <w:unhideWhenUsed/>
+    <w:rsid w:val="00FD31B2"/>
+    <w:rPr>
+      <w:sz w:val="16"/>
+      <w:szCs w:val="16"/>
+    </w:rPr>
+  </w:style>
+  <w:style w:type="paragraph" w:styleId="Textocomentario">
+    <w:name w:val="annotation text"/>
+    <w:basedOn w:val="Normal"/>
+    <w:link w:val="TextocomentarioCar"/>
+    <w:semiHidden/>
+    <w:unhideWhenUsed/>
+    <w:rsid w:val="00FD31B2"/>
+    <w:pPr>
+      <w:overflowPunct w:val="0"/>
+      <w:autoSpaceDE w:val="0"/>
+      <w:autoSpaceDN w:val="0"/>
+      <w:adjustRightInd w:val="0"/>
+      <w:spacing w:after="0" w:line="240" w:lineRule="auto"/>
+      <w:ind w:firstLine="227"/>
+      <w:jc w:val="both"/>
+      <w:textAlignment w:val="baseline"/>
+    </w:pPr>
+    <w:rPr>
+      <w:rFonts w:ascii="Times New Roman" w:eastAsia="Times New Roman" w:hAnsi="Times New Roman" w:cs="Times New Roman"/>
+      <w:sz w:val="20"/>
+      <w:szCs w:val="20"/>
+    </w:rPr>
+  </w:style>
+  <w:style w:type="character" w:customStyle="1" w:styleId="TextocomentarioCar">
+    <w:name w:val="Texto comentario Car"/>
+    <w:basedOn w:val="Fuentedeprrafopredeter"/>
+    <w:link w:val="Textocomentario"/>
+    <w:semiHidden/>
+    <w:rsid w:val="00FD31B2"/>
+    <w:rPr>
+      <w:rFonts w:ascii="Times New Roman" w:eastAsia="Times New Roman" w:hAnsi="Times New Roman" w:cs="Times New Roman"/>
+      <w:sz w:val="20"/>
+      <w:szCs w:val="20"/>
+      <w:lang w:val="en-US"/>
+    </w:rPr>
+  </w:style>
+  <w:style w:type="paragraph" w:styleId="Textodeglobo">
+    <w:name w:val="Balloon Text"/>
+    <w:basedOn w:val="Normal"/>
+    <w:link w:val="TextodegloboCar"/>
+    <w:uiPriority w:val="99"/>
+    <w:semiHidden/>
+    <w:unhideWhenUsed/>
+    <w:rsid w:val="00FD31B2"/>
+    <w:pPr>
+      <w:spacing w:after="0" w:line="240" w:lineRule="auto"/>
+    </w:pPr>
+    <w:rPr>
+      <w:rFonts w:ascii="Tahoma" w:hAnsi="Tahoma" w:cs="Tahoma"/>
+      <w:sz w:val="16"/>
+      <w:szCs w:val="16"/>
+    </w:rPr>
+  </w:style>
+  <w:style w:type="character" w:customStyle="1" w:styleId="TextodegloboCar">
+    <w:name w:val="Texto de globo Car"/>
+    <w:basedOn w:val="Fuentedeprrafopredeter"/>
+    <w:link w:val="Textodeglobo"/>
+    <w:uiPriority w:val="99"/>
+    <w:semiHidden/>
+    <w:rsid w:val="00FD31B2"/>
+    <w:rPr>
+      <w:rFonts w:ascii="Tahoma" w:eastAsiaTheme="minorEastAsia" w:hAnsi="Tahoma" w:cs="Tahoma"/>
+      <w:sz w:val="16"/>
+      <w:szCs w:val="16"/>
+      <w:lang w:val="en-US"/>
+    </w:rPr>
   </w:style>
 </w:styles>
 </file>

</xml_diff>

<commit_message>
Carta y paper actualizados
</commit_message>
<xml_diff>
--- a/Doc tesis/letterResponseArticle.docx
+++ b/Doc tesis/letterResponseArticle.docx
@@ -1,6 +1,6 @@
 
 <file path=word/document.xml><?xml version="1.0" encoding="utf-8"?>
-<w:document xmlns:wpc="http://schemas.microsoft.com/office/word/2010/wordprocessingCanvas" xmlns:mc="http://schemas.openxmlformats.org/markup-compatibility/2006" xmlns:o="urn:schemas-microsoft-com:office:office" xmlns:r="http://schemas.openxmlformats.org/officeDocument/2006/relationships" xmlns:m="http://schemas.openxmlformats.org/officeDocument/2006/math" xmlns:v="urn:schemas-microsoft-com:vml" xmlns:wp14="http://schemas.microsoft.com/office/word/2010/wordprocessingDrawing" xmlns:wp="http://schemas.openxmlformats.org/drawingml/2006/wordprocessingDrawing" xmlns:w10="urn:schemas-microsoft-com:office:word" xmlns:w="http://schemas.openxmlformats.org/wordprocessingml/2006/main" xmlns:w14="http://schemas.microsoft.com/office/word/2010/wordml" xmlns:wpg="http://schemas.microsoft.com/office/word/2010/wordprocessingGroup" xmlns:wpi="http://schemas.microsoft.com/office/word/2010/wordprocessingInk" xmlns:wne="http://schemas.microsoft.com/office/word/2006/wordml" xmlns:wps="http://schemas.microsoft.com/office/word/2010/wordprocessingShape" mc:Ignorable="w14 wp14">
+<w:document xmlns:wpc="http://schemas.microsoft.com/office/word/2010/wordprocessingCanvas" xmlns:cx="http://schemas.microsoft.com/office/drawing/2014/chartex" xmlns:mc="http://schemas.openxmlformats.org/markup-compatibility/2006" xmlns:o="urn:schemas-microsoft-com:office:office" xmlns:r="http://schemas.openxmlformats.org/officeDocument/2006/relationships" xmlns:m="http://schemas.openxmlformats.org/officeDocument/2006/math" xmlns:v="urn:schemas-microsoft-com:vml" xmlns:wp14="http://schemas.microsoft.com/office/word/2010/wordprocessingDrawing" xmlns:wp="http://schemas.openxmlformats.org/drawingml/2006/wordprocessingDrawing" xmlns:w10="urn:schemas-microsoft-com:office:word" xmlns:w="http://schemas.openxmlformats.org/wordprocessingml/2006/main" xmlns:w14="http://schemas.microsoft.com/office/word/2010/wordml" xmlns:w15="http://schemas.microsoft.com/office/word/2012/wordml" xmlns:w16se="http://schemas.microsoft.com/office/word/2015/wordml/symex" xmlns:wpg="http://schemas.microsoft.com/office/word/2010/wordprocessingGroup" xmlns:wpi="http://schemas.microsoft.com/office/word/2010/wordprocessingInk" xmlns:wne="http://schemas.microsoft.com/office/word/2006/wordml" xmlns:wps="http://schemas.microsoft.com/office/word/2010/wordprocessingShape" mc:Ignorable="w14 w15 w16se wp14">
   <w:body>
     <w:p>
       <w:pPr>
@@ -87,14 +87,6 @@
         </w:rPr>
         <w:t xml:space="preserve">Dear </w:t>
       </w:r>
-      <w:r>
-        <w:rPr>
-          <w:rFonts w:asciiTheme="majorHAnsi" w:hAnsiTheme="majorHAnsi" w:cs="Times New Roman"/>
-          <w:sz w:val="24"/>
-          <w:szCs w:val="24"/>
-        </w:rPr>
-        <w:t>Ms</w:t>
-      </w:r>
       <w:proofErr w:type="gramStart"/>
       <w:r>
         <w:rPr>
@@ -102,7 +94,7 @@
           <w:sz w:val="24"/>
           <w:szCs w:val="24"/>
         </w:rPr>
-        <w:t xml:space="preserve">. </w:t>
+        <w:t xml:space="preserve">Ms. </w:t>
       </w:r>
       <w:r>
         <w:rPr>
@@ -450,7 +442,7 @@
           <w:sz w:val="24"/>
           <w:szCs w:val="24"/>
         </w:rPr>
-        <w:t xml:space="preserve"> en </w:t>
+        <w:t xml:space="preserve"> </w:t>
       </w:r>
       <w:proofErr w:type="spellStart"/>
       <w:r>
@@ -460,6 +452,26 @@
           <w:sz w:val="24"/>
           <w:szCs w:val="24"/>
         </w:rPr>
+        <w:t>en</w:t>
+      </w:r>
+      <w:proofErr w:type="spellEnd"/>
+      <w:r>
+        <w:rPr>
+          <w:rFonts w:asciiTheme="majorHAnsi" w:hAnsiTheme="majorHAnsi" w:cs="Times New Roman"/>
+          <w:b/>
+          <w:sz w:val="24"/>
+          <w:szCs w:val="24"/>
+        </w:rPr>
+        <w:t xml:space="preserve"> </w:t>
+      </w:r>
+      <w:proofErr w:type="spellStart"/>
+      <w:r>
+        <w:rPr>
+          <w:rFonts w:asciiTheme="majorHAnsi" w:hAnsiTheme="majorHAnsi" w:cs="Times New Roman"/>
+          <w:b/>
+          <w:sz w:val="24"/>
+          <w:szCs w:val="24"/>
+        </w:rPr>
         <w:t>cuenta</w:t>
       </w:r>
       <w:proofErr w:type="spellEnd"/>
@@ -510,19 +522,79 @@
           <w:sz w:val="24"/>
           <w:szCs w:val="24"/>
         </w:rPr>
+        <w:t xml:space="preserve"> mas </w:t>
+      </w:r>
+      <w:proofErr w:type="spellStart"/>
+      <w:r>
+        <w:rPr>
+          <w:rFonts w:asciiTheme="majorHAnsi" w:hAnsiTheme="majorHAnsi" w:cs="Times New Roman"/>
+          <w:b/>
+          <w:sz w:val="24"/>
+          <w:szCs w:val="24"/>
+        </w:rPr>
+        <w:t>referencias</w:t>
+      </w:r>
+      <w:proofErr w:type="spellEnd"/>
+      <w:r>
+        <w:rPr>
+          <w:rFonts w:asciiTheme="majorHAnsi" w:hAnsiTheme="majorHAnsi" w:cs="Times New Roman"/>
+          <w:b/>
+          <w:sz w:val="24"/>
+          <w:szCs w:val="24"/>
+        </w:rPr>
+        <w:t xml:space="preserve"> para </w:t>
+      </w:r>
+      <w:proofErr w:type="spellStart"/>
+      <w:r>
+        <w:rPr>
+          <w:rFonts w:asciiTheme="majorHAnsi" w:hAnsiTheme="majorHAnsi" w:cs="Times New Roman"/>
+          <w:b/>
+          <w:sz w:val="24"/>
+          <w:szCs w:val="24"/>
+        </w:rPr>
+        <w:t>dar</w:t>
+      </w:r>
+      <w:proofErr w:type="spellEnd"/>
+      <w:r>
+        <w:rPr>
+          <w:rFonts w:asciiTheme="majorHAnsi" w:hAnsiTheme="majorHAnsi" w:cs="Times New Roman"/>
+          <w:b/>
+          <w:sz w:val="24"/>
+          <w:szCs w:val="24"/>
+        </w:rPr>
         <w:t xml:space="preserve"> </w:t>
       </w:r>
-      <w:proofErr w:type="gramStart"/>
-      <w:r>
-        <w:rPr>
-          <w:rFonts w:asciiTheme="majorHAnsi" w:hAnsiTheme="majorHAnsi" w:cs="Times New Roman"/>
-          <w:b/>
-          <w:sz w:val="24"/>
-          <w:szCs w:val="24"/>
-        </w:rPr>
-        <w:t>mas</w:t>
-      </w:r>
-      <w:proofErr w:type="gramEnd"/>
+      <w:proofErr w:type="spellStart"/>
+      <w:r>
+        <w:rPr>
+          <w:rFonts w:asciiTheme="majorHAnsi" w:hAnsiTheme="majorHAnsi" w:cs="Times New Roman"/>
+          <w:b/>
+          <w:sz w:val="24"/>
+          <w:szCs w:val="24"/>
+        </w:rPr>
+        <w:t>soporte</w:t>
+      </w:r>
+      <w:proofErr w:type="spellEnd"/>
+      <w:r>
+        <w:rPr>
+          <w:rFonts w:asciiTheme="majorHAnsi" w:hAnsiTheme="majorHAnsi" w:cs="Times New Roman"/>
+          <w:b/>
+          <w:sz w:val="24"/>
+          <w:szCs w:val="24"/>
+        </w:rPr>
+        <w:t xml:space="preserve"> a </w:t>
+      </w:r>
+      <w:proofErr w:type="spellStart"/>
+      <w:r>
+        <w:rPr>
+          <w:rFonts w:asciiTheme="majorHAnsi" w:hAnsiTheme="majorHAnsi" w:cs="Times New Roman"/>
+          <w:b/>
+          <w:sz w:val="24"/>
+          <w:szCs w:val="24"/>
+        </w:rPr>
+        <w:t>los</w:t>
+      </w:r>
+      <w:proofErr w:type="spellEnd"/>
       <w:r>
         <w:rPr>
           <w:rFonts w:asciiTheme="majorHAnsi" w:hAnsiTheme="majorHAnsi" w:cs="Times New Roman"/>
@@ -540,7 +612,7 @@
           <w:sz w:val="24"/>
           <w:szCs w:val="24"/>
         </w:rPr>
-        <w:t>referencias</w:t>
+        <w:t>resultados</w:t>
       </w:r>
       <w:proofErr w:type="spellEnd"/>
       <w:r>
@@ -560,7 +632,7 @@
           <w:sz w:val="24"/>
           <w:szCs w:val="24"/>
         </w:rPr>
-        <w:t>para</w:t>
+        <w:t>presentados</w:t>
       </w:r>
       <w:proofErr w:type="spellEnd"/>
       <w:r>
@@ -580,7 +652,7 @@
           <w:sz w:val="24"/>
           <w:szCs w:val="24"/>
         </w:rPr>
-        <w:t>dar</w:t>
+        <w:t>en</w:t>
       </w:r>
       <w:proofErr w:type="spellEnd"/>
       <w:r>
@@ -590,67 +662,7 @@
           <w:sz w:val="24"/>
           <w:szCs w:val="24"/>
         </w:rPr>
-        <w:t xml:space="preserve"> </w:t>
-      </w:r>
-      <w:proofErr w:type="spellStart"/>
-      <w:r>
-        <w:rPr>
-          <w:rFonts w:asciiTheme="majorHAnsi" w:hAnsiTheme="majorHAnsi" w:cs="Times New Roman"/>
-          <w:b/>
-          <w:sz w:val="24"/>
-          <w:szCs w:val="24"/>
-        </w:rPr>
-        <w:t>soporte</w:t>
-      </w:r>
-      <w:proofErr w:type="spellEnd"/>
-      <w:r>
-        <w:rPr>
-          <w:rFonts w:asciiTheme="majorHAnsi" w:hAnsiTheme="majorHAnsi" w:cs="Times New Roman"/>
-          <w:b/>
-          <w:sz w:val="24"/>
-          <w:szCs w:val="24"/>
-        </w:rPr>
-        <w:t xml:space="preserve"> a los </w:t>
-      </w:r>
-      <w:proofErr w:type="spellStart"/>
-      <w:r>
-        <w:rPr>
-          <w:rFonts w:asciiTheme="majorHAnsi" w:hAnsiTheme="majorHAnsi" w:cs="Times New Roman"/>
-          <w:b/>
-          <w:sz w:val="24"/>
-          <w:szCs w:val="24"/>
-        </w:rPr>
-        <w:t>resultados</w:t>
-      </w:r>
-      <w:proofErr w:type="spellEnd"/>
-      <w:r>
-        <w:rPr>
-          <w:rFonts w:asciiTheme="majorHAnsi" w:hAnsiTheme="majorHAnsi" w:cs="Times New Roman"/>
-          <w:b/>
-          <w:sz w:val="24"/>
-          <w:szCs w:val="24"/>
-        </w:rPr>
-        <w:t xml:space="preserve"> </w:t>
-      </w:r>
-      <w:proofErr w:type="spellStart"/>
-      <w:r>
-        <w:rPr>
-          <w:rFonts w:asciiTheme="majorHAnsi" w:hAnsiTheme="majorHAnsi" w:cs="Times New Roman"/>
-          <w:b/>
-          <w:sz w:val="24"/>
-          <w:szCs w:val="24"/>
-        </w:rPr>
-        <w:t>presentados</w:t>
-      </w:r>
-      <w:proofErr w:type="spellEnd"/>
-      <w:r>
-        <w:rPr>
-          <w:rFonts w:asciiTheme="majorHAnsi" w:hAnsiTheme="majorHAnsi" w:cs="Times New Roman"/>
-          <w:b/>
-          <w:sz w:val="24"/>
-          <w:szCs w:val="24"/>
-        </w:rPr>
-        <w:t xml:space="preserve"> en el </w:t>
+        <w:t xml:space="preserve"> el </w:t>
       </w:r>
       <w:proofErr w:type="spellStart"/>
       <w:r>
@@ -817,49 +829,7 @@
           <w:szCs w:val="24"/>
           <w:lang w:val="es-MX"/>
         </w:rPr>
-        <w:t>Data mining techniques are usually used to find hidden information in big amounts of data [41]. It can be applied to different areas, for example, Torres Berrú et al. presents a study whose purpose is to find alg</w:t>
-      </w:r>
-      <w:r>
-        <w:rPr>
-          <w:rFonts w:asciiTheme="majorHAnsi" w:hAnsiTheme="majorHAnsi" w:cs="Times New Roman"/>
-          <w:b/>
-          <w:sz w:val="24"/>
-          <w:szCs w:val="24"/>
-          <w:lang w:val="es-MX"/>
-        </w:rPr>
-        <w:t>o</w:t>
-      </w:r>
-      <w:r>
-        <w:rPr>
-          <w:rFonts w:asciiTheme="majorHAnsi" w:hAnsiTheme="majorHAnsi" w:cs="Times New Roman"/>
-          <w:b/>
-          <w:sz w:val="24"/>
-          <w:szCs w:val="24"/>
-          <w:lang w:val="es-MX"/>
-        </w:rPr>
-        <w:t xml:space="preserve">rithms that identify specific characteristics of fraud or corruption with the analysis of a set of documents with related topics [42]. On the other hand, Marcos-Pablos et al. describes a methodology with the objective of helping to adapt, filter and synchronize the search and selection of articles for bibliographic reviews, taking as a study set the abstracts of scientific databases. In </w:t>
-      </w:r>
-      <w:proofErr w:type="gramStart"/>
-      <w:r>
-        <w:rPr>
-          <w:rFonts w:asciiTheme="majorHAnsi" w:hAnsiTheme="majorHAnsi" w:cs="Times New Roman"/>
-          <w:b/>
-          <w:sz w:val="24"/>
-          <w:szCs w:val="24"/>
-          <w:lang w:val="es-MX"/>
-        </w:rPr>
-        <w:t>both</w:t>
-      </w:r>
-      <w:proofErr w:type="gramEnd"/>
-      <w:r>
-        <w:rPr>
-          <w:rFonts w:asciiTheme="majorHAnsi" w:hAnsiTheme="majorHAnsi" w:cs="Times New Roman"/>
-          <w:b/>
-          <w:sz w:val="24"/>
-          <w:szCs w:val="24"/>
-          <w:lang w:val="es-MX"/>
-        </w:rPr>
-        <w:t xml:space="preserve"> cases the main tool is data mining techniques [43]</w:t>
+        <w:t>Data mining techniques are usually used to find hidden information in big amounts of data [41]. It can be applied to different areas, for example, Torres Berrú et al. presents a study whose purpose is to find algorithms that identify specific characteristics of fraud or corruption with the analysis of a set of documents with related topics [42]. On the other hand, Marcos-Pablos et al. describes a methodology with the objective of helping to adapt, filter and synchronize the search and selection of articles for bibliographic reviews, taking as a study set the abstracts of scientific databases. In both cases the main tool is data mining techniques [43]</w:t>
       </w:r>
       <w:r>
         <w:rPr>
@@ -1110,6 +1080,7 @@
       </w:pPr>
     </w:p>
     <w:p>
+      <w:proofErr w:type="spellStart"/>
       <w:r>
         <w:rPr>
           <w:rFonts w:asciiTheme="majorHAnsi" w:hAnsiTheme="majorHAnsi" w:cs="Times New Roman"/>
@@ -1119,7 +1090,18 @@
           <w:lang w:val="es-MX"/>
         </w:rPr>
         <w:lastRenderedPageBreak/>
-        <w:t>Example: “</w:t>
+        <w:t>Example</w:t>
+      </w:r>
+      <w:proofErr w:type="spellEnd"/>
+      <w:r>
+        <w:rPr>
+          <w:rFonts w:asciiTheme="majorHAnsi" w:hAnsiTheme="majorHAnsi" w:cs="Times New Roman"/>
+          <w:b/>
+          <w:sz w:val="24"/>
+          <w:szCs w:val="24"/>
+          <w:lang w:val="es-MX"/>
+        </w:rPr>
+        <w:t>: “</w:t>
       </w:r>
       <w:proofErr w:type="spellStart"/>
       <w:r>
@@ -1141,27 +1123,51 @@
           <w:szCs w:val="24"/>
           <w:lang w:val="es-MX"/>
         </w:rPr>
-        <w:t xml:space="preserve"> analysis and content analysis will be used. Because metadata analysis is an approach to improve the accuracy of resource discovery, it allows information to be organized in a structured way [39], a range of criteria and procedures may be ne</w:t>
-      </w:r>
-      <w:r>
-        <w:rPr>
-          <w:rFonts w:asciiTheme="majorHAnsi" w:hAnsiTheme="majorHAnsi" w:cs="Times New Roman"/>
-          <w:b/>
-          <w:sz w:val="24"/>
-          <w:szCs w:val="24"/>
-          <w:lang w:val="es-MX"/>
-        </w:rPr>
-        <w:t>c</w:t>
-      </w:r>
-      <w:r>
-        <w:rPr>
-          <w:rFonts w:asciiTheme="majorHAnsi" w:hAnsiTheme="majorHAnsi" w:cs="Times New Roman"/>
-          <w:b/>
-          <w:sz w:val="24"/>
-          <w:szCs w:val="24"/>
-          <w:lang w:val="es-MX"/>
-        </w:rPr>
-        <w:t>essary for different types of metadata. It supports content analysis that will contribute to developing a dialogue about assessing the quality of the metadata [40] and whether it meets the purpose and objectives of the selected study.</w:t>
+        <w:t xml:space="preserve"> </w:t>
+      </w:r>
+      <w:proofErr w:type="spellStart"/>
+      <w:r>
+        <w:rPr>
+          <w:rFonts w:asciiTheme="majorHAnsi" w:hAnsiTheme="majorHAnsi" w:cs="Times New Roman"/>
+          <w:b/>
+          <w:sz w:val="24"/>
+          <w:szCs w:val="24"/>
+          <w:lang w:val="es-MX"/>
+        </w:rPr>
+        <w:t>analysis</w:t>
+      </w:r>
+      <w:proofErr w:type="spellEnd"/>
+      <w:r>
+        <w:rPr>
+          <w:rFonts w:asciiTheme="majorHAnsi" w:hAnsiTheme="majorHAnsi" w:cs="Times New Roman"/>
+          <w:b/>
+          <w:sz w:val="24"/>
+          <w:szCs w:val="24"/>
+          <w:lang w:val="es-MX"/>
+        </w:rPr>
+        <w:t xml:space="preserve"> and </w:t>
+      </w:r>
+      <w:proofErr w:type="spellStart"/>
+      <w:r>
+        <w:rPr>
+          <w:rFonts w:asciiTheme="majorHAnsi" w:hAnsiTheme="majorHAnsi" w:cs="Times New Roman"/>
+          <w:b/>
+          <w:sz w:val="24"/>
+          <w:szCs w:val="24"/>
+          <w:lang w:val="es-MX"/>
+        </w:rPr>
+        <w:t>content</w:t>
+      </w:r>
+      <w:proofErr w:type="spellEnd"/>
+      <w:r>
+        <w:rPr>
+          <w:rFonts w:asciiTheme="majorHAnsi" w:hAnsiTheme="majorHAnsi" w:cs="Times New Roman"/>
+          <w:b/>
+          <w:sz w:val="24"/>
+          <w:szCs w:val="24"/>
+          <w:lang w:val="es-MX"/>
+        </w:rPr>
+        <w:t xml:space="preserve"> analysis will be used. Because metadata analysis is an approach to improve the accuracy of resource discovery, it allows information to be organized in a structured way [39], a range of criteria and procedures may be necessary for different types of metadata. It supports content analysis that will contribute to developing a dialogue about assessing the quality of the metadata [40] and whether it meets the purpose and objectives of the selected study.</w:t>
       </w:r>
       <w:r>
         <w:rPr>
@@ -1590,27 +1596,7 @@
           <w:szCs w:val="24"/>
           <w:lang w:val="es-MX"/>
         </w:rPr>
-        <w:t>the PICO structure was used to design study questions and, at the level of systematic reviews, to develop search strategies that allow delim</w:t>
-      </w:r>
-      <w:r>
-        <w:rPr>
-          <w:rFonts w:asciiTheme="majorHAnsi" w:hAnsiTheme="majorHAnsi" w:cs="Times New Roman"/>
-          <w:b/>
-          <w:sz w:val="24"/>
-          <w:szCs w:val="24"/>
-          <w:lang w:val="es-MX"/>
-        </w:rPr>
-        <w:t>i</w:t>
-      </w:r>
-      <w:r>
-        <w:rPr>
-          <w:rFonts w:asciiTheme="majorHAnsi" w:hAnsiTheme="majorHAnsi" w:cs="Times New Roman"/>
-          <w:b/>
-          <w:sz w:val="24"/>
-          <w:szCs w:val="24"/>
-          <w:lang w:val="es-MX"/>
-        </w:rPr>
-        <w:t>ting the objective of the study [14, 38]</w:t>
+        <w:t>the PICO structure was used to design study questions and, at the level of systematic reviews, to develop search strategies that allow delimiting the objective of the study [14, 38]</w:t>
       </w:r>
       <w:r>
         <w:rPr>
@@ -1622,8 +1608,6 @@
         </w:rPr>
         <w:t>”</w:t>
       </w:r>
-      <w:bookmarkStart w:id="0" w:name="_GoBack"/>
-      <w:bookmarkEnd w:id="0"/>
     </w:p>
     <w:p>
       <w:pPr>
@@ -1767,27 +1751,7 @@
           <w:sz w:val="24"/>
           <w:szCs w:val="24"/>
         </w:rPr>
-        <w:t>In the second paragraph of the Methodology, line 4, “The current case study analyzes…</w:t>
-      </w:r>
-      <w:proofErr w:type="gramStart"/>
-      <w:r>
-        <w:rPr>
-          <w:rFonts w:asciiTheme="majorHAnsi" w:hAnsiTheme="majorHAnsi" w:cs="Times New Roman"/>
-          <w:i/>
-          <w:sz w:val="24"/>
-          <w:szCs w:val="24"/>
-        </w:rPr>
-        <w:t>”.</w:t>
-      </w:r>
-      <w:proofErr w:type="gramEnd"/>
-      <w:r>
-        <w:rPr>
-          <w:rFonts w:asciiTheme="majorHAnsi" w:hAnsiTheme="majorHAnsi" w:cs="Times New Roman"/>
-          <w:i/>
-          <w:sz w:val="24"/>
-          <w:szCs w:val="24"/>
-        </w:rPr>
-        <w:t xml:space="preserve"> It again mentioned a type of paper. The authors should identify be consistent with their paper.</w:t>
+        <w:t>In the second paragraph of the Methodology, line 4, “The current case study analyzes…”. It again mentioned a type of paper. The authors should identify be consistent with their paper.</w:t>
       </w:r>
     </w:p>
     <w:p>
@@ -1987,7 +1951,7 @@
           <w:sz w:val="24"/>
           <w:szCs w:val="24"/>
         </w:rPr>
-        <w:t>Line 8 of the Methodology – “Consequently, the following questions were considered</w:t>
+        <w:t xml:space="preserve">Line 8 of the Methodology – “Consequently, the following questions were </w:t>
       </w:r>
       <w:proofErr w:type="gramStart"/>
       <w:r>
@@ -1997,7 +1961,7 @@
           <w:sz w:val="24"/>
           <w:szCs w:val="24"/>
         </w:rPr>
-        <w:t>:…</w:t>
+        <w:t>considered:…</w:t>
       </w:r>
       <w:proofErr w:type="gramEnd"/>
       <w:r>
@@ -2107,7 +2071,7 @@
           <w:sz w:val="24"/>
           <w:szCs w:val="24"/>
         </w:rPr>
-        <w:t>3rd paragraph, line 1 of Methodology – “The second step corresponded to the selection of digital databases</w:t>
+        <w:t xml:space="preserve">3rd paragraph, line 1 of Methodology – “The second step corresponded to the selection of digital </w:t>
       </w:r>
       <w:proofErr w:type="gramStart"/>
       <w:r>
@@ -2117,7 +2081,7 @@
           <w:sz w:val="24"/>
           <w:szCs w:val="24"/>
         </w:rPr>
-        <w:t>.“</w:t>
+        <w:t>databases.“</w:t>
       </w:r>
       <w:proofErr w:type="gramEnd"/>
       <w:r>
@@ -2165,9 +2129,10 @@
         <w:jc w:val="both"/>
         <w:rPr>
           <w:rFonts w:asciiTheme="majorHAnsi" w:hAnsiTheme="majorHAnsi" w:cs="Times New Roman"/>
-          <w:i/>
-          <w:sz w:val="24"/>
-          <w:szCs w:val="24"/>
+          <w:b/>
+          <w:sz w:val="24"/>
+          <w:szCs w:val="24"/>
+          <w:lang w:val="es-MX"/>
         </w:rPr>
       </w:pPr>
       <w:r>
@@ -2181,6 +2146,1131 @@
         <w:lastRenderedPageBreak/>
         <w:t>Cambiado el término de base de datos digital a base de datos bibliográfico.</w:t>
       </w:r>
+    </w:p>
+    <w:p>
+      <w:pPr>
+        <w:autoSpaceDE w:val="0"/>
+        <w:autoSpaceDN w:val="0"/>
+        <w:adjustRightInd w:val="0"/>
+        <w:spacing w:before="240" w:after="0"/>
+        <w:jc w:val="both"/>
+        <w:rPr>
+          <w:rFonts w:asciiTheme="majorHAnsi" w:hAnsiTheme="majorHAnsi" w:cs="Times New Roman"/>
+          <w:b/>
+          <w:sz w:val="24"/>
+          <w:szCs w:val="24"/>
+          <w:lang w:val="es-MX"/>
+        </w:rPr>
+      </w:pPr>
+    </w:p>
+    <w:p>
+      <w:pPr>
+        <w:pStyle w:val="Prrafodelista"/>
+        <w:numPr>
+          <w:ilvl w:val="0"/>
+          <w:numId w:val="1"/>
+        </w:numPr>
+        <w:rPr>
+          <w:rFonts w:asciiTheme="majorHAnsi" w:hAnsiTheme="majorHAnsi" w:cs="Times New Roman"/>
+          <w:i/>
+          <w:sz w:val="24"/>
+          <w:szCs w:val="24"/>
+        </w:rPr>
+      </w:pPr>
+      <w:r>
+        <w:rPr>
+          <w:rFonts w:asciiTheme="majorHAnsi" w:hAnsiTheme="majorHAnsi" w:cs="Times New Roman"/>
+          <w:i/>
+          <w:sz w:val="24"/>
+          <w:szCs w:val="24"/>
+        </w:rPr>
+        <w:t xml:space="preserve">3rd paragraph, line 3 of Methodology – “This study focused on two digital databases: Scopus, of great international relevance, and </w:t>
+      </w:r>
+      <w:proofErr w:type="spellStart"/>
+      <w:r>
+        <w:rPr>
+          <w:rFonts w:asciiTheme="majorHAnsi" w:hAnsiTheme="majorHAnsi" w:cs="Times New Roman"/>
+          <w:i/>
+          <w:sz w:val="24"/>
+          <w:szCs w:val="24"/>
+        </w:rPr>
+        <w:t>Scielo</w:t>
+      </w:r>
+      <w:proofErr w:type="spellEnd"/>
+      <w:r>
+        <w:rPr>
+          <w:rFonts w:asciiTheme="majorHAnsi" w:hAnsiTheme="majorHAnsi" w:cs="Times New Roman"/>
+          <w:i/>
+          <w:sz w:val="24"/>
+          <w:szCs w:val="24"/>
+        </w:rPr>
+        <w:t>, which stands out in the Hispanic region, allowing complete research.” The authors must cite their references to support this claim. The same is true with 3rd paragraph, line 4 of Methodology – “Subsequently, as a third step, it was necessary to determine the keywords, which, for this research, were derived mainly from the following basic terms: "Acquisition and Subscription", "Bibliometric Methods and Indicators", "Data Mining Techniques and Visualization Tools". References must be noted.</w:t>
+      </w:r>
+    </w:p>
+    <w:p>
+      <w:pPr>
+        <w:autoSpaceDE w:val="0"/>
+        <w:autoSpaceDN w:val="0"/>
+        <w:adjustRightInd w:val="0"/>
+        <w:spacing w:before="240" w:after="0"/>
+        <w:jc w:val="both"/>
+        <w:rPr>
+          <w:rFonts w:asciiTheme="majorHAnsi" w:hAnsiTheme="majorHAnsi" w:cs="Times New Roman"/>
+          <w:b/>
+          <w:sz w:val="24"/>
+          <w:szCs w:val="24"/>
+          <w:lang w:val="es-MX"/>
+        </w:rPr>
+      </w:pPr>
+      <w:r>
+        <w:rPr>
+          <w:rFonts w:asciiTheme="majorHAnsi" w:hAnsiTheme="majorHAnsi" w:cs="Times New Roman"/>
+          <w:b/>
+          <w:sz w:val="24"/>
+          <w:szCs w:val="24"/>
+          <w:lang w:val="es-MX"/>
+        </w:rPr>
+        <w:t>Response:</w:t>
+      </w:r>
+    </w:p>
+    <w:p>
+      <w:pPr>
+        <w:autoSpaceDE w:val="0"/>
+        <w:autoSpaceDN w:val="0"/>
+        <w:adjustRightInd w:val="0"/>
+        <w:spacing w:before="240" w:after="0"/>
+        <w:jc w:val="both"/>
+        <w:rPr>
+          <w:rFonts w:asciiTheme="majorHAnsi" w:hAnsiTheme="majorHAnsi" w:cs="Times New Roman"/>
+          <w:b/>
+          <w:sz w:val="24"/>
+          <w:szCs w:val="24"/>
+          <w:lang w:val="es-MX"/>
+        </w:rPr>
+      </w:pPr>
+      <w:r>
+        <w:rPr>
+          <w:rFonts w:asciiTheme="majorHAnsi" w:hAnsiTheme="majorHAnsi" w:cs="Times New Roman"/>
+          <w:b/>
+          <w:sz w:val="24"/>
+          <w:szCs w:val="24"/>
+          <w:lang w:val="es-MX"/>
+        </w:rPr>
+        <w:t>Se agregaron las referencias correspondientes, sin embargo, las palabras clave no se citan ya que son elegidas por nuestro criterio.</w:t>
+      </w:r>
+    </w:p>
+    <w:p>
+      <w:pPr>
+        <w:ind w:left="360"/>
+        <w:rPr>
+          <w:rFonts w:asciiTheme="majorHAnsi" w:hAnsiTheme="majorHAnsi" w:cs="Times New Roman"/>
+          <w:i/>
+          <w:sz w:val="24"/>
+          <w:szCs w:val="24"/>
+        </w:rPr>
+      </w:pPr>
+    </w:p>
+    <w:p>
+      <w:pPr>
+        <w:pStyle w:val="Prrafodelista"/>
+        <w:numPr>
+          <w:ilvl w:val="0"/>
+          <w:numId w:val="1"/>
+        </w:numPr>
+        <w:rPr>
+          <w:rFonts w:asciiTheme="majorHAnsi" w:hAnsiTheme="majorHAnsi" w:cs="Times New Roman"/>
+          <w:i/>
+          <w:sz w:val="24"/>
+          <w:szCs w:val="24"/>
+        </w:rPr>
+      </w:pPr>
+      <w:r>
+        <w:rPr>
+          <w:rFonts w:asciiTheme="majorHAnsi" w:hAnsiTheme="majorHAnsi" w:cs="Times New Roman"/>
+          <w:i/>
+          <w:sz w:val="24"/>
+          <w:szCs w:val="24"/>
+        </w:rPr>
+        <w:t>A tab must be applied before “The fourth step…</w:t>
+      </w:r>
+      <w:proofErr w:type="gramStart"/>
+      <w:r>
+        <w:rPr>
+          <w:rFonts w:asciiTheme="majorHAnsi" w:hAnsiTheme="majorHAnsi" w:cs="Times New Roman"/>
+          <w:i/>
+          <w:sz w:val="24"/>
+          <w:szCs w:val="24"/>
+        </w:rPr>
+        <w:t>” .</w:t>
+      </w:r>
+      <w:proofErr w:type="gramEnd"/>
+    </w:p>
+    <w:p>
+      <w:pPr>
+        <w:autoSpaceDE w:val="0"/>
+        <w:autoSpaceDN w:val="0"/>
+        <w:adjustRightInd w:val="0"/>
+        <w:spacing w:before="240" w:after="0"/>
+        <w:jc w:val="both"/>
+        <w:rPr>
+          <w:rFonts w:asciiTheme="majorHAnsi" w:hAnsiTheme="majorHAnsi" w:cs="Times New Roman"/>
+          <w:b/>
+          <w:sz w:val="24"/>
+          <w:szCs w:val="24"/>
+          <w:lang w:val="es-MX"/>
+        </w:rPr>
+      </w:pPr>
+      <w:r>
+        <w:rPr>
+          <w:rFonts w:asciiTheme="majorHAnsi" w:hAnsiTheme="majorHAnsi" w:cs="Times New Roman"/>
+          <w:b/>
+          <w:sz w:val="24"/>
+          <w:szCs w:val="24"/>
+          <w:lang w:val="es-MX"/>
+        </w:rPr>
+        <w:t>Response:</w:t>
+      </w:r>
+    </w:p>
+    <w:p>
+      <w:pPr>
+        <w:autoSpaceDE w:val="0"/>
+        <w:autoSpaceDN w:val="0"/>
+        <w:adjustRightInd w:val="0"/>
+        <w:spacing w:before="240" w:after="0"/>
+        <w:jc w:val="both"/>
+        <w:rPr>
+          <w:rFonts w:asciiTheme="majorHAnsi" w:hAnsiTheme="majorHAnsi" w:cs="Times New Roman"/>
+          <w:b/>
+          <w:sz w:val="24"/>
+          <w:szCs w:val="24"/>
+          <w:lang w:val="es-MX"/>
+        </w:rPr>
+      </w:pPr>
+      <w:r>
+        <w:rPr>
+          <w:rFonts w:asciiTheme="majorHAnsi" w:hAnsiTheme="majorHAnsi" w:cs="Times New Roman"/>
+          <w:b/>
+          <w:sz w:val="24"/>
+          <w:szCs w:val="24"/>
+          <w:lang w:val="es-MX"/>
+        </w:rPr>
+        <w:t xml:space="preserve">Según el formato de </w:t>
+      </w:r>
+      <w:proofErr w:type="spellStart"/>
+      <w:r>
+        <w:rPr>
+          <w:rFonts w:asciiTheme="majorHAnsi" w:hAnsiTheme="majorHAnsi" w:cs="Times New Roman"/>
+          <w:b/>
+          <w:sz w:val="24"/>
+          <w:szCs w:val="24"/>
+          <w:lang w:val="es-MX"/>
+        </w:rPr>
+        <w:t>paper</w:t>
+      </w:r>
+      <w:proofErr w:type="spellEnd"/>
+      <w:r>
+        <w:rPr>
+          <w:rFonts w:asciiTheme="majorHAnsi" w:hAnsiTheme="majorHAnsi" w:cs="Times New Roman"/>
+          <w:b/>
+          <w:sz w:val="24"/>
+          <w:szCs w:val="24"/>
+          <w:lang w:val="es-MX"/>
+        </w:rPr>
+        <w:t xml:space="preserve"> no debe ir TAB al inicio de un primer párrafo </w:t>
+      </w:r>
+    </w:p>
+    <w:p>
+      <w:pPr>
+        <w:rPr>
+          <w:rFonts w:asciiTheme="majorHAnsi" w:hAnsiTheme="majorHAnsi" w:cs="Times New Roman"/>
+          <w:i/>
+          <w:sz w:val="24"/>
+          <w:szCs w:val="24"/>
+        </w:rPr>
+      </w:pPr>
+    </w:p>
+    <w:p>
+      <w:pPr>
+        <w:pStyle w:val="Prrafodelista"/>
+        <w:numPr>
+          <w:ilvl w:val="0"/>
+          <w:numId w:val="1"/>
+        </w:numPr>
+        <w:rPr>
+          <w:rFonts w:asciiTheme="majorHAnsi" w:hAnsiTheme="majorHAnsi" w:cs="Times New Roman"/>
+          <w:i/>
+          <w:sz w:val="24"/>
+          <w:szCs w:val="24"/>
+        </w:rPr>
+      </w:pPr>
+      <w:r>
+        <w:rPr>
+          <w:rFonts w:asciiTheme="majorHAnsi" w:hAnsiTheme="majorHAnsi" w:cs="Times New Roman"/>
+          <w:i/>
+          <w:sz w:val="24"/>
+          <w:szCs w:val="24"/>
+        </w:rPr>
+        <w:t>4th paragraph, line 2 of Methodology. The line “In this case, several articles did not contain relevant information for this study when using the search terms.” can be omitted. There is no relevance in the paper. Instead, after the 1st line, it is suggested that “2016-2020 articles published in English and Spanish were selected. Furthermore, the Spanish language made it possible to find principles, guidelines, and indicators applied in local institutions. English is the universal scientific language [16]; therefore, it is essential in all investigations.</w:t>
+      </w:r>
+    </w:p>
+    <w:p>
+      <w:pPr>
+        <w:autoSpaceDE w:val="0"/>
+        <w:autoSpaceDN w:val="0"/>
+        <w:adjustRightInd w:val="0"/>
+        <w:spacing w:before="240" w:after="0"/>
+        <w:jc w:val="both"/>
+        <w:rPr>
+          <w:rFonts w:asciiTheme="majorHAnsi" w:hAnsiTheme="majorHAnsi" w:cs="Times New Roman"/>
+          <w:b/>
+          <w:sz w:val="24"/>
+          <w:szCs w:val="24"/>
+          <w:lang w:val="es-MX"/>
+        </w:rPr>
+      </w:pPr>
+      <w:r>
+        <w:rPr>
+          <w:rFonts w:asciiTheme="majorHAnsi" w:hAnsiTheme="majorHAnsi" w:cs="Times New Roman"/>
+          <w:b/>
+          <w:sz w:val="24"/>
+          <w:szCs w:val="24"/>
+          <w:lang w:val="es-MX"/>
+        </w:rPr>
+        <w:t>Response:</w:t>
+      </w:r>
+    </w:p>
+    <w:p>
+      <w:pPr>
+        <w:autoSpaceDE w:val="0"/>
+        <w:autoSpaceDN w:val="0"/>
+        <w:adjustRightInd w:val="0"/>
+        <w:spacing w:before="240" w:after="0"/>
+        <w:jc w:val="both"/>
+        <w:rPr>
+          <w:rFonts w:asciiTheme="majorHAnsi" w:hAnsiTheme="majorHAnsi" w:cs="Times New Roman"/>
+          <w:b/>
+          <w:sz w:val="24"/>
+          <w:szCs w:val="24"/>
+          <w:lang w:val="es-MX"/>
+        </w:rPr>
+      </w:pPr>
+      <w:r>
+        <w:rPr>
+          <w:rFonts w:asciiTheme="majorHAnsi" w:hAnsiTheme="majorHAnsi" w:cs="Times New Roman"/>
+          <w:b/>
+          <w:sz w:val="24"/>
+          <w:szCs w:val="24"/>
+          <w:lang w:val="es-MX"/>
+        </w:rPr>
+        <w:t xml:space="preserve">Se aceptaron las sugerencias y se omitió la segunda línea de Metodología en el 4to párrafo </w:t>
+      </w:r>
+    </w:p>
+    <w:p>
+      <w:pPr>
+        <w:rPr>
+          <w:rFonts w:asciiTheme="majorHAnsi" w:hAnsiTheme="majorHAnsi" w:cs="Times New Roman"/>
+          <w:i/>
+          <w:sz w:val="24"/>
+          <w:szCs w:val="24"/>
+        </w:rPr>
+      </w:pPr>
+    </w:p>
+    <w:p>
+      <w:pPr>
+        <w:pStyle w:val="Prrafodelista"/>
+        <w:numPr>
+          <w:ilvl w:val="0"/>
+          <w:numId w:val="1"/>
+        </w:numPr>
+        <w:rPr>
+          <w:rFonts w:asciiTheme="majorHAnsi" w:hAnsiTheme="majorHAnsi" w:cs="Times New Roman"/>
+          <w:i/>
+          <w:sz w:val="24"/>
+          <w:szCs w:val="24"/>
+        </w:rPr>
+      </w:pPr>
+      <w:r>
+        <w:rPr>
+          <w:rFonts w:asciiTheme="majorHAnsi" w:hAnsiTheme="majorHAnsi" w:cs="Times New Roman"/>
+          <w:i/>
+          <w:sz w:val="24"/>
+          <w:szCs w:val="24"/>
+        </w:rPr>
+        <w:t>5th paragraph, 1st line. Cite your reference.</w:t>
+      </w:r>
+    </w:p>
+    <w:p>
+      <w:pPr>
+        <w:autoSpaceDE w:val="0"/>
+        <w:autoSpaceDN w:val="0"/>
+        <w:adjustRightInd w:val="0"/>
+        <w:spacing w:before="240" w:after="0"/>
+        <w:jc w:val="both"/>
+        <w:rPr>
+          <w:rFonts w:asciiTheme="majorHAnsi" w:hAnsiTheme="majorHAnsi" w:cs="Times New Roman"/>
+          <w:b/>
+          <w:sz w:val="24"/>
+          <w:szCs w:val="24"/>
+          <w:lang w:val="es-MX"/>
+        </w:rPr>
+      </w:pPr>
+      <w:r>
+        <w:rPr>
+          <w:rFonts w:asciiTheme="majorHAnsi" w:hAnsiTheme="majorHAnsi" w:cs="Times New Roman"/>
+          <w:b/>
+          <w:sz w:val="24"/>
+          <w:szCs w:val="24"/>
+          <w:lang w:val="es-MX"/>
+        </w:rPr>
+        <w:t>Response:</w:t>
+      </w:r>
+    </w:p>
+    <w:p>
+      <w:pPr>
+        <w:autoSpaceDE w:val="0"/>
+        <w:autoSpaceDN w:val="0"/>
+        <w:adjustRightInd w:val="0"/>
+        <w:spacing w:before="240" w:after="0"/>
+        <w:jc w:val="both"/>
+        <w:rPr>
+          <w:rFonts w:asciiTheme="majorHAnsi" w:hAnsiTheme="majorHAnsi" w:cs="Times New Roman"/>
+          <w:b/>
+          <w:sz w:val="24"/>
+          <w:szCs w:val="24"/>
+          <w:lang w:val="es-MX"/>
+        </w:rPr>
+      </w:pPr>
+      <w:r>
+        <w:rPr>
+          <w:rFonts w:asciiTheme="majorHAnsi" w:hAnsiTheme="majorHAnsi" w:cs="Times New Roman"/>
+          <w:b/>
+          <w:sz w:val="24"/>
+          <w:szCs w:val="24"/>
+          <w:lang w:val="es-MX"/>
+        </w:rPr>
+        <w:t>Se</w:t>
+      </w:r>
+    </w:p>
+    <w:p>
+      <w:pPr>
+        <w:pStyle w:val="Prrafodelista"/>
+        <w:rPr>
+          <w:rFonts w:asciiTheme="majorHAnsi" w:hAnsiTheme="majorHAnsi" w:cs="Times New Roman"/>
+          <w:i/>
+          <w:sz w:val="24"/>
+          <w:szCs w:val="24"/>
+        </w:rPr>
+      </w:pPr>
+    </w:p>
+    <w:p>
+      <w:pPr>
+        <w:pStyle w:val="Prrafodelista"/>
+        <w:numPr>
+          <w:ilvl w:val="0"/>
+          <w:numId w:val="1"/>
+        </w:numPr>
+        <w:rPr>
+          <w:rFonts w:asciiTheme="majorHAnsi" w:hAnsiTheme="majorHAnsi" w:cs="Times New Roman"/>
+          <w:i/>
+          <w:sz w:val="24"/>
+          <w:szCs w:val="24"/>
+        </w:rPr>
+      </w:pPr>
+      <w:r>
+        <w:rPr>
+          <w:rFonts w:asciiTheme="majorHAnsi" w:hAnsiTheme="majorHAnsi" w:cs="Times New Roman"/>
+          <w:i/>
+          <w:sz w:val="24"/>
+          <w:szCs w:val="24"/>
+        </w:rPr>
+        <w:t>The term “Finding Matrix” was mentioned but not included in the abstract. It is recommended cite your reference and include in the abstract.</w:t>
+      </w:r>
+    </w:p>
+    <w:p>
+      <w:pPr>
+        <w:autoSpaceDE w:val="0"/>
+        <w:autoSpaceDN w:val="0"/>
+        <w:adjustRightInd w:val="0"/>
+        <w:spacing w:before="240" w:after="0"/>
+        <w:jc w:val="both"/>
+        <w:rPr>
+          <w:rFonts w:asciiTheme="majorHAnsi" w:hAnsiTheme="majorHAnsi" w:cs="Times New Roman"/>
+          <w:b/>
+          <w:sz w:val="24"/>
+          <w:szCs w:val="24"/>
+          <w:lang w:val="es-MX"/>
+        </w:rPr>
+      </w:pPr>
+      <w:r>
+        <w:rPr>
+          <w:rFonts w:asciiTheme="majorHAnsi" w:hAnsiTheme="majorHAnsi" w:cs="Times New Roman"/>
+          <w:b/>
+          <w:sz w:val="24"/>
+          <w:szCs w:val="24"/>
+          <w:lang w:val="es-MX"/>
+        </w:rPr>
+        <w:t>Response:</w:t>
+      </w:r>
+    </w:p>
+    <w:p>
+      <w:pPr>
+        <w:autoSpaceDE w:val="0"/>
+        <w:autoSpaceDN w:val="0"/>
+        <w:adjustRightInd w:val="0"/>
+        <w:spacing w:before="240" w:after="0"/>
+        <w:jc w:val="both"/>
+        <w:rPr>
+          <w:rFonts w:asciiTheme="majorHAnsi" w:hAnsiTheme="majorHAnsi" w:cs="Times New Roman"/>
+          <w:b/>
+          <w:sz w:val="24"/>
+          <w:szCs w:val="24"/>
+          <w:lang w:val="es-MX"/>
+        </w:rPr>
+      </w:pPr>
+      <w:r>
+        <w:rPr>
+          <w:rFonts w:asciiTheme="majorHAnsi" w:hAnsiTheme="majorHAnsi" w:cs="Times New Roman"/>
+          <w:b/>
+          <w:sz w:val="24"/>
+          <w:szCs w:val="24"/>
+          <w:lang w:val="es-MX"/>
+        </w:rPr>
+        <w:t xml:space="preserve">Se mencionó “Matriz de Hallazgos en el </w:t>
+      </w:r>
+      <w:proofErr w:type="spellStart"/>
+      <w:r>
+        <w:rPr>
+          <w:rFonts w:asciiTheme="majorHAnsi" w:hAnsiTheme="majorHAnsi" w:cs="Times New Roman"/>
+          <w:b/>
+          <w:sz w:val="24"/>
+          <w:szCs w:val="24"/>
+          <w:lang w:val="es-MX"/>
+        </w:rPr>
+        <w:t>abstract</w:t>
+      </w:r>
+      <w:proofErr w:type="spellEnd"/>
+      <w:r>
+        <w:rPr>
+          <w:rFonts w:asciiTheme="majorHAnsi" w:hAnsiTheme="majorHAnsi" w:cs="Times New Roman"/>
+          <w:b/>
+          <w:sz w:val="24"/>
+          <w:szCs w:val="24"/>
+          <w:lang w:val="es-MX"/>
+        </w:rPr>
+        <w:t>”</w:t>
+      </w:r>
+    </w:p>
+    <w:p>
+      <w:pPr>
+        <w:pStyle w:val="Prrafodelista"/>
+        <w:rPr>
+          <w:rFonts w:asciiTheme="majorHAnsi" w:hAnsiTheme="majorHAnsi" w:cs="Times New Roman"/>
+          <w:i/>
+          <w:sz w:val="24"/>
+          <w:szCs w:val="24"/>
+        </w:rPr>
+      </w:pPr>
+    </w:p>
+    <w:p>
+      <w:pPr>
+        <w:pStyle w:val="Prrafodelista"/>
+        <w:numPr>
+          <w:ilvl w:val="0"/>
+          <w:numId w:val="1"/>
+        </w:numPr>
+        <w:rPr>
+          <w:rFonts w:asciiTheme="majorHAnsi" w:hAnsiTheme="majorHAnsi" w:cs="Times New Roman"/>
+          <w:i/>
+          <w:sz w:val="24"/>
+          <w:szCs w:val="24"/>
+        </w:rPr>
+      </w:pPr>
+      <w:r>
+        <w:rPr>
+          <w:rFonts w:asciiTheme="majorHAnsi" w:hAnsiTheme="majorHAnsi" w:cs="Times New Roman"/>
+          <w:i/>
+          <w:sz w:val="24"/>
+          <w:szCs w:val="24"/>
+        </w:rPr>
+        <w:t>Results and Discussion were divided into two: Metadata Analysis and Content Analysis and the figures and tables were clearly presented. Discussions on the findings were vague because the objective/s of the research is not well-established. Different methodologies, indicators and tools used in the paper should be discussed and supported by references established integrity. It mentioned on Arlene Fink’s methodology then later, applied PICO structure.</w:t>
+      </w:r>
+    </w:p>
+    <w:p>
+      <w:pPr>
+        <w:autoSpaceDE w:val="0"/>
+        <w:autoSpaceDN w:val="0"/>
+        <w:adjustRightInd w:val="0"/>
+        <w:spacing w:before="240" w:after="0"/>
+        <w:jc w:val="both"/>
+        <w:rPr>
+          <w:rFonts w:asciiTheme="majorHAnsi" w:hAnsiTheme="majorHAnsi" w:cs="Times New Roman"/>
+          <w:b/>
+          <w:sz w:val="24"/>
+          <w:szCs w:val="24"/>
+          <w:lang w:val="es-MX"/>
+        </w:rPr>
+      </w:pPr>
+      <w:r>
+        <w:rPr>
+          <w:rFonts w:asciiTheme="majorHAnsi" w:hAnsiTheme="majorHAnsi" w:cs="Times New Roman"/>
+          <w:b/>
+          <w:sz w:val="24"/>
+          <w:szCs w:val="24"/>
+          <w:lang w:val="es-MX"/>
+        </w:rPr>
+        <w:t>Response:</w:t>
+      </w:r>
+    </w:p>
+    <w:p>
+      <w:pPr>
+        <w:autoSpaceDE w:val="0"/>
+        <w:autoSpaceDN w:val="0"/>
+        <w:adjustRightInd w:val="0"/>
+        <w:spacing w:before="240" w:after="0"/>
+        <w:jc w:val="both"/>
+        <w:rPr>
+          <w:rFonts w:asciiTheme="majorHAnsi" w:hAnsiTheme="majorHAnsi" w:cs="Times New Roman"/>
+          <w:b/>
+          <w:sz w:val="24"/>
+          <w:szCs w:val="24"/>
+          <w:lang w:val="es-MX"/>
+        </w:rPr>
+      </w:pPr>
+      <w:r>
+        <w:rPr>
+          <w:rFonts w:asciiTheme="majorHAnsi" w:hAnsiTheme="majorHAnsi" w:cs="Times New Roman"/>
+          <w:b/>
+          <w:sz w:val="24"/>
+          <w:szCs w:val="24"/>
+          <w:lang w:val="es-MX"/>
+        </w:rPr>
+        <w:t xml:space="preserve">Se reescribió la parte de los </w:t>
+      </w:r>
+      <w:proofErr w:type="spellStart"/>
+      <w:r>
+        <w:rPr>
+          <w:rFonts w:asciiTheme="majorHAnsi" w:hAnsiTheme="majorHAnsi" w:cs="Times New Roman"/>
+          <w:b/>
+          <w:sz w:val="24"/>
+          <w:szCs w:val="24"/>
+          <w:lang w:val="es-MX"/>
+        </w:rPr>
+        <w:t>objectivos</w:t>
+      </w:r>
+      <w:proofErr w:type="spellEnd"/>
+    </w:p>
+    <w:p>
+      <w:pPr>
+        <w:pStyle w:val="Prrafodelista"/>
+        <w:rPr>
+          <w:rFonts w:asciiTheme="majorHAnsi" w:hAnsiTheme="majorHAnsi" w:cs="Times New Roman"/>
+          <w:i/>
+          <w:sz w:val="24"/>
+          <w:szCs w:val="24"/>
+        </w:rPr>
+      </w:pPr>
+    </w:p>
+    <w:p>
+      <w:pPr>
+        <w:pStyle w:val="Prrafodelista"/>
+        <w:numPr>
+          <w:ilvl w:val="0"/>
+          <w:numId w:val="1"/>
+        </w:numPr>
+        <w:rPr>
+          <w:rFonts w:asciiTheme="majorHAnsi" w:hAnsiTheme="majorHAnsi" w:cs="Times New Roman"/>
+          <w:i/>
+          <w:sz w:val="24"/>
+          <w:szCs w:val="24"/>
+        </w:rPr>
+      </w:pPr>
+      <w:r>
+        <w:rPr>
+          <w:rFonts w:asciiTheme="majorHAnsi" w:hAnsiTheme="majorHAnsi" w:cs="Times New Roman"/>
+          <w:i/>
+          <w:sz w:val="24"/>
+          <w:szCs w:val="24"/>
+        </w:rPr>
+        <w:t>Under Metadata Analysis, a tab must be applied at the beginning of the sentence.</w:t>
+      </w:r>
+    </w:p>
+    <w:p>
+      <w:pPr>
+        <w:autoSpaceDE w:val="0"/>
+        <w:autoSpaceDN w:val="0"/>
+        <w:adjustRightInd w:val="0"/>
+        <w:spacing w:before="240" w:after="0"/>
+        <w:jc w:val="both"/>
+        <w:rPr>
+          <w:rFonts w:asciiTheme="majorHAnsi" w:hAnsiTheme="majorHAnsi" w:cs="Times New Roman"/>
+          <w:b/>
+          <w:sz w:val="24"/>
+          <w:szCs w:val="24"/>
+          <w:lang w:val="es-MX"/>
+        </w:rPr>
+      </w:pPr>
+      <w:r>
+        <w:rPr>
+          <w:rFonts w:asciiTheme="majorHAnsi" w:hAnsiTheme="majorHAnsi" w:cs="Times New Roman"/>
+          <w:b/>
+          <w:sz w:val="24"/>
+          <w:szCs w:val="24"/>
+          <w:lang w:val="es-MX"/>
+        </w:rPr>
+        <w:t>Response:</w:t>
+      </w:r>
+    </w:p>
+    <w:p>
+      <w:pPr>
+        <w:autoSpaceDE w:val="0"/>
+        <w:autoSpaceDN w:val="0"/>
+        <w:adjustRightInd w:val="0"/>
+        <w:spacing w:before="240" w:after="0"/>
+        <w:jc w:val="both"/>
+        <w:rPr>
+          <w:rFonts w:asciiTheme="majorHAnsi" w:hAnsiTheme="majorHAnsi" w:cs="Times New Roman"/>
+          <w:b/>
+          <w:sz w:val="24"/>
+          <w:szCs w:val="24"/>
+          <w:lang w:val="es-MX"/>
+        </w:rPr>
+      </w:pPr>
+      <w:r>
+        <w:rPr>
+          <w:rFonts w:asciiTheme="majorHAnsi" w:hAnsiTheme="majorHAnsi" w:cs="Times New Roman"/>
+          <w:b/>
+          <w:sz w:val="24"/>
+          <w:szCs w:val="24"/>
+          <w:lang w:val="es-MX"/>
+        </w:rPr>
+        <w:t xml:space="preserve">Según el formato de </w:t>
+      </w:r>
+      <w:proofErr w:type="spellStart"/>
+      <w:r>
+        <w:rPr>
+          <w:rFonts w:asciiTheme="majorHAnsi" w:hAnsiTheme="majorHAnsi" w:cs="Times New Roman"/>
+          <w:b/>
+          <w:sz w:val="24"/>
+          <w:szCs w:val="24"/>
+          <w:lang w:val="es-MX"/>
+        </w:rPr>
+        <w:t>paper</w:t>
+      </w:r>
+      <w:proofErr w:type="spellEnd"/>
+      <w:r>
+        <w:rPr>
+          <w:rFonts w:asciiTheme="majorHAnsi" w:hAnsiTheme="majorHAnsi" w:cs="Times New Roman"/>
+          <w:b/>
+          <w:sz w:val="24"/>
+          <w:szCs w:val="24"/>
+          <w:lang w:val="es-MX"/>
+        </w:rPr>
+        <w:t xml:space="preserve"> no debe ir TAB al inicio de un primer párrafo </w:t>
+      </w:r>
+    </w:p>
+    <w:p>
+      <w:pPr>
+        <w:pStyle w:val="Prrafodelista"/>
+        <w:rPr>
+          <w:rFonts w:asciiTheme="majorHAnsi" w:hAnsiTheme="majorHAnsi" w:cs="Times New Roman"/>
+          <w:i/>
+          <w:sz w:val="24"/>
+          <w:szCs w:val="24"/>
+        </w:rPr>
+      </w:pPr>
+    </w:p>
+    <w:p>
+      <w:pPr>
+        <w:pStyle w:val="Prrafodelista"/>
+        <w:numPr>
+          <w:ilvl w:val="0"/>
+          <w:numId w:val="1"/>
+        </w:numPr>
+        <w:rPr>
+          <w:rFonts w:asciiTheme="majorHAnsi" w:hAnsiTheme="majorHAnsi" w:cs="Times New Roman"/>
+          <w:i/>
+          <w:sz w:val="24"/>
+          <w:szCs w:val="24"/>
+        </w:rPr>
+      </w:pPr>
+      <w:r>
+        <w:rPr>
+          <w:rFonts w:asciiTheme="majorHAnsi" w:hAnsiTheme="majorHAnsi" w:cs="Times New Roman"/>
+          <w:i/>
+          <w:sz w:val="24"/>
+          <w:szCs w:val="24"/>
+        </w:rPr>
+        <w:t>2nd paragraph, 2nd line – “… this began with the criteria of purchase OR subscription to digital databases.” Fig 1. is labeled as Amount of information retrieved on purchasing AND subscription criteria per country. Observe proper connective.</w:t>
+      </w:r>
+    </w:p>
+    <w:p>
+      <w:pPr>
+        <w:autoSpaceDE w:val="0"/>
+        <w:autoSpaceDN w:val="0"/>
+        <w:adjustRightInd w:val="0"/>
+        <w:spacing w:before="240" w:after="0"/>
+        <w:jc w:val="both"/>
+        <w:rPr>
+          <w:rFonts w:asciiTheme="majorHAnsi" w:hAnsiTheme="majorHAnsi" w:cs="Times New Roman"/>
+          <w:b/>
+          <w:sz w:val="24"/>
+          <w:szCs w:val="24"/>
+          <w:lang w:val="es-MX"/>
+        </w:rPr>
+      </w:pPr>
+      <w:r>
+        <w:rPr>
+          <w:rFonts w:asciiTheme="majorHAnsi" w:hAnsiTheme="majorHAnsi" w:cs="Times New Roman"/>
+          <w:b/>
+          <w:sz w:val="24"/>
+          <w:szCs w:val="24"/>
+          <w:lang w:val="es-MX"/>
+        </w:rPr>
+        <w:t>Response:</w:t>
+      </w:r>
+    </w:p>
+    <w:p>
+      <w:pPr>
+        <w:autoSpaceDE w:val="0"/>
+        <w:autoSpaceDN w:val="0"/>
+        <w:adjustRightInd w:val="0"/>
+        <w:spacing w:before="240" w:after="0"/>
+        <w:jc w:val="both"/>
+        <w:rPr>
+          <w:rFonts w:asciiTheme="majorHAnsi" w:hAnsiTheme="majorHAnsi" w:cs="Times New Roman"/>
+          <w:b/>
+          <w:sz w:val="24"/>
+          <w:szCs w:val="24"/>
+          <w:lang w:val="es-MX"/>
+        </w:rPr>
+      </w:pPr>
+      <w:r>
+        <w:rPr>
+          <w:rFonts w:asciiTheme="majorHAnsi" w:hAnsiTheme="majorHAnsi" w:cs="Times New Roman"/>
+          <w:b/>
+          <w:sz w:val="24"/>
+          <w:szCs w:val="24"/>
+          <w:lang w:val="es-MX"/>
+        </w:rPr>
+        <w:t xml:space="preserve">Se corrigió el nombre de la figura 1 </w:t>
+      </w:r>
+    </w:p>
+    <w:p>
+      <w:pPr>
+        <w:pStyle w:val="Prrafodelista"/>
+        <w:rPr>
+          <w:rFonts w:asciiTheme="majorHAnsi" w:hAnsiTheme="majorHAnsi" w:cs="Times New Roman"/>
+          <w:i/>
+          <w:sz w:val="24"/>
+          <w:szCs w:val="24"/>
+        </w:rPr>
+      </w:pPr>
+    </w:p>
+    <w:p>
+      <w:pPr>
+        <w:pStyle w:val="Prrafodelista"/>
+        <w:numPr>
+          <w:ilvl w:val="0"/>
+          <w:numId w:val="1"/>
+        </w:numPr>
+        <w:rPr>
+          <w:rFonts w:asciiTheme="majorHAnsi" w:hAnsiTheme="majorHAnsi" w:cs="Times New Roman"/>
+          <w:i/>
+          <w:sz w:val="24"/>
+          <w:szCs w:val="24"/>
+        </w:rPr>
+      </w:pPr>
+      <w:r>
+        <w:rPr>
+          <w:rFonts w:asciiTheme="majorHAnsi" w:hAnsiTheme="majorHAnsi" w:cs="Times New Roman"/>
+          <w:i/>
+          <w:sz w:val="24"/>
+          <w:szCs w:val="24"/>
+        </w:rPr>
+        <w:t>In page 6, Fig. 3, *PHL = Philosophy was presented. But Philosophy was never mentioned in the paper.</w:t>
+      </w:r>
+    </w:p>
+    <w:p>
+      <w:pPr>
+        <w:autoSpaceDE w:val="0"/>
+        <w:autoSpaceDN w:val="0"/>
+        <w:adjustRightInd w:val="0"/>
+        <w:spacing w:before="240" w:after="0"/>
+        <w:jc w:val="both"/>
+        <w:rPr>
+          <w:rFonts w:asciiTheme="majorHAnsi" w:hAnsiTheme="majorHAnsi" w:cs="Times New Roman"/>
+          <w:b/>
+          <w:sz w:val="24"/>
+          <w:szCs w:val="24"/>
+          <w:lang w:val="es-MX"/>
+        </w:rPr>
+      </w:pPr>
+      <w:r>
+        <w:rPr>
+          <w:rFonts w:asciiTheme="majorHAnsi" w:hAnsiTheme="majorHAnsi" w:cs="Times New Roman"/>
+          <w:b/>
+          <w:sz w:val="24"/>
+          <w:szCs w:val="24"/>
+          <w:lang w:val="es-MX"/>
+        </w:rPr>
+        <w:t>Response:</w:t>
+      </w:r>
+    </w:p>
+    <w:p>
+      <w:pPr>
+        <w:autoSpaceDE w:val="0"/>
+        <w:autoSpaceDN w:val="0"/>
+        <w:adjustRightInd w:val="0"/>
+        <w:spacing w:before="240" w:after="0"/>
+        <w:jc w:val="both"/>
+        <w:rPr>
+          <w:rFonts w:asciiTheme="majorHAnsi" w:hAnsiTheme="majorHAnsi" w:cs="Times New Roman"/>
+          <w:b/>
+          <w:sz w:val="24"/>
+          <w:szCs w:val="24"/>
+          <w:lang w:val="es-MX"/>
+        </w:rPr>
+      </w:pPr>
+      <w:r>
+        <w:rPr>
+          <w:rFonts w:asciiTheme="majorHAnsi" w:hAnsiTheme="majorHAnsi" w:cs="Times New Roman"/>
+          <w:b/>
+          <w:sz w:val="24"/>
+          <w:szCs w:val="24"/>
+          <w:lang w:val="es-MX"/>
+        </w:rPr>
+        <w:t>Se incluyó *PHL en la figura 3</w:t>
+      </w:r>
+    </w:p>
+    <w:p>
+      <w:pPr>
+        <w:pStyle w:val="Prrafodelista"/>
+        <w:rPr>
+          <w:rFonts w:asciiTheme="majorHAnsi" w:hAnsiTheme="majorHAnsi" w:cs="Times New Roman"/>
+          <w:i/>
+          <w:sz w:val="24"/>
+          <w:szCs w:val="24"/>
+        </w:rPr>
+      </w:pPr>
+    </w:p>
+    <w:p>
+      <w:pPr>
+        <w:pStyle w:val="Prrafodelista"/>
+        <w:numPr>
+          <w:ilvl w:val="0"/>
+          <w:numId w:val="1"/>
+        </w:numPr>
+        <w:rPr>
+          <w:rFonts w:asciiTheme="majorHAnsi" w:hAnsiTheme="majorHAnsi" w:cs="Times New Roman"/>
+          <w:i/>
+          <w:sz w:val="24"/>
+          <w:szCs w:val="24"/>
+        </w:rPr>
+      </w:pPr>
+      <w:r>
+        <w:rPr>
+          <w:rFonts w:asciiTheme="majorHAnsi" w:hAnsiTheme="majorHAnsi" w:cs="Times New Roman"/>
+          <w:i/>
+          <w:sz w:val="24"/>
+          <w:szCs w:val="24"/>
+        </w:rPr>
+        <w:t xml:space="preserve">A tab must again be applied on the first paragraph of the Content Analysis. Also, consider rewording the 1st three lines – “In the content analysis, the research questions established in Section 2 are answered. Regarding the </w:t>
+      </w:r>
+      <w:r>
+        <w:rPr>
+          <w:rFonts w:asciiTheme="majorHAnsi" w:hAnsiTheme="majorHAnsi" w:cs="Times New Roman"/>
+          <w:i/>
+          <w:sz w:val="24"/>
+          <w:szCs w:val="24"/>
+        </w:rPr>
+        <w:lastRenderedPageBreak/>
+        <w:t>question: 1) What are the criteria, methods, or strategies for acquiring digital databases in university libraries? Previously, the articles describing the entities or institutions that subscribe or acquire a digital repository were located.” It is more appropriate to say: “In this part of the paper, research questions established in Section 2 were answered… The articles describing the entities or institutions that subscribe or acquire a digital repository were identified.”</w:t>
+      </w:r>
+    </w:p>
+    <w:p>
+      <w:pPr>
+        <w:autoSpaceDE w:val="0"/>
+        <w:autoSpaceDN w:val="0"/>
+        <w:adjustRightInd w:val="0"/>
+        <w:spacing w:before="240" w:after="0"/>
+        <w:jc w:val="both"/>
+        <w:rPr>
+          <w:rFonts w:asciiTheme="majorHAnsi" w:hAnsiTheme="majorHAnsi" w:cs="Times New Roman"/>
+          <w:b/>
+          <w:sz w:val="24"/>
+          <w:szCs w:val="24"/>
+          <w:lang w:val="es-MX"/>
+        </w:rPr>
+      </w:pPr>
+      <w:r>
+        <w:rPr>
+          <w:rFonts w:asciiTheme="majorHAnsi" w:hAnsiTheme="majorHAnsi" w:cs="Times New Roman"/>
+          <w:b/>
+          <w:sz w:val="24"/>
+          <w:szCs w:val="24"/>
+          <w:lang w:val="es-MX"/>
+        </w:rPr>
+        <w:t>Response:</w:t>
+      </w:r>
+    </w:p>
+    <w:p>
+      <w:pPr>
+        <w:autoSpaceDE w:val="0"/>
+        <w:autoSpaceDN w:val="0"/>
+        <w:adjustRightInd w:val="0"/>
+        <w:spacing w:before="240" w:after="0"/>
+        <w:jc w:val="both"/>
+        <w:rPr>
+          <w:rFonts w:asciiTheme="majorHAnsi" w:hAnsiTheme="majorHAnsi" w:cs="Times New Roman"/>
+          <w:b/>
+          <w:sz w:val="24"/>
+          <w:szCs w:val="24"/>
+          <w:lang w:val="es-MX"/>
+        </w:rPr>
+      </w:pPr>
+      <w:r>
+        <w:rPr>
+          <w:rFonts w:asciiTheme="majorHAnsi" w:hAnsiTheme="majorHAnsi" w:cs="Times New Roman"/>
+          <w:b/>
+          <w:sz w:val="24"/>
+          <w:szCs w:val="24"/>
+          <w:lang w:val="es-MX"/>
+        </w:rPr>
+        <w:t xml:space="preserve">Se aceptaron los comentarios y se reescribieron las primeras tres </w:t>
+      </w:r>
+      <w:proofErr w:type="spellStart"/>
+      <w:r>
+        <w:rPr>
+          <w:rFonts w:asciiTheme="majorHAnsi" w:hAnsiTheme="majorHAnsi" w:cs="Times New Roman"/>
+          <w:b/>
+          <w:sz w:val="24"/>
+          <w:szCs w:val="24"/>
+          <w:lang w:val="es-MX"/>
+        </w:rPr>
+        <w:t>lineas</w:t>
+      </w:r>
+      <w:proofErr w:type="spellEnd"/>
+      <w:r>
+        <w:rPr>
+          <w:rFonts w:asciiTheme="majorHAnsi" w:hAnsiTheme="majorHAnsi" w:cs="Times New Roman"/>
+          <w:b/>
+          <w:sz w:val="24"/>
+          <w:szCs w:val="24"/>
+          <w:lang w:val="es-MX"/>
+        </w:rPr>
+        <w:t xml:space="preserve"> </w:t>
+      </w:r>
+    </w:p>
+    <w:p>
+      <w:pPr>
+        <w:pStyle w:val="Prrafodelista"/>
+        <w:rPr>
+          <w:rFonts w:asciiTheme="majorHAnsi" w:hAnsiTheme="majorHAnsi" w:cs="Times New Roman"/>
+          <w:i/>
+          <w:sz w:val="24"/>
+          <w:szCs w:val="24"/>
+        </w:rPr>
+      </w:pPr>
+    </w:p>
+    <w:p>
+      <w:pPr>
+        <w:pStyle w:val="Prrafodelista"/>
+        <w:numPr>
+          <w:ilvl w:val="0"/>
+          <w:numId w:val="1"/>
+        </w:numPr>
+        <w:rPr>
+          <w:rFonts w:asciiTheme="majorHAnsi" w:hAnsiTheme="majorHAnsi" w:cs="Times New Roman"/>
+          <w:i/>
+          <w:sz w:val="24"/>
+          <w:szCs w:val="24"/>
+        </w:rPr>
+      </w:pPr>
+      <w:r>
+        <w:rPr>
+          <w:rFonts w:asciiTheme="majorHAnsi" w:hAnsiTheme="majorHAnsi" w:cs="Times New Roman"/>
+          <w:i/>
+          <w:sz w:val="24"/>
+          <w:szCs w:val="24"/>
+        </w:rPr>
+        <w:t>A tab must again be considered in the 1st paragraph of the Conclusions.</w:t>
+      </w:r>
+    </w:p>
+    <w:p>
+      <w:pPr>
+        <w:autoSpaceDE w:val="0"/>
+        <w:autoSpaceDN w:val="0"/>
+        <w:adjustRightInd w:val="0"/>
+        <w:spacing w:before="240" w:after="0"/>
+        <w:jc w:val="both"/>
+        <w:rPr>
+          <w:rFonts w:asciiTheme="majorHAnsi" w:hAnsiTheme="majorHAnsi" w:cs="Times New Roman"/>
+          <w:b/>
+          <w:sz w:val="24"/>
+          <w:szCs w:val="24"/>
+          <w:lang w:val="es-MX"/>
+        </w:rPr>
+      </w:pPr>
+      <w:r>
+        <w:rPr>
+          <w:rFonts w:asciiTheme="majorHAnsi" w:hAnsiTheme="majorHAnsi" w:cs="Times New Roman"/>
+          <w:b/>
+          <w:sz w:val="24"/>
+          <w:szCs w:val="24"/>
+          <w:lang w:val="es-MX"/>
+        </w:rPr>
+        <w:t>Response:</w:t>
+      </w:r>
+    </w:p>
+    <w:p>
+      <w:pPr>
+        <w:autoSpaceDE w:val="0"/>
+        <w:autoSpaceDN w:val="0"/>
+        <w:adjustRightInd w:val="0"/>
+        <w:spacing w:before="240" w:after="0"/>
+        <w:jc w:val="both"/>
+        <w:rPr>
+          <w:rFonts w:asciiTheme="majorHAnsi" w:hAnsiTheme="majorHAnsi" w:cs="Times New Roman"/>
+          <w:b/>
+          <w:sz w:val="24"/>
+          <w:szCs w:val="24"/>
+          <w:lang w:val="es-MX"/>
+        </w:rPr>
+      </w:pPr>
+      <w:r>
+        <w:rPr>
+          <w:rFonts w:asciiTheme="majorHAnsi" w:hAnsiTheme="majorHAnsi" w:cs="Times New Roman"/>
+          <w:b/>
+          <w:sz w:val="24"/>
+          <w:szCs w:val="24"/>
+          <w:lang w:val="es-MX"/>
+        </w:rPr>
+        <w:t xml:space="preserve">Según el formato de </w:t>
+      </w:r>
+      <w:proofErr w:type="spellStart"/>
+      <w:r>
+        <w:rPr>
+          <w:rFonts w:asciiTheme="majorHAnsi" w:hAnsiTheme="majorHAnsi" w:cs="Times New Roman"/>
+          <w:b/>
+          <w:sz w:val="24"/>
+          <w:szCs w:val="24"/>
+          <w:lang w:val="es-MX"/>
+        </w:rPr>
+        <w:t>paper</w:t>
+      </w:r>
+      <w:proofErr w:type="spellEnd"/>
+      <w:r>
+        <w:rPr>
+          <w:rFonts w:asciiTheme="majorHAnsi" w:hAnsiTheme="majorHAnsi" w:cs="Times New Roman"/>
+          <w:b/>
+          <w:sz w:val="24"/>
+          <w:szCs w:val="24"/>
+          <w:lang w:val="es-MX"/>
+        </w:rPr>
+        <w:t xml:space="preserve"> no debe ir TAB al inicio de un primer párrafo</w:t>
+      </w:r>
+      <w:bookmarkStart w:id="0" w:name="_GoBack"/>
+      <w:bookmarkEnd w:id="0"/>
     </w:p>
     <w:p>
       <w:pPr>
@@ -2240,8 +3330,8 @@
 </file>
 
 <file path=word/numbering.xml><?xml version="1.0" encoding="utf-8"?>
-<w:numbering xmlns:wpc="http://schemas.microsoft.com/office/word/2010/wordprocessingCanvas" xmlns:mc="http://schemas.openxmlformats.org/markup-compatibility/2006" xmlns:o="urn:schemas-microsoft-com:office:office" xmlns:r="http://schemas.openxmlformats.org/officeDocument/2006/relationships" xmlns:m="http://schemas.openxmlformats.org/officeDocument/2006/math" xmlns:v="urn:schemas-microsoft-com:vml" xmlns:wp14="http://schemas.microsoft.com/office/word/2010/wordprocessingDrawing" xmlns:wp="http://schemas.openxmlformats.org/drawingml/2006/wordprocessingDrawing" xmlns:w10="urn:schemas-microsoft-com:office:word" xmlns:w="http://schemas.openxmlformats.org/wordprocessingml/2006/main" xmlns:w14="http://schemas.microsoft.com/office/word/2010/wordml" xmlns:wpg="http://schemas.microsoft.com/office/word/2010/wordprocessingGroup" xmlns:wpi="http://schemas.microsoft.com/office/word/2010/wordprocessingInk" xmlns:wne="http://schemas.microsoft.com/office/word/2006/wordml" xmlns:wps="http://schemas.microsoft.com/office/word/2010/wordprocessingShape" mc:Ignorable="w14 wp14">
-  <w:abstractNum w:abstractNumId="0">
+<w:numbering xmlns:wpc="http://schemas.microsoft.com/office/word/2010/wordprocessingCanvas" xmlns:cx="http://schemas.microsoft.com/office/drawing/2014/chartex" xmlns:mc="http://schemas.openxmlformats.org/markup-compatibility/2006" xmlns:o="urn:schemas-microsoft-com:office:office" xmlns:r="http://schemas.openxmlformats.org/officeDocument/2006/relationships" xmlns:m="http://schemas.openxmlformats.org/officeDocument/2006/math" xmlns:v="urn:schemas-microsoft-com:vml" xmlns:wp14="http://schemas.microsoft.com/office/word/2010/wordprocessingDrawing" xmlns:wp="http://schemas.openxmlformats.org/drawingml/2006/wordprocessingDrawing" xmlns:w10="urn:schemas-microsoft-com:office:word" xmlns:w="http://schemas.openxmlformats.org/wordprocessingml/2006/main" xmlns:w14="http://schemas.microsoft.com/office/word/2010/wordml" xmlns:w15="http://schemas.microsoft.com/office/word/2012/wordml" xmlns:w16se="http://schemas.microsoft.com/office/word/2015/wordml/symex" xmlns:wpg="http://schemas.microsoft.com/office/word/2010/wordprocessingGroup" xmlns:wpi="http://schemas.microsoft.com/office/word/2010/wordprocessingInk" xmlns:wne="http://schemas.microsoft.com/office/word/2006/wordml" xmlns:wps="http://schemas.microsoft.com/office/word/2010/wordprocessingShape" mc:Ignorable="w14 w15 w16se wp14">
+  <w:abstractNum w:abstractNumId="0" w15:restartNumberingAfterBreak="0">
     <w:nsid w:val="5D236455"/>
     <w:multiLevelType w:val="hybridMultilevel"/>
     <w:tmpl w:val="AD1C98A0"/>
@@ -2360,7 +3450,7 @@
 </file>
 
 <file path=word/styles.xml><?xml version="1.0" encoding="utf-8"?>
-<w:styles xmlns:mc="http://schemas.openxmlformats.org/markup-compatibility/2006" xmlns:r="http://schemas.openxmlformats.org/officeDocument/2006/relationships" xmlns:w="http://schemas.openxmlformats.org/wordprocessingml/2006/main" xmlns:w14="http://schemas.microsoft.com/office/word/2010/wordml" mc:Ignorable="w14">
+<w:styles xmlns:mc="http://schemas.openxmlformats.org/markup-compatibility/2006" xmlns:r="http://schemas.openxmlformats.org/officeDocument/2006/relationships" xmlns:w="http://schemas.openxmlformats.org/wordprocessingml/2006/main" xmlns:w14="http://schemas.microsoft.com/office/word/2010/wordml" xmlns:w15="http://schemas.microsoft.com/office/word/2012/wordml" xmlns:w16se="http://schemas.microsoft.com/office/word/2015/wordml/symex" mc:Ignorable="w14 w15 w16se">
   <w:docDefaults>
     <w:rPrDefault>
       <w:rPr>
@@ -2376,432 +3466,378 @@
       </w:pPr>
     </w:pPrDefault>
   </w:docDefaults>
-  <w:latentStyles w:defLockedState="0" w:defUIPriority="99" w:defSemiHidden="1" w:defUnhideWhenUsed="1" w:defQFormat="0" w:count="267">
-    <w:lsdException w:name="Normal" w:semiHidden="0" w:uiPriority="0" w:unhideWhenUsed="0" w:qFormat="1"/>
-    <w:lsdException w:name="heading 1" w:semiHidden="0" w:uiPriority="9" w:unhideWhenUsed="0" w:qFormat="1"/>
-    <w:lsdException w:name="heading 2" w:uiPriority="9" w:qFormat="1"/>
-    <w:lsdException w:name="heading 3" w:uiPriority="9" w:qFormat="1"/>
-    <w:lsdException w:name="heading 4" w:uiPriority="9" w:qFormat="1"/>
-    <w:lsdException w:name="heading 5" w:uiPriority="9" w:qFormat="1"/>
-    <w:lsdException w:name="heading 6" w:uiPriority="9" w:qFormat="1"/>
-    <w:lsdException w:name="heading 7" w:uiPriority="9" w:qFormat="1"/>
-    <w:lsdException w:name="heading 8" w:uiPriority="9" w:qFormat="1"/>
-    <w:lsdException w:name="heading 9" w:uiPriority="9" w:qFormat="1"/>
-    <w:lsdException w:name="toc 1" w:uiPriority="39"/>
-    <w:lsdException w:name="toc 2" w:uiPriority="39"/>
-    <w:lsdException w:name="toc 3" w:uiPriority="39"/>
-    <w:lsdException w:name="toc 4" w:uiPriority="39"/>
-    <w:lsdException w:name="toc 5" w:uiPriority="39"/>
-    <w:lsdException w:name="toc 6" w:uiPriority="39"/>
-    <w:lsdException w:name="toc 7" w:uiPriority="39"/>
-    <w:lsdException w:name="toc 8" w:uiPriority="39"/>
-    <w:lsdException w:name="toc 9" w:uiPriority="39"/>
-    <w:lsdException w:name="annotation text" w:uiPriority="0"/>
-    <w:lsdException w:name="caption" w:uiPriority="35" w:qFormat="1"/>
-    <w:lsdException w:name="annotation reference" w:uiPriority="0"/>
-    <w:lsdException w:name="Title" w:semiHidden="0" w:uiPriority="10" w:unhideWhenUsed="0" w:qFormat="1"/>
-    <w:lsdException w:name="Default Paragraph Font" w:uiPriority="1"/>
-    <w:lsdException w:name="Subtitle" w:semiHidden="0" w:uiPriority="11" w:unhideWhenUsed="0" w:qFormat="1"/>
-    <w:lsdException w:name="Strong" w:semiHidden="0" w:uiPriority="22" w:unhideWhenUsed="0" w:qFormat="1"/>
-    <w:lsdException w:name="Emphasis" w:semiHidden="0" w:uiPriority="20" w:unhideWhenUsed="0" w:qFormat="1"/>
-    <w:lsdException w:name="Table Grid" w:semiHidden="0" w:uiPriority="59" w:unhideWhenUsed="0"/>
-    <w:lsdException w:name="Placeholder Text" w:unhideWhenUsed="0"/>
-    <w:lsdException w:name="No Spacing" w:semiHidden="0" w:uiPriority="1" w:unhideWhenUsed="0" w:qFormat="1"/>
-    <w:lsdException w:name="Light Shading" w:semiHidden="0" w:uiPriority="60" w:unhideWhenUsed="0"/>
-    <w:lsdException w:name="Light List" w:semiHidden="0" w:uiPriority="61" w:unhideWhenUsed="0"/>
-    <w:lsdException w:name="Light Grid" w:semiHidden="0" w:uiPriority="62" w:unhideWhenUsed="0"/>
-    <w:lsdException w:name="Medium Shading 1" w:semiHidden="0" w:uiPriority="63" w:unhideWhenUsed="0"/>
-    <w:lsdException w:name="Medium Shading 2" w:semiHidden="0" w:uiPriority="64" w:unhideWhenUsed="0"/>
-    <w:lsdException w:name="Medium List 1" w:semiHidden="0" w:uiPriority="65" w:unhideWhenUsed="0"/>
-    <w:lsdException w:name="Medium List 2" w:semiHidden="0" w:uiPriority="66" w:unhideWhenUsed="0"/>
-    <w:lsdException w:name="Medium Grid 1" w:semiHidden="0" w:uiPriority="67" w:unhideWhenUsed="0"/>
-    <w:lsdException w:name="Medium Grid 2" w:semiHidden="0" w:uiPriority="68" w:unhideWhenUsed="0"/>
-    <w:lsdException w:name="Medium Grid 3" w:semiHidden="0" w:uiPriority="69" w:unhideWhenUsed="0"/>
-    <w:lsdException w:name="Dark List" w:semiHidden="0" w:uiPriority="70" w:unhideWhenUsed="0"/>
-    <w:lsdException w:name="Colorful Shading" w:semiHidden="0" w:uiPriority="71" w:unhideWhenUsed="0"/>
-    <w:lsdException w:name="Colorful List" w:semiHidden="0" w:uiPriority="72" w:unhideWhenUsed="0"/>
-    <w:lsdException w:name="Colorful Grid" w:semiHidden="0" w:uiPriority="73" w:unhideWhenUsed="0"/>
-    <w:lsdException w:name="Light Shading Accent 1" w:semiHidden="0" w:uiPriority="60" w:unhideWhenUsed="0"/>
-    <w:lsdException w:name="Light List Accent 1" w:semiHidden="0" w:uiPriority="61" w:unhideWhenUsed="0"/>
-    <w:lsdException w:name="Light Grid Accent 1" w:semiHidden="0" w:uiPriority="62" w:unhideWhenUsed="0"/>
-    <w:lsdException w:name="Medium Shading 1 Accent 1" w:semiHidden="0" w:uiPriority="63" w:unhideWhenUsed="0"/>
-    <w:lsdException w:name="Medium Shading 2 Accent 1" w:semiHidden="0" w:uiPriority="64" w:unhideWhenUsed="0"/>
-    <w:lsdException w:name="Medium List 1 Accent 1" w:semiHidden="0" w:uiPriority="65" w:unhideWhenUsed="0"/>
-    <w:lsdException w:name="Revision" w:unhideWhenUsed="0"/>
-    <w:lsdException w:name="List Paragraph" w:semiHidden="0" w:uiPriority="34" w:unhideWhenUsed="0" w:qFormat="1"/>
-    <w:lsdException w:name="Quote" w:semiHidden="0" w:uiPriority="29" w:unhideWhenUsed="0" w:qFormat="1"/>
-    <w:lsdException w:name="Intense Quote" w:semiHidden="0" w:uiPriority="30" w:unhideWhenUsed="0" w:qFormat="1"/>
-    <w:lsdException w:name="Medium List 2 Accent 1" w:semiHidden="0" w:uiPriority="66" w:unhideWhenUsed="0"/>
-    <w:lsdException w:name="Medium Grid 1 Accent 1" w:semiHidden="0" w:uiPriority="67" w:unhideWhenUsed="0"/>
-    <w:lsdException w:name="Medium Grid 2 Accent 1" w:semiHidden="0" w:uiPriority="68" w:unhideWhenUsed="0"/>
-    <w:lsdException w:name="Medium Grid 3 Accent 1" w:semiHidden="0" w:uiPriority="69" w:unhideWhenUsed="0"/>
-    <w:lsdException w:name="Dark List Accent 1" w:semiHidden="0" w:uiPriority="70" w:unhideWhenUsed="0"/>
-    <w:lsdException w:name="Colorful Shading Accent 1" w:semiHidden="0" w:uiPriority="71" w:unhideWhenUsed="0"/>
-    <w:lsdException w:name="Colorful List Accent 1" w:semiHidden="0" w:uiPriority="72" w:unhideWhenUsed="0"/>
-    <w:lsdException w:name="Colorful Grid Accent 1" w:semiHidden="0" w:uiPriority="73" w:unhideWhenUsed="0"/>
-    <w:lsdException w:name="Light Shading Accent 2" w:semiHidden="0" w:uiPriority="60" w:unhideWhenUsed="0"/>
-    <w:lsdException w:name="Light List Accent 2" w:semiHidden="0" w:uiPriority="61" w:unhideWhenUsed="0"/>
-    <w:lsdException w:name="Light Grid Accent 2" w:semiHidden="0" w:uiPriority="62" w:unhideWhenUsed="0"/>
-    <w:lsdException w:name="Medium Shading 1 Accent 2" w:semiHidden="0" w:uiPriority="63" w:unhideWhenUsed="0"/>
-    <w:lsdException w:name="Medium Shading 2 Accent 2" w:semiHidden="0" w:uiPriority="64" w:unhideWhenUsed="0"/>
-    <w:lsdException w:name="Medium List 1 Accent 2" w:semiHidden="0" w:uiPriority="65" w:unhideWhenUsed="0"/>
-    <w:lsdException w:name="Medium List 2 Accent 2" w:semiHidden="0" w:uiPriority="66" w:unhideWhenUsed="0"/>
-    <w:lsdException w:name="Medium Grid 1 Accent 2" w:semiHidden="0" w:uiPriority="67" w:unhideWhenUsed="0"/>
-    <w:lsdException w:name="Medium Grid 2 Accent 2" w:semiHidden="0" w:uiPriority="68" w:unhideWhenUsed="0"/>
-    <w:lsdException w:name="Medium Grid 3 Accent 2" w:semiHidden="0" w:uiPriority="69" w:unhideWhenUsed="0"/>
-    <w:lsdException w:name="Dark List Accent 2" w:semiHidden="0" w:uiPriority="70" w:unhideWhenUsed="0"/>
-    <w:lsdException w:name="Colorful Shading Accent 2" w:semiHidden="0" w:uiPriority="71" w:unhideWhenUsed="0"/>
-    <w:lsdException w:name="Colorful List Accent 2" w:semiHidden="0" w:uiPriority="72" w:unhideWhenUsed="0"/>
-    <w:lsdException w:name="Colorful Grid Accent 2" w:semiHidden="0" w:uiPriority="73" w:unhideWhenUsed="0"/>
-    <w:lsdException w:name="Light Shading Accent 3" w:semiHidden="0" w:uiPriority="60" w:unhideWhenUsed="0"/>
-    <w:lsdException w:name="Light List Accent 3" w:semiHidden="0" w:uiPriority="61" w:unhideWhenUsed="0"/>
-    <w:lsdException w:name="Light Grid Accent 3" w:semiHidden="0" w:uiPriority="62" w:unhideWhenUsed="0"/>
-    <w:lsdException w:name="Medium Shading 1 Accent 3" w:semiHidden="0" w:uiPriority="63" w:unhideWhenUsed="0"/>
-    <w:lsdException w:name="Medium Shading 2 Accent 3" w:semiHidden="0" w:uiPriority="64" w:unhideWhenUsed="0"/>
-    <w:lsdException w:name="Medium List 1 Accent 3" w:semiHidden="0" w:uiPriority="65" w:unhideWhenUsed="0"/>
-    <w:lsdException w:name="Medium List 2 Accent 3" w:semiHidden="0" w:uiPriority="66" w:unhideWhenUsed="0"/>
-    <w:lsdException w:name="Medium Grid 1 Accent 3" w:semiHidden="0" w:uiPriority="67" w:unhideWhenUsed="0"/>
-    <w:lsdException w:name="Medium Grid 2 Accent 3" w:semiHidden="0" w:uiPriority="68" w:unhideWhenUsed="0"/>
-    <w:lsdException w:name="Medium Grid 3 Accent 3" w:semiHidden="0" w:uiPriority="69" w:unhideWhenUsed="0"/>
-    <w:lsdException w:name="Dark List Accent 3" w:semiHidden="0" w:uiPriority="70" w:unhideWhenUsed="0"/>
-    <w:lsdException w:name="Colorful Shading Accent 3" w:semiHidden="0" w:uiPriority="71" w:unhideWhenUsed="0"/>
-    <w:lsdException w:name="Colorful List Accent 3" w:semiHidden="0" w:uiPriority="72" w:unhideWhenUsed="0"/>
-    <w:lsdException w:name="Colorful Grid Accent 3" w:semiHidden="0" w:uiPriority="73" w:unhideWhenUsed="0"/>
-    <w:lsdException w:name="Light Shading Accent 4" w:semiHidden="0" w:uiPriority="60" w:unhideWhenUsed="0"/>
-    <w:lsdException w:name="Light List Accent 4" w:semiHidden="0" w:uiPriority="61" w:unhideWhenUsed="0"/>
-    <w:lsdException w:name="Light Grid Accent 4" w:semiHidden="0" w:uiPriority="62" w:unhideWhenUsed="0"/>
-    <w:lsdException w:name="Medium Shading 1 Accent 4" w:semiHidden="0" w:uiPriority="63" w:unhideWhenUsed="0"/>
-    <w:lsdException w:name="Medium Shading 2 Accent 4" w:semiHidden="0" w:uiPriority="64" w:unhideWhenUsed="0"/>
-    <w:lsdException w:name="Medium List 1 Accent 4" w:semiHidden="0" w:uiPriority="65" w:unhideWhenUsed="0"/>
-    <w:lsdException w:name="Medium List 2 Accent 4" w:semiHidden="0" w:uiPriority="66" w:unhideWhenUsed="0"/>
-    <w:lsdException w:name="Medium Grid 1 Accent 4" w:semiHidden="0" w:uiPriority="67" w:unhideWhenUsed="0"/>
-    <w:lsdException w:name="Medium Grid 2 Accent 4" w:semiHidden="0" w:uiPriority="68" w:unhideWhenUsed="0"/>
-    <w:lsdException w:name="Medium Grid 3 Accent 4" w:semiHidden="0" w:uiPriority="69" w:unhideWhenUsed="0"/>
-    <w:lsdException w:name="Dark List Accent 4" w:semiHidden="0" w:uiPriority="70" w:unhideWhenUsed="0"/>
-    <w:lsdException w:name="Colorful Shading Accent 4" w:semiHidden="0" w:uiPriority="71" w:unhideWhenUsed="0"/>
-    <w:lsdException w:name="Colorful List Accent 4" w:semiHidden="0" w:uiPriority="72" w:unhideWhenUsed="0"/>
-    <w:lsdException w:name="Colorful Grid Accent 4" w:semiHidden="0" w:uiPriority="73" w:unhideWhenUsed="0"/>
-    <w:lsdException w:name="Light Shading Accent 5" w:semiHidden="0" w:uiPriority="60" w:unhideWhenUsed="0"/>
-    <w:lsdException w:name="Light List Accent 5" w:semiHidden="0" w:uiPriority="61" w:unhideWhenUsed="0"/>
-    <w:lsdException w:name="Light Grid Accent 5" w:semiHidden="0" w:uiPriority="62" w:unhideWhenUsed="0"/>
-    <w:lsdException w:name="Medium Shading 1 Accent 5" w:semiHidden="0" w:uiPriority="63" w:unhideWhenUsed="0"/>
-    <w:lsdException w:name="Medium Shading 2 Accent 5" w:semiHidden="0" w:uiPriority="64" w:unhideWhenUsed="0"/>
-    <w:lsdException w:name="Medium List 1 Accent 5" w:semiHidden="0" w:uiPriority="65" w:unhideWhenUsed="0"/>
-    <w:lsdException w:name="Medium List 2 Accent 5" w:semiHidden="0" w:uiPriority="66" w:unhideWhenUsed="0"/>
-    <w:lsdException w:name="Medium Grid 1 Accent 5" w:semiHidden="0" w:uiPriority="67" w:unhideWhenUsed="0"/>
-    <w:lsdException w:name="Medium Grid 2 Accent 5" w:semiHidden="0" w:uiPriority="68" w:unhideWhenUsed="0"/>
-    <w:lsdException w:name="Medium Grid 3 Accent 5" w:semiHidden="0" w:uiPriority="69" w:unhideWhenUsed="0"/>
-    <w:lsdException w:name="Dark List Accent 5" w:semiHidden="0" w:uiPriority="70" w:unhideWhenUsed="0"/>
-    <w:lsdException w:name="Colorful Shading Accent 5" w:semiHidden="0" w:uiPriority="71" w:unhideWhenUsed="0"/>
-    <w:lsdException w:name="Colorful List Accent 5" w:semiHidden="0" w:uiPriority="72" w:unhideWhenUsed="0"/>
-    <w:lsdException w:name="Colorful Grid Accent 5" w:semiHidden="0" w:uiPriority="73" w:unhideWhenUsed="0"/>
-    <w:lsdException w:name="Light Shading Accent 6" w:semiHidden="0" w:uiPriority="60" w:unhideWhenUsed="0"/>
-    <w:lsdException w:name="Light List Accent 6" w:semiHidden="0" w:uiPriority="61" w:unhideWhenUsed="0"/>
-    <w:lsdException w:name="Light Grid Accent 6" w:semiHidden="0" w:uiPriority="62" w:unhideWhenUsed="0"/>
-    <w:lsdException w:name="Medium Shading 1 Accent 6" w:semiHidden="0" w:uiPriority="63" w:unhideWhenUsed="0"/>
-    <w:lsdException w:name="Medium Shading 2 Accent 6" w:semiHidden="0" w:uiPriority="64" w:unhideWhenUsed="0"/>
-    <w:lsdException w:name="Medium List 1 Accent 6" w:semiHidden="0" w:uiPriority="65" w:unhideWhenUsed="0"/>
-    <w:lsdException w:name="Medium List 2 Accent 6" w:semiHidden="0" w:uiPriority="66" w:unhideWhenUsed="0"/>
-    <w:lsdException w:name="Medium Grid 1 Accent 6" w:semiHidden="0" w:uiPriority="67" w:unhideWhenUsed="0"/>
-    <w:lsdException w:name="Medium Grid 2 Accent 6" w:semiHidden="0" w:uiPriority="68" w:unhideWhenUsed="0"/>
-    <w:lsdException w:name="Medium Grid 3 Accent 6" w:semiHidden="0" w:uiPriority="69" w:unhideWhenUsed="0"/>
-    <w:lsdException w:name="Dark List Accent 6" w:semiHidden="0" w:uiPriority="70" w:unhideWhenUsed="0"/>
-    <w:lsdException w:name="Colorful Shading Accent 6" w:semiHidden="0" w:uiPriority="71" w:unhideWhenUsed="0"/>
-    <w:lsdException w:name="Colorful List Accent 6" w:semiHidden="0" w:uiPriority="72" w:unhideWhenUsed="0"/>
-    <w:lsdException w:name="Colorful Grid Accent 6" w:semiHidden="0" w:uiPriority="73" w:unhideWhenUsed="0"/>
-    <w:lsdException w:name="Subtle Emphasis" w:semiHidden="0" w:uiPriority="19" w:unhideWhenUsed="0" w:qFormat="1"/>
-    <w:lsdException w:name="Intense Emphasis" w:semiHidden="0" w:uiPriority="21" w:unhideWhenUsed="0" w:qFormat="1"/>
-    <w:lsdException w:name="Subtle Reference" w:semiHidden="0" w:uiPriority="31" w:unhideWhenUsed="0" w:qFormat="1"/>
-    <w:lsdException w:name="Intense Reference" w:semiHidden="0" w:uiPriority="32" w:unhideWhenUsed="0" w:qFormat="1"/>
-    <w:lsdException w:name="Book Title" w:semiHidden="0" w:uiPriority="33" w:unhideWhenUsed="0" w:qFormat="1"/>
-    <w:lsdException w:name="Bibliography" w:uiPriority="37"/>
-    <w:lsdException w:name="TOC Heading" w:uiPriority="39" w:qFormat="1"/>
-  </w:latentStyles>
-  <w:style w:type="paragraph" w:default="1" w:styleId="Normal">
-    <w:name w:val="Normal"/>
-    <w:qFormat/>
-    <w:rsid w:val="001842A8"/>
-    <w:rPr>
-      <w:rFonts w:eastAsiaTheme="minorEastAsia"/>
-      <w:lang w:val="en-US"/>
-    </w:rPr>
-  </w:style>
-  <w:style w:type="character" w:default="1" w:styleId="Fuentedeprrafopredeter">
-    <w:name w:val="Default Paragraph Font"/>
-    <w:uiPriority w:val="1"/>
-    <w:semiHidden/>
-    <w:unhideWhenUsed/>
-  </w:style>
-  <w:style w:type="table" w:default="1" w:styleId="Tablanormal">
-    <w:name w:val="Normal Table"/>
-    <w:uiPriority w:val="99"/>
-    <w:semiHidden/>
-    <w:unhideWhenUsed/>
-    <w:tblPr>
-      <w:tblInd w:w="0" w:type="dxa"/>
-      <w:tblCellMar>
-        <w:top w:w="0" w:type="dxa"/>
-        <w:left w:w="108" w:type="dxa"/>
-        <w:bottom w:w="0" w:type="dxa"/>
-        <w:right w:w="108" w:type="dxa"/>
-      </w:tblCellMar>
-    </w:tblPr>
-  </w:style>
-  <w:style w:type="numbering" w:default="1" w:styleId="Sinlista">
-    <w:name w:val="No List"/>
-    <w:uiPriority w:val="99"/>
-    <w:semiHidden/>
-    <w:unhideWhenUsed/>
-  </w:style>
-  <w:style w:type="paragraph" w:styleId="Prrafodelista">
-    <w:name w:val="List Paragraph"/>
-    <w:basedOn w:val="Normal"/>
-    <w:uiPriority w:val="34"/>
-    <w:qFormat/>
-    <w:rsid w:val="0072226C"/>
-    <w:pPr>
-      <w:ind w:left="720"/>
-      <w:contextualSpacing/>
-    </w:pPr>
-  </w:style>
-  <w:style w:type="character" w:styleId="Refdecomentario">
-    <w:name w:val="annotation reference"/>
-    <w:basedOn w:val="Fuentedeprrafopredeter"/>
-    <w:semiHidden/>
-    <w:unhideWhenUsed/>
-    <w:rsid w:val="00FD31B2"/>
-    <w:rPr>
-      <w:sz w:val="16"/>
-      <w:szCs w:val="16"/>
-    </w:rPr>
-  </w:style>
-  <w:style w:type="paragraph" w:styleId="Textocomentario">
-    <w:name w:val="annotation text"/>
-    <w:basedOn w:val="Normal"/>
-    <w:link w:val="TextocomentarioCar"/>
-    <w:semiHidden/>
-    <w:unhideWhenUsed/>
-    <w:rsid w:val="00FD31B2"/>
-    <w:pPr>
-      <w:overflowPunct w:val="0"/>
-      <w:autoSpaceDE w:val="0"/>
-      <w:autoSpaceDN w:val="0"/>
-      <w:adjustRightInd w:val="0"/>
-      <w:spacing w:after="0" w:line="240" w:lineRule="auto"/>
-      <w:ind w:firstLine="227"/>
-      <w:jc w:val="both"/>
-      <w:textAlignment w:val="baseline"/>
-    </w:pPr>
-    <w:rPr>
-      <w:rFonts w:ascii="Times New Roman" w:eastAsia="Times New Roman" w:hAnsi="Times New Roman" w:cs="Times New Roman"/>
-      <w:sz w:val="20"/>
-      <w:szCs w:val="20"/>
-    </w:rPr>
-  </w:style>
-  <w:style w:type="character" w:customStyle="1" w:styleId="TextocomentarioCar">
-    <w:name w:val="Texto comentario Car"/>
-    <w:basedOn w:val="Fuentedeprrafopredeter"/>
-    <w:link w:val="Textocomentario"/>
-    <w:semiHidden/>
-    <w:rsid w:val="00FD31B2"/>
-    <w:rPr>
-      <w:rFonts w:ascii="Times New Roman" w:eastAsia="Times New Roman" w:hAnsi="Times New Roman" w:cs="Times New Roman"/>
-      <w:sz w:val="20"/>
-      <w:szCs w:val="20"/>
-      <w:lang w:val="en-US"/>
-    </w:rPr>
-  </w:style>
-  <w:style w:type="paragraph" w:styleId="Textodeglobo">
-    <w:name w:val="Balloon Text"/>
-    <w:basedOn w:val="Normal"/>
-    <w:link w:val="TextodegloboCar"/>
-    <w:uiPriority w:val="99"/>
-    <w:semiHidden/>
-    <w:unhideWhenUsed/>
-    <w:rsid w:val="00FD31B2"/>
-    <w:pPr>
-      <w:spacing w:after="0" w:line="240" w:lineRule="auto"/>
-    </w:pPr>
-    <w:rPr>
-      <w:rFonts w:ascii="Tahoma" w:hAnsi="Tahoma" w:cs="Tahoma"/>
-      <w:sz w:val="16"/>
-      <w:szCs w:val="16"/>
-    </w:rPr>
-  </w:style>
-  <w:style w:type="character" w:customStyle="1" w:styleId="TextodegloboCar">
-    <w:name w:val="Texto de globo Car"/>
-    <w:basedOn w:val="Fuentedeprrafopredeter"/>
-    <w:link w:val="Textodeglobo"/>
-    <w:uiPriority w:val="99"/>
-    <w:semiHidden/>
-    <w:rsid w:val="00FD31B2"/>
-    <w:rPr>
-      <w:rFonts w:ascii="Tahoma" w:eastAsiaTheme="minorEastAsia" w:hAnsi="Tahoma" w:cs="Tahoma"/>
-      <w:sz w:val="16"/>
-      <w:szCs w:val="16"/>
-      <w:lang w:val="en-US"/>
-    </w:rPr>
-  </w:style>
-</w:styles>
-</file>
-
-<file path=word/stylesWithEffects.xml><?xml version="1.0" encoding="utf-8"?>
-<w:styles xmlns:wpc="http://schemas.microsoft.com/office/word/2010/wordprocessingCanvas" xmlns:mc="http://schemas.openxmlformats.org/markup-compatibility/2006" xmlns:o="urn:schemas-microsoft-com:office:office" xmlns:r="http://schemas.openxmlformats.org/officeDocument/2006/relationships" xmlns:m="http://schemas.openxmlformats.org/officeDocument/2006/math" xmlns:v="urn:schemas-microsoft-com:vml" xmlns:wp14="http://schemas.microsoft.com/office/word/2010/wordprocessingDrawing" xmlns:wp="http://schemas.openxmlformats.org/drawingml/2006/wordprocessingDrawing" xmlns:w10="urn:schemas-microsoft-com:office:word" xmlns:w="http://schemas.openxmlformats.org/wordprocessingml/2006/main" xmlns:w14="http://schemas.microsoft.com/office/word/2010/wordml" xmlns:wpg="http://schemas.microsoft.com/office/word/2010/wordprocessingGroup" xmlns:wpi="http://schemas.microsoft.com/office/word/2010/wordprocessingInk" xmlns:wne="http://schemas.microsoft.com/office/word/2006/wordml" xmlns:wps="http://schemas.microsoft.com/office/word/2010/wordprocessingShape" mc:Ignorable="w14 wp14">
-  <w:docDefaults>
-    <w:rPrDefault>
-      <w:rPr>
-        <w:rFonts w:asciiTheme="minorHAnsi" w:eastAsiaTheme="minorHAnsi" w:hAnsiTheme="minorHAnsi" w:cstheme="minorBidi"/>
-        <w:sz w:val="22"/>
-        <w:szCs w:val="22"/>
-        <w:lang w:val="es-EC" w:eastAsia="en-US" w:bidi="ar-SA"/>
-      </w:rPr>
-    </w:rPrDefault>
-    <w:pPrDefault>
-      <w:pPr>
-        <w:spacing w:after="200" w:line="276" w:lineRule="auto"/>
-      </w:pPr>
-    </w:pPrDefault>
-  </w:docDefaults>
-  <w:latentStyles w:defLockedState="0" w:defUIPriority="99" w:defSemiHidden="1" w:defUnhideWhenUsed="1" w:defQFormat="0" w:count="267">
-    <w:lsdException w:name="Normal" w:semiHidden="0" w:uiPriority="0" w:unhideWhenUsed="0" w:qFormat="1"/>
-    <w:lsdException w:name="heading 1" w:semiHidden="0" w:uiPriority="9" w:unhideWhenUsed="0" w:qFormat="1"/>
-    <w:lsdException w:name="heading 2" w:uiPriority="9" w:qFormat="1"/>
-    <w:lsdException w:name="heading 3" w:uiPriority="9" w:qFormat="1"/>
-    <w:lsdException w:name="heading 4" w:uiPriority="9" w:qFormat="1"/>
-    <w:lsdException w:name="heading 5" w:uiPriority="9" w:qFormat="1"/>
-    <w:lsdException w:name="heading 6" w:uiPriority="9" w:qFormat="1"/>
-    <w:lsdException w:name="heading 7" w:uiPriority="9" w:qFormat="1"/>
-    <w:lsdException w:name="heading 8" w:uiPriority="9" w:qFormat="1"/>
-    <w:lsdException w:name="heading 9" w:uiPriority="9" w:qFormat="1"/>
-    <w:lsdException w:name="toc 1" w:uiPriority="39"/>
-    <w:lsdException w:name="toc 2" w:uiPriority="39"/>
-    <w:lsdException w:name="toc 3" w:uiPriority="39"/>
-    <w:lsdException w:name="toc 4" w:uiPriority="39"/>
-    <w:lsdException w:name="toc 5" w:uiPriority="39"/>
-    <w:lsdException w:name="toc 6" w:uiPriority="39"/>
-    <w:lsdException w:name="toc 7" w:uiPriority="39"/>
-    <w:lsdException w:name="toc 8" w:uiPriority="39"/>
-    <w:lsdException w:name="toc 9" w:uiPriority="39"/>
-    <w:lsdException w:name="annotation text" w:uiPriority="0"/>
-    <w:lsdException w:name="caption" w:uiPriority="35" w:qFormat="1"/>
-    <w:lsdException w:name="annotation reference" w:uiPriority="0"/>
-    <w:lsdException w:name="Title" w:semiHidden="0" w:uiPriority="10" w:unhideWhenUsed="0" w:qFormat="1"/>
-    <w:lsdException w:name="Default Paragraph Font" w:uiPriority="1"/>
-    <w:lsdException w:name="Subtitle" w:semiHidden="0" w:uiPriority="11" w:unhideWhenUsed="0" w:qFormat="1"/>
-    <w:lsdException w:name="Strong" w:semiHidden="0" w:uiPriority="22" w:unhideWhenUsed="0" w:qFormat="1"/>
-    <w:lsdException w:name="Emphasis" w:semiHidden="0" w:uiPriority="20" w:unhideWhenUsed="0" w:qFormat="1"/>
-    <w:lsdException w:name="Table Grid" w:semiHidden="0" w:uiPriority="59" w:unhideWhenUsed="0"/>
-    <w:lsdException w:name="Placeholder Text" w:unhideWhenUsed="0"/>
-    <w:lsdException w:name="No Spacing" w:semiHidden="0" w:uiPriority="1" w:unhideWhenUsed="0" w:qFormat="1"/>
-    <w:lsdException w:name="Light Shading" w:semiHidden="0" w:uiPriority="60" w:unhideWhenUsed="0"/>
-    <w:lsdException w:name="Light List" w:semiHidden="0" w:uiPriority="61" w:unhideWhenUsed="0"/>
-    <w:lsdException w:name="Light Grid" w:semiHidden="0" w:uiPriority="62" w:unhideWhenUsed="0"/>
-    <w:lsdException w:name="Medium Shading 1" w:semiHidden="0" w:uiPriority="63" w:unhideWhenUsed="0"/>
-    <w:lsdException w:name="Medium Shading 2" w:semiHidden="0" w:uiPriority="64" w:unhideWhenUsed="0"/>
-    <w:lsdException w:name="Medium List 1" w:semiHidden="0" w:uiPriority="65" w:unhideWhenUsed="0"/>
-    <w:lsdException w:name="Medium List 2" w:semiHidden="0" w:uiPriority="66" w:unhideWhenUsed="0"/>
-    <w:lsdException w:name="Medium Grid 1" w:semiHidden="0" w:uiPriority="67" w:unhideWhenUsed="0"/>
-    <w:lsdException w:name="Medium Grid 2" w:semiHidden="0" w:uiPriority="68" w:unhideWhenUsed="0"/>
-    <w:lsdException w:name="Medium Grid 3" w:semiHidden="0" w:uiPriority="69" w:unhideWhenUsed="0"/>
-    <w:lsdException w:name="Dark List" w:semiHidden="0" w:uiPriority="70" w:unhideWhenUsed="0"/>
-    <w:lsdException w:name="Colorful Shading" w:semiHidden="0" w:uiPriority="71" w:unhideWhenUsed="0"/>
-    <w:lsdException w:name="Colorful List" w:semiHidden="0" w:uiPriority="72" w:unhideWhenUsed="0"/>
-    <w:lsdException w:name="Colorful Grid" w:semiHidden="0" w:uiPriority="73" w:unhideWhenUsed="0"/>
-    <w:lsdException w:name="Light Shading Accent 1" w:semiHidden="0" w:uiPriority="60" w:unhideWhenUsed="0"/>
-    <w:lsdException w:name="Light List Accent 1" w:semiHidden="0" w:uiPriority="61" w:unhideWhenUsed="0"/>
-    <w:lsdException w:name="Light Grid Accent 1" w:semiHidden="0" w:uiPriority="62" w:unhideWhenUsed="0"/>
-    <w:lsdException w:name="Medium Shading 1 Accent 1" w:semiHidden="0" w:uiPriority="63" w:unhideWhenUsed="0"/>
-    <w:lsdException w:name="Medium Shading 2 Accent 1" w:semiHidden="0" w:uiPriority="64" w:unhideWhenUsed="0"/>
-    <w:lsdException w:name="Medium List 1 Accent 1" w:semiHidden="0" w:uiPriority="65" w:unhideWhenUsed="0"/>
-    <w:lsdException w:name="Revision" w:unhideWhenUsed="0"/>
-    <w:lsdException w:name="List Paragraph" w:semiHidden="0" w:uiPriority="34" w:unhideWhenUsed="0" w:qFormat="1"/>
-    <w:lsdException w:name="Quote" w:semiHidden="0" w:uiPriority="29" w:unhideWhenUsed="0" w:qFormat="1"/>
-    <w:lsdException w:name="Intense Quote" w:semiHidden="0" w:uiPriority="30" w:unhideWhenUsed="0" w:qFormat="1"/>
-    <w:lsdException w:name="Medium List 2 Accent 1" w:semiHidden="0" w:uiPriority="66" w:unhideWhenUsed="0"/>
-    <w:lsdException w:name="Medium Grid 1 Accent 1" w:semiHidden="0" w:uiPriority="67" w:unhideWhenUsed="0"/>
-    <w:lsdException w:name="Medium Grid 2 Accent 1" w:semiHidden="0" w:uiPriority="68" w:unhideWhenUsed="0"/>
-    <w:lsdException w:name="Medium Grid 3 Accent 1" w:semiHidden="0" w:uiPriority="69" w:unhideWhenUsed="0"/>
-    <w:lsdException w:name="Dark List Accent 1" w:semiHidden="0" w:uiPriority="70" w:unhideWhenUsed="0"/>
-    <w:lsdException w:name="Colorful Shading Accent 1" w:semiHidden="0" w:uiPriority="71" w:unhideWhenUsed="0"/>
-    <w:lsdException w:name="Colorful List Accent 1" w:semiHidden="0" w:uiPriority="72" w:unhideWhenUsed="0"/>
-    <w:lsdException w:name="Colorful Grid Accent 1" w:semiHidden="0" w:uiPriority="73" w:unhideWhenUsed="0"/>
-    <w:lsdException w:name="Light Shading Accent 2" w:semiHidden="0" w:uiPriority="60" w:unhideWhenUsed="0"/>
-    <w:lsdException w:name="Light List Accent 2" w:semiHidden="0" w:uiPriority="61" w:unhideWhenUsed="0"/>
-    <w:lsdException w:name="Light Grid Accent 2" w:semiHidden="0" w:uiPriority="62" w:unhideWhenUsed="0"/>
-    <w:lsdException w:name="Medium Shading 1 Accent 2" w:semiHidden="0" w:uiPriority="63" w:unhideWhenUsed="0"/>
-    <w:lsdException w:name="Medium Shading 2 Accent 2" w:semiHidden="0" w:uiPriority="64" w:unhideWhenUsed="0"/>
-    <w:lsdException w:name="Medium List 1 Accent 2" w:semiHidden="0" w:uiPriority="65" w:unhideWhenUsed="0"/>
-    <w:lsdException w:name="Medium List 2 Accent 2" w:semiHidden="0" w:uiPriority="66" w:unhideWhenUsed="0"/>
-    <w:lsdException w:name="Medium Grid 1 Accent 2" w:semiHidden="0" w:uiPriority="67" w:unhideWhenUsed="0"/>
-    <w:lsdException w:name="Medium Grid 2 Accent 2" w:semiHidden="0" w:uiPriority="68" w:unhideWhenUsed="0"/>
-    <w:lsdException w:name="Medium Grid 3 Accent 2" w:semiHidden="0" w:uiPriority="69" w:unhideWhenUsed="0"/>
-    <w:lsdException w:name="Dark List Accent 2" w:semiHidden="0" w:uiPriority="70" w:unhideWhenUsed="0"/>
-    <w:lsdException w:name="Colorful Shading Accent 2" w:semiHidden="0" w:uiPriority="71" w:unhideWhenUsed="0"/>
-    <w:lsdException w:name="Colorful List Accent 2" w:semiHidden="0" w:uiPriority="72" w:unhideWhenUsed="0"/>
-    <w:lsdException w:name="Colorful Grid Accent 2" w:semiHidden="0" w:uiPriority="73" w:unhideWhenUsed="0"/>
-    <w:lsdException w:name="Light Shading Accent 3" w:semiHidden="0" w:uiPriority="60" w:unhideWhenUsed="0"/>
-    <w:lsdException w:name="Light List Accent 3" w:semiHidden="0" w:uiPriority="61" w:unhideWhenUsed="0"/>
-    <w:lsdException w:name="Light Grid Accent 3" w:semiHidden="0" w:uiPriority="62" w:unhideWhenUsed="0"/>
-    <w:lsdException w:name="Medium Shading 1 Accent 3" w:semiHidden="0" w:uiPriority="63" w:unhideWhenUsed="0"/>
-    <w:lsdException w:name="Medium Shading 2 Accent 3" w:semiHidden="0" w:uiPriority="64" w:unhideWhenUsed="0"/>
-    <w:lsdException w:name="Medium List 1 Accent 3" w:semiHidden="0" w:uiPriority="65" w:unhideWhenUsed="0"/>
-    <w:lsdException w:name="Medium List 2 Accent 3" w:semiHidden="0" w:uiPriority="66" w:unhideWhenUsed="0"/>
-    <w:lsdException w:name="Medium Grid 1 Accent 3" w:semiHidden="0" w:uiPriority="67" w:unhideWhenUsed="0"/>
-    <w:lsdException w:name="Medium Grid 2 Accent 3" w:semiHidden="0" w:uiPriority="68" w:unhideWhenUsed="0"/>
-    <w:lsdException w:name="Medium Grid 3 Accent 3" w:semiHidden="0" w:uiPriority="69" w:unhideWhenUsed="0"/>
-    <w:lsdException w:name="Dark List Accent 3" w:semiHidden="0" w:uiPriority="70" w:unhideWhenUsed="0"/>
-    <w:lsdException w:name="Colorful Shading Accent 3" w:semiHidden="0" w:uiPriority="71" w:unhideWhenUsed="0"/>
-    <w:lsdException w:name="Colorful List Accent 3" w:semiHidden="0" w:uiPriority="72" w:unhideWhenUsed="0"/>
-    <w:lsdException w:name="Colorful Grid Accent 3" w:semiHidden="0" w:uiPriority="73" w:unhideWhenUsed="0"/>
-    <w:lsdException w:name="Light Shading Accent 4" w:semiHidden="0" w:uiPriority="60" w:unhideWhenUsed="0"/>
-    <w:lsdException w:name="Light List Accent 4" w:semiHidden="0" w:uiPriority="61" w:unhideWhenUsed="0"/>
-    <w:lsdException w:name="Light Grid Accent 4" w:semiHidden="0" w:uiPriority="62" w:unhideWhenUsed="0"/>
-    <w:lsdException w:name="Medium Shading 1 Accent 4" w:semiHidden="0" w:uiPriority="63" w:unhideWhenUsed="0"/>
-    <w:lsdException w:name="Medium Shading 2 Accent 4" w:semiHidden="0" w:uiPriority="64" w:unhideWhenUsed="0"/>
-    <w:lsdException w:name="Medium List 1 Accent 4" w:semiHidden="0" w:uiPriority="65" w:unhideWhenUsed="0"/>
-    <w:lsdException w:name="Medium List 2 Accent 4" w:semiHidden="0" w:uiPriority="66" w:unhideWhenUsed="0"/>
-    <w:lsdException w:name="Medium Grid 1 Accent 4" w:semiHidden="0" w:uiPriority="67" w:unhideWhenUsed="0"/>
-    <w:lsdException w:name="Medium Grid 2 Accent 4" w:semiHidden="0" w:uiPriority="68" w:unhideWhenUsed="0"/>
-    <w:lsdException w:name="Medium Grid 3 Accent 4" w:semiHidden="0" w:uiPriority="69" w:unhideWhenUsed="0"/>
-    <w:lsdException w:name="Dark List Accent 4" w:semiHidden="0" w:uiPriority="70" w:unhideWhenUsed="0"/>
-    <w:lsdException w:name="Colorful Shading Accent 4" w:semiHidden="0" w:uiPriority="71" w:unhideWhenUsed="0"/>
-    <w:lsdException w:name="Colorful List Accent 4" w:semiHidden="0" w:uiPriority="72" w:unhideWhenUsed="0"/>
-    <w:lsdException w:name="Colorful Grid Accent 4" w:semiHidden="0" w:uiPriority="73" w:unhideWhenUsed="0"/>
-    <w:lsdException w:name="Light Shading Accent 5" w:semiHidden="0" w:uiPriority="60" w:unhideWhenUsed="0"/>
-    <w:lsdException w:name="Light List Accent 5" w:semiHidden="0" w:uiPriority="61" w:unhideWhenUsed="0"/>
-    <w:lsdException w:name="Light Grid Accent 5" w:semiHidden="0" w:uiPriority="62" w:unhideWhenUsed="0"/>
-    <w:lsdException w:name="Medium Shading 1 Accent 5" w:semiHidden="0" w:uiPriority="63" w:unhideWhenUsed="0"/>
-    <w:lsdException w:name="Medium Shading 2 Accent 5" w:semiHidden="0" w:uiPriority="64" w:unhideWhenUsed="0"/>
-    <w:lsdException w:name="Medium List 1 Accent 5" w:semiHidden="0" w:uiPriority="65" w:unhideWhenUsed="0"/>
-    <w:lsdException w:name="Medium List 2 Accent 5" w:semiHidden="0" w:uiPriority="66" w:unhideWhenUsed="0"/>
-    <w:lsdException w:name="Medium Grid 1 Accent 5" w:semiHidden="0" w:uiPriority="67" w:unhideWhenUsed="0"/>
-    <w:lsdException w:name="Medium Grid 2 Accent 5" w:semiHidden="0" w:uiPriority="68" w:unhideWhenUsed="0"/>
-    <w:lsdException w:name="Medium Grid 3 Accent 5" w:semiHidden="0" w:uiPriority="69" w:unhideWhenUsed="0"/>
-    <w:lsdException w:name="Dark List Accent 5" w:semiHidden="0" w:uiPriority="70" w:unhideWhenUsed="0"/>
-    <w:lsdException w:name="Colorful Shading Accent 5" w:semiHidden="0" w:uiPriority="71" w:unhideWhenUsed="0"/>
-    <w:lsdException w:name="Colorful List Accent 5" w:semiHidden="0" w:uiPriority="72" w:unhideWhenUsed="0"/>
-    <w:lsdException w:name="Colorful Grid Accent 5" w:semiHidden="0" w:uiPriority="73" w:unhideWhenUsed="0"/>
-    <w:lsdException w:name="Light Shading Accent 6" w:semiHidden="0" w:uiPriority="60" w:unhideWhenUsed="0"/>
-    <w:lsdException w:name="Light List Accent 6" w:semiHidden="0" w:uiPriority="61" w:unhideWhenUsed="0"/>
-    <w:lsdException w:name="Light Grid Accent 6" w:semiHidden="0" w:uiPriority="62" w:unhideWhenUsed="0"/>
-    <w:lsdException w:name="Medium Shading 1 Accent 6" w:semiHidden="0" w:uiPriority="63" w:unhideWhenUsed="0"/>
-    <w:lsdException w:name="Medium Shading 2 Accent 6" w:semiHidden="0" w:uiPriority="64" w:unhideWhenUsed="0"/>
-    <w:lsdException w:name="Medium List 1 Accent 6" w:semiHidden="0" w:uiPriority="65" w:unhideWhenUsed="0"/>
-    <w:lsdException w:name="Medium List 2 Accent 6" w:semiHidden="0" w:uiPriority="66" w:unhideWhenUsed="0"/>
-    <w:lsdException w:name="Medium Grid 1 Accent 6" w:semiHidden="0" w:uiPriority="67" w:unhideWhenUsed="0"/>
-    <w:lsdException w:name="Medium Grid 2 Accent 6" w:semiHidden="0" w:uiPriority="68" w:unhideWhenUsed="0"/>
-    <w:lsdException w:name="Medium Grid 3 Accent 6" w:semiHidden="0" w:uiPriority="69" w:unhideWhenUsed="0"/>
-    <w:lsdException w:name="Dark List Accent 6" w:semiHidden="0" w:uiPriority="70" w:unhideWhenUsed="0"/>
-    <w:lsdException w:name="Colorful Shading Accent 6" w:semiHidden="0" w:uiPriority="71" w:unhideWhenUsed="0"/>
-    <w:lsdException w:name="Colorful List Accent 6" w:semiHidden="0" w:uiPriority="72" w:unhideWhenUsed="0"/>
-    <w:lsdException w:name="Colorful Grid Accent 6" w:semiHidden="0" w:uiPriority="73" w:unhideWhenUsed="0"/>
-    <w:lsdException w:name="Subtle Emphasis" w:semiHidden="0" w:uiPriority="19" w:unhideWhenUsed="0" w:qFormat="1"/>
-    <w:lsdException w:name="Intense Emphasis" w:semiHidden="0" w:uiPriority="21" w:unhideWhenUsed="0" w:qFormat="1"/>
-    <w:lsdException w:name="Subtle Reference" w:semiHidden="0" w:uiPriority="31" w:unhideWhenUsed="0" w:qFormat="1"/>
-    <w:lsdException w:name="Intense Reference" w:semiHidden="0" w:uiPriority="32" w:unhideWhenUsed="0" w:qFormat="1"/>
-    <w:lsdException w:name="Book Title" w:semiHidden="0" w:uiPriority="33" w:unhideWhenUsed="0" w:qFormat="1"/>
-    <w:lsdException w:name="Bibliography" w:uiPriority="37"/>
-    <w:lsdException w:name="TOC Heading" w:uiPriority="39" w:qFormat="1"/>
+  <w:latentStyles w:defLockedState="0" w:defUIPriority="99" w:defSemiHidden="0" w:defUnhideWhenUsed="0" w:defQFormat="0" w:count="371">
+    <w:lsdException w:name="Normal" w:uiPriority="0" w:qFormat="1"/>
+    <w:lsdException w:name="heading 1" w:uiPriority="9" w:qFormat="1"/>
+    <w:lsdException w:name="heading 2" w:semiHidden="1" w:uiPriority="9" w:unhideWhenUsed="1" w:qFormat="1"/>
+    <w:lsdException w:name="heading 3" w:semiHidden="1" w:uiPriority="9" w:unhideWhenUsed="1" w:qFormat="1"/>
+    <w:lsdException w:name="heading 4" w:semiHidden="1" w:uiPriority="9" w:unhideWhenUsed="1" w:qFormat="1"/>
+    <w:lsdException w:name="heading 5" w:semiHidden="1" w:uiPriority="9" w:unhideWhenUsed="1" w:qFormat="1"/>
+    <w:lsdException w:name="heading 6" w:semiHidden="1" w:uiPriority="9" w:unhideWhenUsed="1" w:qFormat="1"/>
+    <w:lsdException w:name="heading 7" w:semiHidden="1" w:uiPriority="9" w:unhideWhenUsed="1" w:qFormat="1"/>
+    <w:lsdException w:name="heading 8" w:semiHidden="1" w:uiPriority="9" w:unhideWhenUsed="1" w:qFormat="1"/>
+    <w:lsdException w:name="heading 9" w:semiHidden="1" w:uiPriority="9" w:unhideWhenUsed="1" w:qFormat="1"/>
+    <w:lsdException w:name="index 1" w:semiHidden="1" w:unhideWhenUsed="1"/>
+    <w:lsdException w:name="index 2" w:semiHidden="1" w:unhideWhenUsed="1"/>
+    <w:lsdException w:name="index 3" w:semiHidden="1" w:unhideWhenUsed="1"/>
+    <w:lsdException w:name="index 4" w:semiHidden="1" w:unhideWhenUsed="1"/>
+    <w:lsdException w:name="index 5" w:semiHidden="1" w:unhideWhenUsed="1"/>
+    <w:lsdException w:name="index 6" w:semiHidden="1" w:unhideWhenUsed="1"/>
+    <w:lsdException w:name="index 7" w:semiHidden="1" w:unhideWhenUsed="1"/>
+    <w:lsdException w:name="index 8" w:semiHidden="1" w:unhideWhenUsed="1"/>
+    <w:lsdException w:name="index 9" w:semiHidden="1" w:unhideWhenUsed="1"/>
+    <w:lsdException w:name="toc 1" w:semiHidden="1" w:uiPriority="39" w:unhideWhenUsed="1"/>
+    <w:lsdException w:name="toc 2" w:semiHidden="1" w:uiPriority="39" w:unhideWhenUsed="1"/>
+    <w:lsdException w:name="toc 3" w:semiHidden="1" w:uiPriority="39" w:unhideWhenUsed="1"/>
+    <w:lsdException w:name="toc 4" w:semiHidden="1" w:uiPriority="39" w:unhideWhenUsed="1"/>
+    <w:lsdException w:name="toc 5" w:semiHidden="1" w:uiPriority="39" w:unhideWhenUsed="1"/>
+    <w:lsdException w:name="toc 6" w:semiHidden="1" w:uiPriority="39" w:unhideWhenUsed="1"/>
+    <w:lsdException w:name="toc 7" w:semiHidden="1" w:uiPriority="39" w:unhideWhenUsed="1"/>
+    <w:lsdException w:name="toc 8" w:semiHidden="1" w:uiPriority="39" w:unhideWhenUsed="1"/>
+    <w:lsdException w:name="toc 9" w:semiHidden="1" w:uiPriority="39" w:unhideWhenUsed="1"/>
+    <w:lsdException w:name="Normal Indent" w:semiHidden="1" w:unhideWhenUsed="1"/>
+    <w:lsdException w:name="footnote text" w:semiHidden="1" w:unhideWhenUsed="1"/>
+    <w:lsdException w:name="annotation text" w:semiHidden="1" w:uiPriority="0" w:unhideWhenUsed="1"/>
+    <w:lsdException w:name="header" w:semiHidden="1" w:unhideWhenUsed="1"/>
+    <w:lsdException w:name="footer" w:semiHidden="1" w:unhideWhenUsed="1"/>
+    <w:lsdException w:name="index heading" w:semiHidden="1" w:unhideWhenUsed="1"/>
+    <w:lsdException w:name="caption" w:semiHidden="1" w:uiPriority="35" w:unhideWhenUsed="1" w:qFormat="1"/>
+    <w:lsdException w:name="table of figures" w:semiHidden="1" w:unhideWhenUsed="1"/>
+    <w:lsdException w:name="envelope address" w:semiHidden="1" w:unhideWhenUsed="1"/>
+    <w:lsdException w:name="envelope return" w:semiHidden="1" w:unhideWhenUsed="1"/>
+    <w:lsdException w:name="footnote reference" w:semiHidden="1" w:unhideWhenUsed="1"/>
+    <w:lsdException w:name="annotation reference" w:semiHidden="1" w:uiPriority="0" w:unhideWhenUsed="1"/>
+    <w:lsdException w:name="line number" w:semiHidden="1" w:unhideWhenUsed="1"/>
+    <w:lsdException w:name="page number" w:semiHidden="1" w:unhideWhenUsed="1"/>
+    <w:lsdException w:name="endnote reference" w:semiHidden="1" w:unhideWhenUsed="1"/>
+    <w:lsdException w:name="endnote text" w:semiHidden="1" w:unhideWhenUsed="1"/>
+    <w:lsdException w:name="table of authorities" w:semiHidden="1" w:unhideWhenUsed="1"/>
+    <w:lsdException w:name="macro" w:semiHidden="1" w:unhideWhenUsed="1"/>
+    <w:lsdException w:name="toa heading" w:semiHidden="1" w:unhideWhenUsed="1"/>
+    <w:lsdException w:name="List" w:semiHidden="1" w:unhideWhenUsed="1"/>
+    <w:lsdException w:name="List Bullet" w:semiHidden="1" w:unhideWhenUsed="1"/>
+    <w:lsdException w:name="List Number" w:semiHidden="1" w:unhideWhenUsed="1"/>
+    <w:lsdException w:name="List 2" w:semiHidden="1" w:unhideWhenUsed="1"/>
+    <w:lsdException w:name="List 3" w:semiHidden="1" w:unhideWhenUsed="1"/>
+    <w:lsdException w:name="List 4" w:semiHidden="1" w:unhideWhenUsed="1"/>
+    <w:lsdException w:name="List 5" w:semiHidden="1" w:unhideWhenUsed="1"/>
+    <w:lsdException w:name="List Bullet 2" w:semiHidden="1" w:unhideWhenUsed="1"/>
+    <w:lsdException w:name="List Bullet 3" w:semiHidden="1" w:unhideWhenUsed="1"/>
+    <w:lsdException w:name="List Bullet 4" w:semiHidden="1" w:unhideWhenUsed="1"/>
+    <w:lsdException w:name="List Bullet 5" w:semiHidden="1" w:unhideWhenUsed="1"/>
+    <w:lsdException w:name="List Number 2" w:semiHidden="1" w:unhideWhenUsed="1"/>
+    <w:lsdException w:name="List Number 3" w:semiHidden="1" w:unhideWhenUsed="1"/>
+    <w:lsdException w:name="List Number 4" w:semiHidden="1" w:unhideWhenUsed="1"/>
+    <w:lsdException w:name="List Number 5" w:semiHidden="1" w:unhideWhenUsed="1"/>
+    <w:lsdException w:name="Title" w:uiPriority="10" w:qFormat="1"/>
+    <w:lsdException w:name="Closing" w:semiHidden="1" w:unhideWhenUsed="1"/>
+    <w:lsdException w:name="Signature" w:semiHidden="1" w:unhideWhenUsed="1"/>
+    <w:lsdException w:name="Default Paragraph Font" w:semiHidden="1" w:uiPriority="1" w:unhideWhenUsed="1"/>
+    <w:lsdException w:name="Body Text" w:semiHidden="1" w:unhideWhenUsed="1"/>
+    <w:lsdException w:name="Body Text Indent" w:semiHidden="1" w:unhideWhenUsed="1"/>
+    <w:lsdException w:name="List Continue" w:semiHidden="1" w:unhideWhenUsed="1"/>
+    <w:lsdException w:name="List Continue 2" w:semiHidden="1" w:unhideWhenUsed="1"/>
+    <w:lsdException w:name="List Continue 3" w:semiHidden="1" w:unhideWhenUsed="1"/>
+    <w:lsdException w:name="List Continue 4" w:semiHidden="1" w:unhideWhenUsed="1"/>
+    <w:lsdException w:name="List Continue 5" w:semiHidden="1" w:unhideWhenUsed="1"/>
+    <w:lsdException w:name="Message Header" w:semiHidden="1" w:unhideWhenUsed="1"/>
+    <w:lsdException w:name="Subtitle" w:uiPriority="11" w:qFormat="1"/>
+    <w:lsdException w:name="Salutation" w:semiHidden="1" w:unhideWhenUsed="1"/>
+    <w:lsdException w:name="Date" w:semiHidden="1" w:unhideWhenUsed="1"/>
+    <w:lsdException w:name="Body Text First Indent" w:semiHidden="1" w:unhideWhenUsed="1"/>
+    <w:lsdException w:name="Body Text First Indent 2" w:semiHidden="1" w:unhideWhenUsed="1"/>
+    <w:lsdException w:name="Note Heading" w:semiHidden="1" w:unhideWhenUsed="1"/>
+    <w:lsdException w:name="Body Text 2" w:semiHidden="1" w:unhideWhenUsed="1"/>
+    <w:lsdException w:name="Body Text 3" w:semiHidden="1" w:unhideWhenUsed="1"/>
+    <w:lsdException w:name="Body Text Indent 2" w:semiHidden="1" w:unhideWhenUsed="1"/>
+    <w:lsdException w:name="Body Text Indent 3" w:semiHidden="1" w:unhideWhenUsed="1"/>
+    <w:lsdException w:name="Block Text" w:semiHidden="1" w:unhideWhenUsed="1"/>
+    <w:lsdException w:name="Hyperlink" w:semiHidden="1" w:unhideWhenUsed="1"/>
+    <w:lsdException w:name="FollowedHyperlink" w:semiHidden="1" w:unhideWhenUsed="1"/>
+    <w:lsdException w:name="Strong" w:uiPriority="22" w:qFormat="1"/>
+    <w:lsdException w:name="Emphasis" w:uiPriority="20" w:qFormat="1"/>
+    <w:lsdException w:name="Document Map" w:semiHidden="1" w:unhideWhenUsed="1"/>
+    <w:lsdException w:name="Plain Text" w:semiHidden="1" w:unhideWhenUsed="1"/>
+    <w:lsdException w:name="E-mail Signature" w:semiHidden="1" w:unhideWhenUsed="1"/>
+    <w:lsdException w:name="HTML Top of Form" w:semiHidden="1" w:unhideWhenUsed="1"/>
+    <w:lsdException w:name="HTML Bottom of Form" w:semiHidden="1" w:unhideWhenUsed="1"/>
+    <w:lsdException w:name="Normal (Web)" w:semiHidden="1" w:unhideWhenUsed="1"/>
+    <w:lsdException w:name="HTML Acronym" w:semiHidden="1" w:unhideWhenUsed="1"/>
+    <w:lsdException w:name="HTML Address" w:semiHidden="1" w:unhideWhenUsed="1"/>
+    <w:lsdException w:name="HTML Cite" w:semiHidden="1" w:unhideWhenUsed="1"/>
+    <w:lsdException w:name="HTML Code" w:semiHidden="1" w:unhideWhenUsed="1"/>
+    <w:lsdException w:name="HTML Definition" w:semiHidden="1" w:unhideWhenUsed="1"/>
+    <w:lsdException w:name="HTML Keyboard" w:semiHidden="1" w:unhideWhenUsed="1"/>
+    <w:lsdException w:name="HTML Preformatted" w:semiHidden="1" w:unhideWhenUsed="1"/>
+    <w:lsdException w:name="HTML Sample" w:semiHidden="1" w:unhideWhenUsed="1"/>
+    <w:lsdException w:name="HTML Typewriter" w:semiHidden="1" w:unhideWhenUsed="1"/>
+    <w:lsdException w:name="HTML Variable" w:semiHidden="1" w:unhideWhenUsed="1"/>
+    <w:lsdException w:name="Normal Table" w:semiHidden="1" w:unhideWhenUsed="1"/>
+    <w:lsdException w:name="annotation subject" w:semiHidden="1" w:unhideWhenUsed="1"/>
+    <w:lsdException w:name="No List" w:semiHidden="1" w:unhideWhenUsed="1"/>
+    <w:lsdException w:name="Outline List 1" w:semiHidden="1" w:unhideWhenUsed="1"/>
+    <w:lsdException w:name="Outline List 2" w:semiHidden="1" w:unhideWhenUsed="1"/>
+    <w:lsdException w:name="Outline List 3" w:semiHidden="1" w:unhideWhenUsed="1"/>
+    <w:lsdException w:name="Table Simple 1" w:semiHidden="1" w:unhideWhenUsed="1"/>
+    <w:lsdException w:name="Table Simple 2" w:semiHidden="1" w:unhideWhenUsed="1"/>
+    <w:lsdException w:name="Table Simple 3" w:semiHidden="1" w:unhideWhenUsed="1"/>
+    <w:lsdException w:name="Table Classic 1" w:semiHidden="1" w:unhideWhenUsed="1"/>
+    <w:lsdException w:name="Table Classic 2" w:semiHidden="1" w:unhideWhenUsed="1"/>
+    <w:lsdException w:name="Table Classic 3" w:semiHidden="1" w:unhideWhenUsed="1"/>
+    <w:lsdException w:name="Table Classic 4" w:semiHidden="1" w:unhideWhenUsed="1"/>
+    <w:lsdException w:name="Table Colorful 1" w:semiHidden="1" w:unhideWhenUsed="1"/>
+    <w:lsdException w:name="Table Colorful 2" w:semiHidden="1" w:unhideWhenUsed="1"/>
+    <w:lsdException w:name="Table Colorful 3" w:semiHidden="1" w:unhideWhenUsed="1"/>
+    <w:lsdException w:name="Table Columns 1" w:semiHidden="1" w:unhideWhenUsed="1"/>
+    <w:lsdException w:name="Table Columns 2" w:semiHidden="1" w:unhideWhenUsed="1"/>
+    <w:lsdException w:name="Table Columns 3" w:semiHidden="1" w:unhideWhenUsed="1"/>
+    <w:lsdException w:name="Table Columns 4" w:semiHidden="1" w:unhideWhenUsed="1"/>
+    <w:lsdException w:name="Table Columns 5" w:semiHidden="1" w:unhideWhenUsed="1"/>
+    <w:lsdException w:name="Table Grid 1" w:semiHidden="1" w:unhideWhenUsed="1"/>
+    <w:lsdException w:name="Table Grid 2" w:semiHidden="1" w:unhideWhenUsed="1"/>
+    <w:lsdException w:name="Table Grid 3" w:semiHidden="1" w:unhideWhenUsed="1"/>
+    <w:lsdException w:name="Table Grid 4" w:semiHidden="1" w:unhideWhenUsed="1"/>
+    <w:lsdException w:name="Table Grid 5" w:semiHidden="1" w:unhideWhenUsed="1"/>
+    <w:lsdException w:name="Table Grid 6" w:semiHidden="1" w:unhideWhenUsed="1"/>
+    <w:lsdException w:name="Table Grid 7" w:semiHidden="1" w:unhideWhenUsed="1"/>
+    <w:lsdException w:name="Table Grid 8" w:semiHidden="1" w:unhideWhenUsed="1"/>
+    <w:lsdException w:name="Table List 1" w:semiHidden="1" w:unhideWhenUsed="1"/>
+    <w:lsdException w:name="Table List 2" w:semiHidden="1" w:unhideWhenUsed="1"/>
+    <w:lsdException w:name="Table List 3" w:semiHidden="1" w:unhideWhenUsed="1"/>
+    <w:lsdException w:name="Table List 4" w:semiHidden="1" w:unhideWhenUsed="1"/>
+    <w:lsdException w:name="Table List 5" w:semiHidden="1" w:unhideWhenUsed="1"/>
+    <w:lsdException w:name="Table List 6" w:semiHidden="1" w:unhideWhenUsed="1"/>
+    <w:lsdException w:name="Table List 7" w:semiHidden="1" w:unhideWhenUsed="1"/>
+    <w:lsdException w:name="Table List 8" w:semiHidden="1" w:unhideWhenUsed="1"/>
+    <w:lsdException w:name="Table 3D effects 1" w:semiHidden="1" w:unhideWhenUsed="1"/>
+    <w:lsdException w:name="Table 3D effects 2" w:semiHidden="1" w:unhideWhenUsed="1"/>
+    <w:lsdException w:name="Table 3D effects 3" w:semiHidden="1" w:unhideWhenUsed="1"/>
+    <w:lsdException w:name="Table Contemporary" w:semiHidden="1" w:unhideWhenUsed="1"/>
+    <w:lsdException w:name="Table Elegant" w:semiHidden="1" w:unhideWhenUsed="1"/>
+    <w:lsdException w:name="Table Professional" w:semiHidden="1" w:unhideWhenUsed="1"/>
+    <w:lsdException w:name="Table Subtle 1" w:semiHidden="1" w:unhideWhenUsed="1"/>
+    <w:lsdException w:name="Table Subtle 2" w:semiHidden="1" w:unhideWhenUsed="1"/>
+    <w:lsdException w:name="Table Web 1" w:semiHidden="1" w:unhideWhenUsed="1"/>
+    <w:lsdException w:name="Table Web 2" w:semiHidden="1" w:unhideWhenUsed="1"/>
+    <w:lsdException w:name="Table Web 3" w:semiHidden="1" w:unhideWhenUsed="1"/>
+    <w:lsdException w:name="Balloon Text" w:semiHidden="1" w:unhideWhenUsed="1"/>
+    <w:lsdException w:name="Table Grid" w:uiPriority="59"/>
+    <w:lsdException w:name="Table Theme" w:semiHidden="1" w:unhideWhenUsed="1"/>
+    <w:lsdException w:name="Placeholder Text" w:semiHidden="1"/>
+    <w:lsdException w:name="No Spacing" w:uiPriority="1" w:qFormat="1"/>
+    <w:lsdException w:name="Light Shading" w:uiPriority="60"/>
+    <w:lsdException w:name="Light List" w:uiPriority="61"/>
+    <w:lsdException w:name="Light Grid" w:uiPriority="62"/>
+    <w:lsdException w:name="Medium Shading 1" w:uiPriority="63"/>
+    <w:lsdException w:name="Medium Shading 2" w:uiPriority="64"/>
+    <w:lsdException w:name="Medium List 1" w:uiPriority="65"/>
+    <w:lsdException w:name="Medium List 2" w:uiPriority="66"/>
+    <w:lsdException w:name="Medium Grid 1" w:uiPriority="67"/>
+    <w:lsdException w:name="Medium Grid 2" w:uiPriority="68"/>
+    <w:lsdException w:name="Medium Grid 3" w:uiPriority="69"/>
+    <w:lsdException w:name="Dark List" w:uiPriority="70"/>
+    <w:lsdException w:name="Colorful Shading" w:uiPriority="71"/>
+    <w:lsdException w:name="Colorful List" w:uiPriority="72"/>
+    <w:lsdException w:name="Colorful Grid" w:uiPriority="73"/>
+    <w:lsdException w:name="Light Shading Accent 1" w:uiPriority="60"/>
+    <w:lsdException w:name="Light List Accent 1" w:uiPriority="61"/>
+    <w:lsdException w:name="Light Grid Accent 1" w:uiPriority="62"/>
+    <w:lsdException w:name="Medium Shading 1 Accent 1" w:uiPriority="63"/>
+    <w:lsdException w:name="Medium Shading 2 Accent 1" w:uiPriority="64"/>
+    <w:lsdException w:name="Medium List 1 Accent 1" w:uiPriority="65"/>
+    <w:lsdException w:name="Revision" w:semiHidden="1"/>
+    <w:lsdException w:name="List Paragraph" w:uiPriority="34" w:qFormat="1"/>
+    <w:lsdException w:name="Quote" w:uiPriority="29" w:qFormat="1"/>
+    <w:lsdException w:name="Intense Quote" w:uiPriority="30" w:qFormat="1"/>
+    <w:lsdException w:name="Medium List 2 Accent 1" w:uiPriority="66"/>
+    <w:lsdException w:name="Medium Grid 1 Accent 1" w:uiPriority="67"/>
+    <w:lsdException w:name="Medium Grid 2 Accent 1" w:uiPriority="68"/>
+    <w:lsdException w:name="Medium Grid 3 Accent 1" w:uiPriority="69"/>
+    <w:lsdException w:name="Dark List Accent 1" w:uiPriority="70"/>
+    <w:lsdException w:name="Colorful Shading Accent 1" w:uiPriority="71"/>
+    <w:lsdException w:name="Colorful List Accent 1" w:uiPriority="72"/>
+    <w:lsdException w:name="Colorful Grid Accent 1" w:uiPriority="73"/>
+    <w:lsdException w:name="Light Shading Accent 2" w:uiPriority="60"/>
+    <w:lsdException w:name="Light List Accent 2" w:uiPriority="61"/>
+    <w:lsdException w:name="Light Grid Accent 2" w:uiPriority="62"/>
+    <w:lsdException w:name="Medium Shading 1 Accent 2" w:uiPriority="63"/>
+    <w:lsdException w:name="Medium Shading 2 Accent 2" w:uiPriority="64"/>
+    <w:lsdException w:name="Medium List 1 Accent 2" w:uiPriority="65"/>
+    <w:lsdException w:name="Medium List 2 Accent 2" w:uiPriority="66"/>
+    <w:lsdException w:name="Medium Grid 1 Accent 2" w:uiPriority="67"/>
+    <w:lsdException w:name="Medium Grid 2 Accent 2" w:uiPriority="68"/>
+    <w:lsdException w:name="Medium Grid 3 Accent 2" w:uiPriority="69"/>
+    <w:lsdException w:name="Dark List Accent 2" w:uiPriority="70"/>
+    <w:lsdException w:name="Colorful Shading Accent 2" w:uiPriority="71"/>
+    <w:lsdException w:name="Colorful List Accent 2" w:uiPriority="72"/>
+    <w:lsdException w:name="Colorful Grid Accent 2" w:uiPriority="73"/>
+    <w:lsdException w:name="Light Shading Accent 3" w:uiPriority="60"/>
+    <w:lsdException w:name="Light List Accent 3" w:uiPriority="61"/>
+    <w:lsdException w:name="Light Grid Accent 3" w:uiPriority="62"/>
+    <w:lsdException w:name="Medium Shading 1 Accent 3" w:uiPriority="63"/>
+    <w:lsdException w:name="Medium Shading 2 Accent 3" w:uiPriority="64"/>
+    <w:lsdException w:name="Medium List 1 Accent 3" w:uiPriority="65"/>
+    <w:lsdException w:name="Medium List 2 Accent 3" w:uiPriority="66"/>
+    <w:lsdException w:name="Medium Grid 1 Accent 3" w:uiPriority="67"/>
+    <w:lsdException w:name="Medium Grid 2 Accent 3" w:uiPriority="68"/>
+    <w:lsdException w:name="Medium Grid 3 Accent 3" w:uiPriority="69"/>
+    <w:lsdException w:name="Dark List Accent 3" w:uiPriority="70"/>
+    <w:lsdException w:name="Colorful Shading Accent 3" w:uiPriority="71"/>
+    <w:lsdException w:name="Colorful List Accent 3" w:uiPriority="72"/>
+    <w:lsdException w:name="Colorful Grid Accent 3" w:uiPriority="73"/>
+    <w:lsdException w:name="Light Shading Accent 4" w:uiPriority="60"/>
+    <w:lsdException w:name="Light List Accent 4" w:uiPriority="61"/>
+    <w:lsdException w:name="Light Grid Accent 4" w:uiPriority="62"/>
+    <w:lsdException w:name="Medium Shading 1 Accent 4" w:uiPriority="63"/>
+    <w:lsdException w:name="Medium Shading 2 Accent 4" w:uiPriority="64"/>
+    <w:lsdException w:name="Medium List 1 Accent 4" w:uiPriority="65"/>
+    <w:lsdException w:name="Medium List 2 Accent 4" w:uiPriority="66"/>
+    <w:lsdException w:name="Medium Grid 1 Accent 4" w:uiPriority="67"/>
+    <w:lsdException w:name="Medium Grid 2 Accent 4" w:uiPriority="68"/>
+    <w:lsdException w:name="Medium Grid 3 Accent 4" w:uiPriority="69"/>
+    <w:lsdException w:name="Dark List Accent 4" w:uiPriority="70"/>
+    <w:lsdException w:name="Colorful Shading Accent 4" w:uiPriority="71"/>
+    <w:lsdException w:name="Colorful List Accent 4" w:uiPriority="72"/>
+    <w:lsdException w:name="Colorful Grid Accent 4" w:uiPriority="73"/>
+    <w:lsdException w:name="Light Shading Accent 5" w:uiPriority="60"/>
+    <w:lsdException w:name="Light List Accent 5" w:uiPriority="61"/>
+    <w:lsdException w:name="Light Grid Accent 5" w:uiPriority="62"/>
+    <w:lsdException w:name="Medium Shading 1 Accent 5" w:uiPriority="63"/>
+    <w:lsdException w:name="Medium Shading 2 Accent 5" w:uiPriority="64"/>
+    <w:lsdException w:name="Medium List 1 Accent 5" w:uiPriority="65"/>
+    <w:lsdException w:name="Medium List 2 Accent 5" w:uiPriority="66"/>
+    <w:lsdException w:name="Medium Grid 1 Accent 5" w:uiPriority="67"/>
+    <w:lsdException w:name="Medium Grid 2 Accent 5" w:uiPriority="68"/>
+    <w:lsdException w:name="Medium Grid 3 Accent 5" w:uiPriority="69"/>
+    <w:lsdException w:name="Dark List Accent 5" w:uiPriority="70"/>
+    <w:lsdException w:name="Colorful Shading Accent 5" w:uiPriority="71"/>
+    <w:lsdException w:name="Colorful List Accent 5" w:uiPriority="72"/>
+    <w:lsdException w:name="Colorful Grid Accent 5" w:uiPriority="73"/>
+    <w:lsdException w:name="Light Shading Accent 6" w:uiPriority="60"/>
+    <w:lsdException w:name="Light List Accent 6" w:uiPriority="61"/>
+    <w:lsdException w:name="Light Grid Accent 6" w:uiPriority="62"/>
+    <w:lsdException w:name="Medium Shading 1 Accent 6" w:uiPriority="63"/>
+    <w:lsdException w:name="Medium Shading 2 Accent 6" w:uiPriority="64"/>
+    <w:lsdException w:name="Medium List 1 Accent 6" w:uiPriority="65"/>
+    <w:lsdException w:name="Medium List 2 Accent 6" w:uiPriority="66"/>
+    <w:lsdException w:name="Medium Grid 1 Accent 6" w:uiPriority="67"/>
+    <w:lsdException w:name="Medium Grid 2 Accent 6" w:uiPriority="68"/>
+    <w:lsdException w:name="Medium Grid 3 Accent 6" w:uiPriority="69"/>
+    <w:lsdException w:name="Dark List Accent 6" w:uiPriority="70"/>
+    <w:lsdException w:name="Colorful Shading Accent 6" w:uiPriority="71"/>
+    <w:lsdException w:name="Colorful List Accent 6" w:uiPriority="72"/>
+    <w:lsdException w:name="Colorful Grid Accent 6" w:uiPriority="73"/>
+    <w:lsdException w:name="Subtle Emphasis" w:uiPriority="19" w:qFormat="1"/>
+    <w:lsdException w:name="Intense Emphasis" w:uiPriority="21" w:qFormat="1"/>
+    <w:lsdException w:name="Subtle Reference" w:uiPriority="31" w:qFormat="1"/>
+    <w:lsdException w:name="Intense Reference" w:uiPriority="32" w:qFormat="1"/>
+    <w:lsdException w:name="Book Title" w:uiPriority="33" w:qFormat="1"/>
+    <w:lsdException w:name="Bibliography" w:semiHidden="1" w:uiPriority="37" w:unhideWhenUsed="1"/>
+    <w:lsdException w:name="TOC Heading" w:semiHidden="1" w:uiPriority="39" w:unhideWhenUsed="1" w:qFormat="1"/>
+    <w:lsdException w:name="Plain Table 1" w:uiPriority="41"/>
+    <w:lsdException w:name="Plain Table 2" w:uiPriority="42"/>
+    <w:lsdException w:name="Plain Table 3" w:uiPriority="43"/>
+    <w:lsdException w:name="Plain Table 4" w:uiPriority="44"/>
+    <w:lsdException w:name="Plain Table 5" w:uiPriority="45"/>
+    <w:lsdException w:name="Grid Table Light" w:uiPriority="40"/>
+    <w:lsdException w:name="Grid Table 1 Light" w:uiPriority="46"/>
+    <w:lsdException w:name="Grid Table 2" w:uiPriority="47"/>
+    <w:lsdException w:name="Grid Table 3" w:uiPriority="48"/>
+    <w:lsdException w:name="Grid Table 4" w:uiPriority="49"/>
+    <w:lsdException w:name="Grid Table 5 Dark" w:uiPriority="50"/>
+    <w:lsdException w:name="Grid Table 6 Colorful" w:uiPriority="51"/>
+    <w:lsdException w:name="Grid Table 7 Colorful" w:uiPriority="52"/>
+    <w:lsdException w:name="Grid Table 1 Light Accent 1" w:uiPriority="46"/>
+    <w:lsdException w:name="Grid Table 2 Accent 1" w:uiPriority="47"/>
+    <w:lsdException w:name="Grid Table 3 Accent 1" w:uiPriority="48"/>
+    <w:lsdException w:name="Grid Table 4 Accent 1" w:uiPriority="49"/>
+    <w:lsdException w:name="Grid Table 5 Dark Accent 1" w:uiPriority="50"/>
+    <w:lsdException w:name="Grid Table 6 Colorful Accent 1" w:uiPriority="51"/>
+    <w:lsdException w:name="Grid Table 7 Colorful Accent 1" w:uiPriority="52"/>
+    <w:lsdException w:name="Grid Table 1 Light Accent 2" w:uiPriority="46"/>
+    <w:lsdException w:name="Grid Table 2 Accent 2" w:uiPriority="47"/>
+    <w:lsdException w:name="Grid Table 3 Accent 2" w:uiPriority="48"/>
+    <w:lsdException w:name="Grid Table 4 Accent 2" w:uiPriority="49"/>
+    <w:lsdException w:name="Grid Table 5 Dark Accent 2" w:uiPriority="50"/>
+    <w:lsdException w:name="Grid Table 6 Colorful Accent 2" w:uiPriority="51"/>
+    <w:lsdException w:name="Grid Table 7 Colorful Accent 2" w:uiPriority="52"/>
+    <w:lsdException w:name="Grid Table 1 Light Accent 3" w:uiPriority="46"/>
+    <w:lsdException w:name="Grid Table 2 Accent 3" w:uiPriority="47"/>
+    <w:lsdException w:name="Grid Table 3 Accent 3" w:uiPriority="48"/>
+    <w:lsdException w:name="Grid Table 4 Accent 3" w:uiPriority="49"/>
+    <w:lsdException w:name="Grid Table 5 Dark Accent 3" w:uiPriority="50"/>
+    <w:lsdException w:name="Grid Table 6 Colorful Accent 3" w:uiPriority="51"/>
+    <w:lsdException w:name="Grid Table 7 Colorful Accent 3" w:uiPriority="52"/>
+    <w:lsdException w:name="Grid Table 1 Light Accent 4" w:uiPriority="46"/>
+    <w:lsdException w:name="Grid Table 2 Accent 4" w:uiPriority="47"/>
+    <w:lsdException w:name="Grid Table 3 Accent 4" w:uiPriority="48"/>
+    <w:lsdException w:name="Grid Table 4 Accent 4" w:uiPriority="49"/>
+    <w:lsdException w:name="Grid Table 5 Dark Accent 4" w:uiPriority="50"/>
+    <w:lsdException w:name="Grid Table 6 Colorful Accent 4" w:uiPriority="51"/>
+    <w:lsdException w:name="Grid Table 7 Colorful Accent 4" w:uiPriority="52"/>
+    <w:lsdException w:name="Grid Table 1 Light Accent 5" w:uiPriority="46"/>
+    <w:lsdException w:name="Grid Table 2 Accent 5" w:uiPriority="47"/>
+    <w:lsdException w:name="Grid Table 3 Accent 5" w:uiPriority="48"/>
+    <w:lsdException w:name="Grid Table 4 Accent 5" w:uiPriority="49"/>
+    <w:lsdException w:name="Grid Table 5 Dark Accent 5" w:uiPriority="50"/>
+    <w:lsdException w:name="Grid Table 6 Colorful Accent 5" w:uiPriority="51"/>
+    <w:lsdException w:name="Grid Table 7 Colorful Accent 5" w:uiPriority="52"/>
+    <w:lsdException w:name="Grid Table 1 Light Accent 6" w:uiPriority="46"/>
+    <w:lsdException w:name="Grid Table 2 Accent 6" w:uiPriority="47"/>
+    <w:lsdException w:name="Grid Table 3 Accent 6" w:uiPriority="48"/>
+    <w:lsdException w:name="Grid Table 4 Accent 6" w:uiPriority="49"/>
+    <w:lsdException w:name="Grid Table 5 Dark Accent 6" w:uiPriority="50"/>
+    <w:lsdException w:name="Grid Table 6 Colorful Accent 6" w:uiPriority="51"/>
+    <w:lsdException w:name="Grid Table 7 Colorful Accent 6" w:uiPriority="52"/>
+    <w:lsdException w:name="List Table 1 Light" w:uiPriority="46"/>
+    <w:lsdException w:name="List Table 2" w:uiPriority="47"/>
+    <w:lsdException w:name="List Table 3" w:uiPriority="48"/>
+    <w:lsdException w:name="List Table 4" w:uiPriority="49"/>
+    <w:lsdException w:name="List Table 5 Dark" w:uiPriority="50"/>
+    <w:lsdException w:name="List Table 6 Colorful" w:uiPriority="51"/>
+    <w:lsdException w:name="List Table 7 Colorful" w:uiPriority="52"/>
+    <w:lsdException w:name="List Table 1 Light Accent 1" w:uiPriority="46"/>
+    <w:lsdException w:name="List Table 2 Accent 1" w:uiPriority="47"/>
+    <w:lsdException w:name="List Table 3 Accent 1" w:uiPriority="48"/>
+    <w:lsdException w:name="List Table 4 Accent 1" w:uiPriority="49"/>
+    <w:lsdException w:name="List Table 5 Dark Accent 1" w:uiPriority="50"/>
+    <w:lsdException w:name="List Table 6 Colorful Accent 1" w:uiPriority="51"/>
+    <w:lsdException w:name="List Table 7 Colorful Accent 1" w:uiPriority="52"/>
+    <w:lsdException w:name="List Table 1 Light Accent 2" w:uiPriority="46"/>
+    <w:lsdException w:name="List Table 2 Accent 2" w:uiPriority="47"/>
+    <w:lsdException w:name="List Table 3 Accent 2" w:uiPriority="48"/>
+    <w:lsdException w:name="List Table 4 Accent 2" w:uiPriority="49"/>
+    <w:lsdException w:name="List Table 5 Dark Accent 2" w:uiPriority="50"/>
+    <w:lsdException w:name="List Table 6 Colorful Accent 2" w:uiPriority="51"/>
+    <w:lsdException w:name="List Table 7 Colorful Accent 2" w:uiPriority="52"/>
+    <w:lsdException w:name="List Table 1 Light Accent 3" w:uiPriority="46"/>
+    <w:lsdException w:name="List Table 2 Accent 3" w:uiPriority="47"/>
+    <w:lsdException w:name="List Table 3 Accent 3" w:uiPriority="48"/>
+    <w:lsdException w:name="List Table 4 Accent 3" w:uiPriority="49"/>
+    <w:lsdException w:name="List Table 5 Dark Accent 3" w:uiPriority="50"/>
+    <w:lsdException w:name="List Table 6 Colorful Accent 3" w:uiPriority="51"/>
+    <w:lsdException w:name="List Table 7 Colorful Accent 3" w:uiPriority="52"/>
+    <w:lsdException w:name="List Table 1 Light Accent 4" w:uiPriority="46"/>
+    <w:lsdException w:name="List Table 2 Accent 4" w:uiPriority="47"/>
+    <w:lsdException w:name="List Table 3 Accent 4" w:uiPriority="48"/>
+    <w:lsdException w:name="List Table 4 Accent 4" w:uiPriority="49"/>
+    <w:lsdException w:name="List Table 5 Dark Accent 4" w:uiPriority="50"/>
+    <w:lsdException w:name="List Table 6 Colorful Accent 4" w:uiPriority="51"/>
+    <w:lsdException w:name="List Table 7 Colorful Accent 4" w:uiPriority="52"/>
+    <w:lsdException w:name="List Table 1 Light Accent 5" w:uiPriority="46"/>
+    <w:lsdException w:name="List Table 2 Accent 5" w:uiPriority="47"/>
+    <w:lsdException w:name="List Table 3 Accent 5" w:uiPriority="48"/>
+    <w:lsdException w:name="List Table 4 Accent 5" w:uiPriority="49"/>
+    <w:lsdException w:name="List Table 5 Dark Accent 5" w:uiPriority="50"/>
+    <w:lsdException w:name="List Table 6 Colorful Accent 5" w:uiPriority="51"/>
+    <w:lsdException w:name="List Table 7 Colorful Accent 5" w:uiPriority="52"/>
+    <w:lsdException w:name="List Table 1 Light Accent 6" w:uiPriority="46"/>
+    <w:lsdException w:name="List Table 2 Accent 6" w:uiPriority="47"/>
+    <w:lsdException w:name="List Table 3 Accent 6" w:uiPriority="48"/>
+    <w:lsdException w:name="List Table 4 Accent 6" w:uiPriority="49"/>
+    <w:lsdException w:name="List Table 5 Dark Accent 6" w:uiPriority="50"/>
+    <w:lsdException w:name="List Table 6 Colorful Accent 6" w:uiPriority="51"/>
+    <w:lsdException w:name="List Table 7 Colorful Accent 6" w:uiPriority="52"/>
   </w:latentStyles>
   <w:style w:type="paragraph" w:default="1" w:styleId="Normal">
     <w:name w:val="Normal"/>

</xml_diff>